<commit_message>
Ajout gestion audio dans spec soft
</commit_message>
<xml_diff>
--- a/GestionDeProjet/robot holonome - specs_techniques_v1_2021.docx
+++ b/GestionDeProjet/robot holonome - specs_techniques_v1_2021.docx
@@ -1,6 +1,6 @@
 
 <file path=word/document.xml><?xml version="1.0" encoding="utf-8"?>
-<w:document xmlns:ve="http://schemas.openxmlformats.org/markup-compatibility/2006" xmlns:o="urn:schemas-microsoft-com:office:office" xmlns:r="http://schemas.openxmlformats.org/officeDocument/2006/relationships" xmlns:m="http://schemas.openxmlformats.org/officeDocument/2006/math" xmlns:v="urn:schemas-microsoft-com:vml" xmlns:wp="http://schemas.openxmlformats.org/drawingml/2006/wordprocessingDrawing" xmlns:w10="urn:schemas-microsoft-com:office:word" xmlns:w="http://schemas.openxmlformats.org/wordprocessingml/2006/main" xmlns:wne="http://schemas.microsoft.com/office/word/2006/wordml">
+<w:document xmlns:wpc="http://schemas.microsoft.com/office/word/2010/wordprocessingCanvas" xmlns:cx="http://schemas.microsoft.com/office/drawing/2014/chartex" xmlns:cx1="http://schemas.microsoft.com/office/drawing/2015/9/8/chartex" xmlns:cx2="http://schemas.microsoft.com/office/drawing/2015/10/21/chartex" xmlns:cx3="http://schemas.microsoft.com/office/drawing/2016/5/9/chartex" xmlns:cx4="http://schemas.microsoft.com/office/drawing/2016/5/10/chartex" xmlns:cx5="http://schemas.microsoft.com/office/drawing/2016/5/11/chartex" xmlns:cx6="http://schemas.microsoft.com/office/drawing/2016/5/12/chartex" xmlns:cx7="http://schemas.microsoft.com/office/drawing/2016/5/13/chartex" xmlns:cx8="http://schemas.microsoft.com/office/drawing/2016/5/14/chartex" xmlns:mc="http://schemas.openxmlformats.org/markup-compatibility/2006" xmlns:aink="http://schemas.microsoft.com/office/drawing/2016/ink" xmlns:am3d="http://schemas.microsoft.com/office/drawing/2017/model3d" xmlns:o="urn:schemas-microsoft-com:office:office" xmlns:r="http://schemas.openxmlformats.org/officeDocument/2006/relationships" xmlns:m="http://schemas.openxmlformats.org/officeDocument/2006/math" xmlns:v="urn:schemas-microsoft-com:vml" xmlns:wp14="http://schemas.microsoft.com/office/word/2010/wordprocessingDrawing" xmlns:wp="http://schemas.openxmlformats.org/drawingml/2006/wordprocessingDrawing" xmlns:w10="urn:schemas-microsoft-com:office:word" xmlns:w="http://schemas.openxmlformats.org/wordprocessingml/2006/main" xmlns:w14="http://schemas.microsoft.com/office/word/2010/wordml" xmlns:w15="http://schemas.microsoft.com/office/word/2012/wordml" xmlns:w16cex="http://schemas.microsoft.com/office/word/2018/wordml/cex" xmlns:w16cid="http://schemas.microsoft.com/office/word/2016/wordml/cid" xmlns:w16="http://schemas.microsoft.com/office/word/2018/wordml" xmlns:w16sdtdh="http://schemas.microsoft.com/office/word/2020/wordml/sdtdatahash" xmlns:w16se="http://schemas.microsoft.com/office/word/2015/wordml/symex" xmlns:wpg="http://schemas.microsoft.com/office/word/2010/wordprocessingGroup" xmlns:wpi="http://schemas.microsoft.com/office/word/2010/wordprocessingInk" xmlns:wne="http://schemas.microsoft.com/office/word/2006/wordml" xmlns:wps="http://schemas.microsoft.com/office/word/2010/wordprocessingShape" mc:Ignorable="w14 w15 w16se w16cid w16 w16cex w16sdtdh wp14">
   <w:background w:color="FFFFFF"/>
   <w:body>
     <w:p>
@@ -517,7 +517,7 @@
           <w:insideV w:val="single" w:sz="4" w:space="0" w:color="000000"/>
         </w:tblBorders>
         <w:tblLayout w:type="fixed"/>
-        <w:tblLook w:val="0000"/>
+        <w:tblLook w:val="0000" w:firstRow="0" w:lastRow="0" w:firstColumn="0" w:lastColumn="0" w:noHBand="0" w:noVBand="0"/>
       </w:tblPr>
       <w:tblGrid>
         <w:gridCol w:w="1745"/>
@@ -1164,7 +1164,7 @@
           <w:insideV w:val="single" w:sz="6" w:space="0" w:color="000000"/>
         </w:tblBorders>
         <w:tblLayout w:type="fixed"/>
-        <w:tblLook w:val="0000"/>
+        <w:tblLook w:val="0000" w:firstRow="0" w:lastRow="0" w:firstColumn="0" w:lastColumn="0" w:noHBand="0" w:noVBand="0"/>
       </w:tblPr>
       <w:tblGrid>
         <w:gridCol w:w="1134"/>
@@ -1452,7 +1452,7 @@
         <w:tblW w:w="9600" w:type="dxa"/>
         <w:tblInd w:w="54" w:type="dxa"/>
         <w:tblLayout w:type="fixed"/>
-        <w:tblLook w:val="0000"/>
+        <w:tblLook w:val="0000" w:firstRow="0" w:lastRow="0" w:firstColumn="0" w:lastColumn="0" w:noHBand="0" w:noVBand="0"/>
       </w:tblPr>
       <w:tblGrid>
         <w:gridCol w:w="2977"/>
@@ -2622,6 +2622,7 @@
           <w:docPartUnique/>
         </w:docPartObj>
       </w:sdtPr>
+      <w:sdtEndPr/>
       <w:sdtContent>
         <w:p>
           <w:pPr>
@@ -5130,15 +5131,7 @@
         <w:t xml:space="preserve">Cause </w:t>
       </w:r>
       <w:r>
-        <w:t xml:space="preserve">: L’entreprise Elsys Design veut surveiller ses bureaux dans l’agence de Toulouse sans qu’une personne ne </w:t>
-      </w:r>
-      <w:proofErr w:type="gramStart"/>
-      <w:r>
-        <w:t>soit</w:t>
-      </w:r>
-      <w:proofErr w:type="gramEnd"/>
-      <w:r>
-        <w:t xml:space="preserve"> présente.</w:t>
+        <w:t>: L’entreprise Elsys Design veut surveiller ses bureaux dans l’agence de Toulouse sans qu’une personne ne soit présente.</w:t>
       </w:r>
     </w:p>
     <w:p>
@@ -5155,15 +5148,7 @@
         <w:t>Il est nécessaire de pouvoir prévenir le directeur lorsqu’il y a une personne qui s’introduit illégalement dans les locaux</w:t>
       </w:r>
       <w:r>
-        <w:t xml:space="preserve"> </w:t>
-      </w:r>
-      <w:proofErr w:type="gramStart"/>
-      <w:r>
-        <w:t>de Elsys</w:t>
-      </w:r>
-      <w:proofErr w:type="gramEnd"/>
-      <w:r>
-        <w:t xml:space="preserve"> Design.</w:t>
+        <w:t xml:space="preserve"> de Elsys Design.</w:t>
       </w:r>
     </w:p>
     <w:p>
@@ -5430,7 +5415,7 @@
           <w:noProof/>
         </w:rPr>
         <w:drawing>
-          <wp:anchor distT="114300" distB="114300" distL="114300" distR="114300" simplePos="0" relativeHeight="251658240" behindDoc="0" locked="0" layoutInCell="1" allowOverlap="1">
+          <wp:anchor distT="114300" distB="114300" distL="114300" distR="114300" simplePos="0" relativeHeight="251658240" behindDoc="0" locked="0" layoutInCell="1" allowOverlap="1" wp14:anchorId="52A59339" wp14:editId="350DC0AF">
             <wp:simplePos x="0" y="0"/>
             <wp:positionH relativeFrom="column">
               <wp:posOffset>3609975</wp:posOffset>
@@ -5483,7 +5468,7 @@
           <w:noProof/>
         </w:rPr>
         <w:drawing>
-          <wp:anchor distT="114300" distB="114300" distL="114300" distR="114300" simplePos="0" relativeHeight="251659264" behindDoc="0" locked="0" layoutInCell="1" allowOverlap="1">
+          <wp:anchor distT="114300" distB="114300" distL="114300" distR="114300" simplePos="0" relativeHeight="251659264" behindDoc="0" locked="0" layoutInCell="1" allowOverlap="1" wp14:anchorId="6BA5BE48" wp14:editId="5081BFA6">
             <wp:simplePos x="0" y="0"/>
             <wp:positionH relativeFrom="column">
               <wp:posOffset>857250</wp:posOffset>
@@ -5719,7 +5704,7 @@
         <w:rPr>
           <w:noProof/>
         </w:rPr>
-        <w:pict>
+        <w:pict w14:anchorId="1CA227F0">
           <v:shapetype id="_x0000_t88" coordsize="21600,21600" o:spt="88" adj="1800,10800" path="m,qx10800@0l10800@2qy21600@11,10800@3l10800@1qy,21600e" filled="f">
             <v:formulas>
               <v:f eqn="val #0"/>
@@ -5761,7 +5746,7 @@
         <w:rPr>
           <w:noProof/>
         </w:rPr>
-        <w:pict>
+        <w:pict w14:anchorId="13E2D37E">
           <v:shapetype id="_x0000_t202" coordsize="21600,21600" o:spt="202" path="m,l,21600r21600,l21600,xe">
             <v:stroke joinstyle="miter"/>
             <v:path gradientshapeok="t" o:connecttype="rect"/>
@@ -6596,7 +6581,7 @@
           <w:insideV w:val="single" w:sz="8" w:space="0" w:color="000000"/>
         </w:tblBorders>
         <w:tblLayout w:type="fixed"/>
-        <w:tblLook w:val="0600"/>
+        <w:tblLook w:val="0600" w:firstRow="0" w:lastRow="0" w:firstColumn="0" w:lastColumn="0" w:noHBand="1" w:noVBand="1"/>
       </w:tblPr>
       <w:tblGrid>
         <w:gridCol w:w="2445"/>
@@ -6908,7 +6893,7 @@
           <w:insideV w:val="single" w:sz="4" w:space="0" w:color="000000"/>
         </w:tblBorders>
         <w:tblLayout w:type="fixed"/>
-        <w:tblLook w:val="0400"/>
+        <w:tblLook w:val="0400" w:firstRow="0" w:lastRow="0" w:firstColumn="0" w:lastColumn="0" w:noHBand="0" w:noVBand="1"/>
       </w:tblPr>
       <w:tblGrid>
         <w:gridCol w:w="1093"/>
@@ -7180,7 +7165,7 @@
           <w:insideV w:val="single" w:sz="4" w:space="0" w:color="000000"/>
         </w:tblBorders>
         <w:tblLayout w:type="fixed"/>
-        <w:tblLook w:val="0400"/>
+        <w:tblLook w:val="0400" w:firstRow="0" w:lastRow="0" w:firstColumn="0" w:lastColumn="0" w:noHBand="0" w:noVBand="1"/>
       </w:tblPr>
       <w:tblGrid>
         <w:gridCol w:w="949"/>
@@ -7652,7 +7637,7 @@
           <w:insideV w:val="single" w:sz="4" w:space="0" w:color="000000"/>
         </w:tblBorders>
         <w:tblLayout w:type="fixed"/>
-        <w:tblLook w:val="0400"/>
+        <w:tblLook w:val="0400" w:firstRow="0" w:lastRow="0" w:firstColumn="0" w:lastColumn="0" w:noHBand="0" w:noVBand="1"/>
       </w:tblPr>
       <w:tblGrid>
         <w:gridCol w:w="930"/>
@@ -8315,7 +8300,7 @@
           <w:insideV w:val="single" w:sz="4" w:space="0" w:color="000000"/>
         </w:tblBorders>
         <w:tblLayout w:type="fixed"/>
-        <w:tblLook w:val="0400"/>
+        <w:tblLook w:val="0400" w:firstRow="0" w:lastRow="0" w:firstColumn="0" w:lastColumn="0" w:noHBand="0" w:noVBand="1"/>
       </w:tblPr>
       <w:tblGrid>
         <w:gridCol w:w="930"/>
@@ -9103,7 +9088,7 @@
           <w:insideV w:val="single" w:sz="4" w:space="0" w:color="000000"/>
         </w:tblBorders>
         <w:tblLayout w:type="fixed"/>
-        <w:tblLook w:val="0400"/>
+        <w:tblLook w:val="0400" w:firstRow="0" w:lastRow="0" w:firstColumn="0" w:lastColumn="0" w:noHBand="0" w:noVBand="1"/>
       </w:tblPr>
       <w:tblGrid>
         <w:gridCol w:w="930"/>
@@ -9392,7 +9377,7 @@
           <w:insideV w:val="single" w:sz="4" w:space="0" w:color="000000"/>
         </w:tblBorders>
         <w:tblLayout w:type="fixed"/>
-        <w:tblLook w:val="0400"/>
+        <w:tblLook w:val="0400" w:firstRow="0" w:lastRow="0" w:firstColumn="0" w:lastColumn="0" w:noHBand="0" w:noVBand="1"/>
       </w:tblPr>
       <w:tblGrid>
         <w:gridCol w:w="930"/>
@@ -10021,7 +10006,7 @@
               <w:spacing w:after="0" w:line="300" w:lineRule="auto"/>
             </w:pPr>
             <w:r>
-              <w:t>Le gestionnaire doit pouvoir enregistrer le flux vidéo de la caméra du robot lorsqu’il exécute sa ronde.</w:t>
+              <w:t>Le gestionnaire doit pouvoir enregistrer le flux vidéo de la caméra lorsqu’il exécute sa ronde.</w:t>
             </w:r>
           </w:p>
         </w:tc>
@@ -10209,6 +10194,96 @@
             </w:pPr>
             <w:r>
               <w:t>2</w:t>
+            </w:r>
+          </w:p>
+        </w:tc>
+      </w:tr>
+      <w:tr>
+        <w:trPr>
+          <w:trHeight w:val="210"/>
+        </w:trPr>
+        <w:tc>
+          <w:tcPr>
+            <w:tcW w:w="930" w:type="dxa"/>
+            <w:tcBorders>
+              <w:top w:val="single" w:sz="4" w:space="0" w:color="000000"/>
+              <w:left w:val="single" w:sz="4" w:space="0" w:color="000000"/>
+              <w:bottom w:val="single" w:sz="4" w:space="0" w:color="000000"/>
+              <w:right w:val="single" w:sz="4" w:space="0" w:color="000000"/>
+            </w:tcBorders>
+            <w:tcMar>
+              <w:top w:w="0" w:type="dxa"/>
+              <w:left w:w="108" w:type="dxa"/>
+              <w:bottom w:w="0" w:type="dxa"/>
+              <w:right w:w="108" w:type="dxa"/>
+            </w:tcMar>
+            <w:vAlign w:val="center"/>
+          </w:tcPr>
+          <w:p>
+            <w:pPr>
+              <w:spacing w:after="0" w:line="276" w:lineRule="auto"/>
+            </w:pPr>
+            <w:r>
+              <w:t>SW-4</w:t>
+            </w:r>
+            <w:r>
+              <w:t>11</w:t>
+            </w:r>
+          </w:p>
+        </w:tc>
+        <w:tc>
+          <w:tcPr>
+            <w:tcW w:w="8715" w:type="dxa"/>
+            <w:tcBorders>
+              <w:top w:val="single" w:sz="4" w:space="0" w:color="000000"/>
+              <w:left w:val="single" w:sz="4" w:space="0" w:color="000000"/>
+              <w:bottom w:val="single" w:sz="4" w:space="0" w:color="000000"/>
+              <w:right w:val="single" w:sz="4" w:space="0" w:color="000000"/>
+            </w:tcBorders>
+            <w:tcMar>
+              <w:top w:w="0" w:type="dxa"/>
+              <w:left w:w="108" w:type="dxa"/>
+              <w:bottom w:w="0" w:type="dxa"/>
+              <w:right w:w="108" w:type="dxa"/>
+            </w:tcMar>
+          </w:tcPr>
+          <w:p>
+            <w:pPr>
+              <w:spacing w:after="0" w:line="300" w:lineRule="auto"/>
+            </w:pPr>
+            <w:r>
+              <w:t xml:space="preserve">Le gestionnaire doit pouvoir enregistrer le flux </w:t>
+            </w:r>
+            <w:r>
+              <w:t>audio du micro</w:t>
+            </w:r>
+            <w:r>
+              <w:t xml:space="preserve"> lorsqu’il exécute sa ronde.</w:t>
+            </w:r>
+          </w:p>
+        </w:tc>
+        <w:tc>
+          <w:tcPr>
+            <w:tcW w:w="675" w:type="dxa"/>
+            <w:tcBorders>
+              <w:top w:val="single" w:sz="4" w:space="0" w:color="000000"/>
+              <w:left w:val="single" w:sz="4" w:space="0" w:color="000000"/>
+              <w:bottom w:val="single" w:sz="4" w:space="0" w:color="000000"/>
+              <w:right w:val="single" w:sz="4" w:space="0" w:color="000000"/>
+            </w:tcBorders>
+            <w:tcMar>
+              <w:top w:w="0" w:type="dxa"/>
+              <w:left w:w="108" w:type="dxa"/>
+              <w:bottom w:w="0" w:type="dxa"/>
+              <w:right w:w="108" w:type="dxa"/>
+            </w:tcMar>
+          </w:tcPr>
+          <w:p>
+            <w:pPr>
+              <w:spacing w:after="0" w:line="300" w:lineRule="auto"/>
+            </w:pPr>
+            <w:r>
+              <w:t>3</w:t>
             </w:r>
           </w:p>
         </w:tc>
@@ -10242,7 +10317,7 @@
           <w:insideV w:val="single" w:sz="4" w:space="0" w:color="000000"/>
         </w:tblBorders>
         <w:tblLayout w:type="fixed"/>
-        <w:tblLook w:val="0400"/>
+        <w:tblLook w:val="0400" w:firstRow="0" w:lastRow="0" w:firstColumn="0" w:lastColumn="0" w:noHBand="0" w:noVBand="1"/>
       </w:tblPr>
       <w:tblGrid>
         <w:gridCol w:w="930"/>
@@ -10907,6 +10982,123 @@
             </w:pPr>
             <w:r>
               <w:t>2</w:t>
+            </w:r>
+          </w:p>
+        </w:tc>
+      </w:tr>
+      <w:tr>
+        <w:trPr>
+          <w:trHeight w:val="210"/>
+        </w:trPr>
+        <w:tc>
+          <w:tcPr>
+            <w:tcW w:w="930" w:type="dxa"/>
+            <w:tcBorders>
+              <w:top w:val="single" w:sz="4" w:space="0" w:color="000000"/>
+              <w:left w:val="single" w:sz="4" w:space="0" w:color="000000"/>
+              <w:bottom w:val="single" w:sz="4" w:space="0" w:color="000000"/>
+              <w:right w:val="single" w:sz="4" w:space="0" w:color="000000"/>
+            </w:tcBorders>
+            <w:tcMar>
+              <w:top w:w="0" w:type="dxa"/>
+              <w:left w:w="108" w:type="dxa"/>
+              <w:bottom w:w="0" w:type="dxa"/>
+              <w:right w:w="108" w:type="dxa"/>
+            </w:tcMar>
+            <w:vAlign w:val="center"/>
+          </w:tcPr>
+          <w:p>
+            <w:pPr>
+              <w:spacing w:after="0" w:line="276" w:lineRule="auto"/>
+            </w:pPr>
+            <w:r>
+              <w:t>SW-508</w:t>
+            </w:r>
+          </w:p>
+        </w:tc>
+        <w:tc>
+          <w:tcPr>
+            <w:tcW w:w="8715" w:type="dxa"/>
+            <w:tcBorders>
+              <w:top w:val="single" w:sz="4" w:space="0" w:color="000000"/>
+              <w:left w:val="single" w:sz="4" w:space="0" w:color="000000"/>
+              <w:bottom w:val="single" w:sz="4" w:space="0" w:color="000000"/>
+              <w:right w:val="single" w:sz="4" w:space="0" w:color="000000"/>
+            </w:tcBorders>
+            <w:tcMar>
+              <w:top w:w="0" w:type="dxa"/>
+              <w:left w:w="108" w:type="dxa"/>
+              <w:bottom w:w="0" w:type="dxa"/>
+              <w:right w:w="108" w:type="dxa"/>
+            </w:tcMar>
+          </w:tcPr>
+          <w:p>
+            <w:pPr>
+              <w:spacing w:after="0" w:line="300" w:lineRule="auto"/>
+              <w:rPr>
+                <w:bCs/>
+              </w:rPr>
+            </w:pPr>
+            <w:r>
+              <w:rPr>
+                <w:bCs/>
+              </w:rPr>
+              <w:t xml:space="preserve">L’IHM web doit pouvoir </w:t>
+            </w:r>
+            <w:r>
+              <w:rPr>
+                <w:bCs/>
+              </w:rPr>
+              <w:t>émettre le flux audio</w:t>
+            </w:r>
+            <w:r>
+              <w:rPr>
+                <w:bCs/>
+              </w:rPr>
+              <w:t xml:space="preserve"> d</w:t>
+            </w:r>
+            <w:r>
+              <w:rPr>
+                <w:bCs/>
+              </w:rPr>
+              <w:t>u</w:t>
+            </w:r>
+            <w:r>
+              <w:rPr>
+                <w:bCs/>
+              </w:rPr>
+              <w:t xml:space="preserve"> </w:t>
+            </w:r>
+            <w:r>
+              <w:rPr>
+                <w:bCs/>
+              </w:rPr>
+              <w:t>micro</w:t>
+            </w:r>
+          </w:p>
+        </w:tc>
+        <w:tc>
+          <w:tcPr>
+            <w:tcW w:w="675" w:type="dxa"/>
+            <w:tcBorders>
+              <w:top w:val="single" w:sz="4" w:space="0" w:color="000000"/>
+              <w:left w:val="single" w:sz="4" w:space="0" w:color="000000"/>
+              <w:bottom w:val="single" w:sz="4" w:space="0" w:color="000000"/>
+              <w:right w:val="single" w:sz="4" w:space="0" w:color="000000"/>
+            </w:tcBorders>
+            <w:tcMar>
+              <w:top w:w="0" w:type="dxa"/>
+              <w:left w:w="108" w:type="dxa"/>
+              <w:bottom w:w="0" w:type="dxa"/>
+              <w:right w:w="108" w:type="dxa"/>
+            </w:tcMar>
+          </w:tcPr>
+          <w:p>
+            <w:pPr>
+              <w:spacing w:after="0" w:line="300" w:lineRule="auto"/>
+            </w:pPr>
+            <w:r>
+              <w:t>3</w:t>
             </w:r>
           </w:p>
         </w:tc>
@@ -10939,7 +11131,7 @@
           <w:insideV w:val="single" w:sz="4" w:space="0" w:color="000000"/>
         </w:tblBorders>
         <w:tblLayout w:type="fixed"/>
-        <w:tblLook w:val="0400"/>
+        <w:tblLook w:val="0400" w:firstRow="0" w:lastRow="0" w:firstColumn="0" w:lastColumn="0" w:noHBand="0" w:noVBand="1"/>
       </w:tblPr>
       <w:tblGrid>
         <w:gridCol w:w="930"/>
@@ -11462,6 +11654,96 @@
             </w:pPr>
             <w:r>
               <w:t>2</w:t>
+            </w:r>
+          </w:p>
+        </w:tc>
+      </w:tr>
+      <w:tr>
+        <w:trPr>
+          <w:trHeight w:val="210"/>
+        </w:trPr>
+        <w:tc>
+          <w:tcPr>
+            <w:tcW w:w="930" w:type="dxa"/>
+            <w:tcBorders>
+              <w:top w:val="single" w:sz="4" w:space="0" w:color="000000"/>
+              <w:left w:val="single" w:sz="4" w:space="0" w:color="000000"/>
+              <w:bottom w:val="single" w:sz="4" w:space="0" w:color="000000"/>
+              <w:right w:val="single" w:sz="4" w:space="0" w:color="000000"/>
+            </w:tcBorders>
+            <w:tcMar>
+              <w:top w:w="0" w:type="dxa"/>
+              <w:left w:w="108" w:type="dxa"/>
+              <w:bottom w:w="0" w:type="dxa"/>
+              <w:right w:w="108" w:type="dxa"/>
+            </w:tcMar>
+            <w:vAlign w:val="center"/>
+          </w:tcPr>
+          <w:p>
+            <w:pPr>
+              <w:spacing w:after="0" w:line="276" w:lineRule="auto"/>
+            </w:pPr>
+            <w:r>
+              <w:t>SW-60</w:t>
+            </w:r>
+            <w:r>
+              <w:t>6</w:t>
+            </w:r>
+          </w:p>
+        </w:tc>
+        <w:tc>
+          <w:tcPr>
+            <w:tcW w:w="8715" w:type="dxa"/>
+            <w:tcBorders>
+              <w:top w:val="single" w:sz="4" w:space="0" w:color="000000"/>
+              <w:left w:val="single" w:sz="4" w:space="0" w:color="000000"/>
+              <w:bottom w:val="single" w:sz="4" w:space="0" w:color="000000"/>
+              <w:right w:val="single" w:sz="4" w:space="0" w:color="000000"/>
+            </w:tcBorders>
+            <w:tcMar>
+              <w:top w:w="0" w:type="dxa"/>
+              <w:left w:w="108" w:type="dxa"/>
+              <w:bottom w:w="0" w:type="dxa"/>
+              <w:right w:w="108" w:type="dxa"/>
+            </w:tcMar>
+          </w:tcPr>
+          <w:p>
+            <w:pPr>
+              <w:spacing w:after="0" w:line="300" w:lineRule="auto"/>
+            </w:pPr>
+            <w:r>
+              <w:t xml:space="preserve">Le gestionnaire d’alerte doit enregistrer et diffuser le flux </w:t>
+            </w:r>
+            <w:r>
+              <w:t>audio</w:t>
+            </w:r>
+            <w:r>
+              <w:t xml:space="preserve"> lors de l’intervention</w:t>
+            </w:r>
+          </w:p>
+        </w:tc>
+        <w:tc>
+          <w:tcPr>
+            <w:tcW w:w="675" w:type="dxa"/>
+            <w:tcBorders>
+              <w:top w:val="single" w:sz="4" w:space="0" w:color="000000"/>
+              <w:left w:val="single" w:sz="4" w:space="0" w:color="000000"/>
+              <w:bottom w:val="single" w:sz="4" w:space="0" w:color="000000"/>
+              <w:right w:val="single" w:sz="4" w:space="0" w:color="000000"/>
+            </w:tcBorders>
+            <w:tcMar>
+              <w:top w:w="0" w:type="dxa"/>
+              <w:left w:w="108" w:type="dxa"/>
+              <w:bottom w:w="0" w:type="dxa"/>
+              <w:right w:w="108" w:type="dxa"/>
+            </w:tcMar>
+          </w:tcPr>
+          <w:p>
+            <w:pPr>
+              <w:spacing w:after="0" w:line="300" w:lineRule="auto"/>
+            </w:pPr>
+            <w:r>
+              <w:t>3</w:t>
             </w:r>
           </w:p>
         </w:tc>
@@ -11494,7 +11776,7 @@
           <w:insideV w:val="single" w:sz="4" w:space="0" w:color="000000"/>
         </w:tblBorders>
         <w:tblLayout w:type="fixed"/>
-        <w:tblLook w:val="0400"/>
+        <w:tblLook w:val="0400" w:firstRow="0" w:lastRow="0" w:firstColumn="0" w:lastColumn="0" w:noHBand="0" w:noVBand="1"/>
       </w:tblPr>
       <w:tblGrid>
         <w:gridCol w:w="930"/>
@@ -12056,7 +12338,7 @@
         <w:jc w:val="center"/>
         <w:tblInd w:w="0" w:type="dxa"/>
         <w:tblLayout w:type="fixed"/>
-        <w:tblLook w:val="0400"/>
+        <w:tblLook w:val="0400" w:firstRow="0" w:lastRow="0" w:firstColumn="0" w:lastColumn="0" w:noHBand="0" w:noVBand="1"/>
       </w:tblPr>
       <w:tblGrid>
         <w:gridCol w:w="1065"/>
@@ -12618,7 +12900,7 @@
         <w:jc w:val="center"/>
         <w:tblInd w:w="0" w:type="dxa"/>
         <w:tblLayout w:type="fixed"/>
-        <w:tblLook w:val="0400"/>
+        <w:tblLook w:val="0400" w:firstRow="0" w:lastRow="0" w:firstColumn="0" w:lastColumn="0" w:noHBand="0" w:noVBand="1"/>
       </w:tblPr>
       <w:tblGrid>
         <w:gridCol w:w="1020"/>
@@ -12678,15 +12960,7 @@
               <w:spacing w:after="0" w:line="240" w:lineRule="auto"/>
             </w:pPr>
             <w:r>
-              <w:t xml:space="preserve">Les Balises communiquent entre elles via un réseau </w:t>
-            </w:r>
-            <w:proofErr w:type="spellStart"/>
-            <w:r>
-              <w:t>Wi-Fi</w:t>
-            </w:r>
-            <w:proofErr w:type="spellEnd"/>
-            <w:r>
-              <w:t xml:space="preserve"> </w:t>
+              <w:t xml:space="preserve">Les Balises communiquent entre elles via un réseau Wi-Fi </w:t>
             </w:r>
             <w:proofErr w:type="spellStart"/>
             <w:r>
@@ -12967,15 +13241,7 @@
               <w:spacing w:after="0" w:line="240" w:lineRule="auto"/>
             </w:pPr>
             <w:r>
-              <w:t xml:space="preserve"> Il y a une balise dans chaque pièce avec son capteur spécifique. Exemple : La balise située proche </w:t>
-            </w:r>
-            <w:proofErr w:type="gramStart"/>
-            <w:r>
-              <w:t>de la baie</w:t>
-            </w:r>
-            <w:proofErr w:type="gramEnd"/>
-            <w:r>
-              <w:t xml:space="preserve"> serveur possède un capteur de température.</w:t>
+              <w:t xml:space="preserve"> Il y a une balise dans chaque pièce avec son capteur spécifique. Exemple : La balise située proche de la baie serveur possède un capteur de température.</w:t>
             </w:r>
           </w:p>
         </w:tc>
@@ -13396,15 +13662,7 @@
               <w:spacing w:after="0" w:line="240" w:lineRule="auto"/>
             </w:pPr>
             <w:r>
-              <w:t xml:space="preserve"> Il y a une balise dans chaque pièce avec son capteur spécifique. Exemple : La balise située proche </w:t>
-            </w:r>
-            <w:proofErr w:type="gramStart"/>
-            <w:r>
-              <w:t>de la baie</w:t>
-            </w:r>
-            <w:proofErr w:type="gramEnd"/>
-            <w:r>
-              <w:t xml:space="preserve"> serveur possède un capteur de température.</w:t>
+              <w:t xml:space="preserve"> Il y a une balise dans chaque pièce avec son capteur spécifique. Exemple : La balise située proche de la baie serveur possède un capteur de température.</w:t>
             </w:r>
           </w:p>
         </w:tc>
@@ -13465,7 +13723,7 @@
           <w:insideV w:val="single" w:sz="4" w:space="0" w:color="000000"/>
         </w:tblBorders>
         <w:tblLayout w:type="fixed"/>
-        <w:tblLook w:val="0400"/>
+        <w:tblLook w:val="0400" w:firstRow="0" w:lastRow="0" w:firstColumn="0" w:lastColumn="0" w:noHBand="0" w:noVBand="1"/>
       </w:tblPr>
       <w:tblGrid>
         <w:gridCol w:w="964"/>
@@ -13977,7 +14235,7 @@
         <w:jc w:val="center"/>
         <w:tblInd w:w="0" w:type="dxa"/>
         <w:tblLayout w:type="fixed"/>
-        <w:tblLook w:val="0400"/>
+        <w:tblLook w:val="0400" w:firstRow="0" w:lastRow="0" w:firstColumn="0" w:lastColumn="0" w:noHBand="0" w:noVBand="1"/>
       </w:tblPr>
       <w:tblGrid>
         <w:gridCol w:w="889"/>
@@ -14476,7 +14734,7 @@
           <w:insideV w:val="single" w:sz="4" w:space="0" w:color="000000"/>
         </w:tblBorders>
         <w:tblLayout w:type="fixed"/>
-        <w:tblLook w:val="0400"/>
+        <w:tblLook w:val="0400" w:firstRow="0" w:lastRow="0" w:firstColumn="0" w:lastColumn="0" w:noHBand="0" w:noVBand="1"/>
       </w:tblPr>
       <w:tblGrid>
         <w:gridCol w:w="1129"/>
@@ -15156,7 +15414,7 @@
           <w:insideV w:val="single" w:sz="4" w:space="0" w:color="000000"/>
         </w:tblBorders>
         <w:tblLayout w:type="fixed"/>
-        <w:tblLook w:val="0400"/>
+        <w:tblLook w:val="0400" w:firstRow="0" w:lastRow="0" w:firstColumn="0" w:lastColumn="0" w:noHBand="0" w:noVBand="1"/>
       </w:tblPr>
       <w:tblGrid>
         <w:gridCol w:w="1170"/>
@@ -15914,7 +16172,7 @@
           <w:insideV w:val="single" w:sz="4" w:space="0" w:color="000000"/>
         </w:tblBorders>
         <w:tblLayout w:type="fixed"/>
-        <w:tblLook w:val="0400"/>
+        <w:tblLook w:val="0400" w:firstRow="0" w:lastRow="0" w:firstColumn="0" w:lastColumn="0" w:noHBand="0" w:noVBand="1"/>
       </w:tblPr>
       <w:tblGrid>
         <w:gridCol w:w="660"/>
@@ -16281,7 +16539,7 @@
           <w:insideV w:val="single" w:sz="4" w:space="0" w:color="000000"/>
         </w:tblBorders>
         <w:tblLayout w:type="fixed"/>
-        <w:tblLook w:val="0400"/>
+        <w:tblLook w:val="0400" w:firstRow="0" w:lastRow="0" w:firstColumn="0" w:lastColumn="0" w:noHBand="0" w:noVBand="1"/>
       </w:tblPr>
       <w:tblGrid>
         <w:gridCol w:w="660"/>
@@ -16628,7 +16886,7 @@
           <w:insideV w:val="single" w:sz="4" w:space="0" w:color="000000"/>
         </w:tblBorders>
         <w:tblLayout w:type="fixed"/>
-        <w:tblLook w:val="0400"/>
+        <w:tblLook w:val="0400" w:firstRow="0" w:lastRow="0" w:firstColumn="0" w:lastColumn="0" w:noHBand="0" w:noVBand="1"/>
       </w:tblPr>
       <w:tblGrid>
         <w:gridCol w:w="660"/>
@@ -17087,7 +17345,7 @@
 </file>
 
 <file path=word/endnotes.xml><?xml version="1.0" encoding="utf-8"?>
-<w:endnotes xmlns:ve="http://schemas.openxmlformats.org/markup-compatibility/2006" xmlns:o="urn:schemas-microsoft-com:office:office" xmlns:r="http://schemas.openxmlformats.org/officeDocument/2006/relationships" xmlns:m="http://schemas.openxmlformats.org/officeDocument/2006/math" xmlns:v="urn:schemas-microsoft-com:vml" xmlns:wp="http://schemas.openxmlformats.org/drawingml/2006/wordprocessingDrawing" xmlns:w10="urn:schemas-microsoft-com:office:word" xmlns:w="http://schemas.openxmlformats.org/wordprocessingml/2006/main" xmlns:wne="http://schemas.microsoft.com/office/word/2006/wordml">
+<w:endnotes xmlns:wpc="http://schemas.microsoft.com/office/word/2010/wordprocessingCanvas" xmlns:cx="http://schemas.microsoft.com/office/drawing/2014/chartex" xmlns:cx1="http://schemas.microsoft.com/office/drawing/2015/9/8/chartex" xmlns:cx2="http://schemas.microsoft.com/office/drawing/2015/10/21/chartex" xmlns:cx3="http://schemas.microsoft.com/office/drawing/2016/5/9/chartex" xmlns:cx4="http://schemas.microsoft.com/office/drawing/2016/5/10/chartex" xmlns:cx5="http://schemas.microsoft.com/office/drawing/2016/5/11/chartex" xmlns:cx6="http://schemas.microsoft.com/office/drawing/2016/5/12/chartex" xmlns:cx7="http://schemas.microsoft.com/office/drawing/2016/5/13/chartex" xmlns:cx8="http://schemas.microsoft.com/office/drawing/2016/5/14/chartex" xmlns:mc="http://schemas.openxmlformats.org/markup-compatibility/2006" xmlns:aink="http://schemas.microsoft.com/office/drawing/2016/ink" xmlns:am3d="http://schemas.microsoft.com/office/drawing/2017/model3d" xmlns:o="urn:schemas-microsoft-com:office:office" xmlns:r="http://schemas.openxmlformats.org/officeDocument/2006/relationships" xmlns:m="http://schemas.openxmlformats.org/officeDocument/2006/math" xmlns:v="urn:schemas-microsoft-com:vml" xmlns:wp14="http://schemas.microsoft.com/office/word/2010/wordprocessingDrawing" xmlns:wp="http://schemas.openxmlformats.org/drawingml/2006/wordprocessingDrawing" xmlns:w10="urn:schemas-microsoft-com:office:word" xmlns:w="http://schemas.openxmlformats.org/wordprocessingml/2006/main" xmlns:w14="http://schemas.microsoft.com/office/word/2010/wordml" xmlns:w15="http://schemas.microsoft.com/office/word/2012/wordml" xmlns:w16cex="http://schemas.microsoft.com/office/word/2018/wordml/cex" xmlns:w16cid="http://schemas.microsoft.com/office/word/2016/wordml/cid" xmlns:w16="http://schemas.microsoft.com/office/word/2018/wordml" xmlns:w16sdtdh="http://schemas.microsoft.com/office/word/2020/wordml/sdtdatahash" xmlns:w16se="http://schemas.microsoft.com/office/word/2015/wordml/symex" xmlns:wpg="http://schemas.microsoft.com/office/word/2010/wordprocessingGroup" xmlns:wpi="http://schemas.microsoft.com/office/word/2010/wordprocessingInk" xmlns:wne="http://schemas.microsoft.com/office/word/2006/wordml" xmlns:wps="http://schemas.microsoft.com/office/word/2010/wordprocessingShape" mc:Ignorable="w14 w15 w16se w16cid w16 w16cex w16sdtdh wp14">
   <w:endnote w:type="separator" w:id="-1">
     <w:p>
       <w:pPr>
@@ -17112,7 +17370,7 @@
 </file>
 
 <file path=word/footer1.xml><?xml version="1.0" encoding="utf-8"?>
-<w:ftr xmlns:ve="http://schemas.openxmlformats.org/markup-compatibility/2006" xmlns:o="urn:schemas-microsoft-com:office:office" xmlns:r="http://schemas.openxmlformats.org/officeDocument/2006/relationships" xmlns:m="http://schemas.openxmlformats.org/officeDocument/2006/math" xmlns:v="urn:schemas-microsoft-com:vml" xmlns:wp="http://schemas.openxmlformats.org/drawingml/2006/wordprocessingDrawing" xmlns:w10="urn:schemas-microsoft-com:office:word" xmlns:w="http://schemas.openxmlformats.org/wordprocessingml/2006/main" xmlns:wne="http://schemas.microsoft.com/office/word/2006/wordml">
+<w:ftr xmlns:wpc="http://schemas.microsoft.com/office/word/2010/wordprocessingCanvas" xmlns:cx="http://schemas.microsoft.com/office/drawing/2014/chartex" xmlns:cx1="http://schemas.microsoft.com/office/drawing/2015/9/8/chartex" xmlns:cx2="http://schemas.microsoft.com/office/drawing/2015/10/21/chartex" xmlns:cx3="http://schemas.microsoft.com/office/drawing/2016/5/9/chartex" xmlns:cx4="http://schemas.microsoft.com/office/drawing/2016/5/10/chartex" xmlns:cx5="http://schemas.microsoft.com/office/drawing/2016/5/11/chartex" xmlns:cx6="http://schemas.microsoft.com/office/drawing/2016/5/12/chartex" xmlns:cx7="http://schemas.microsoft.com/office/drawing/2016/5/13/chartex" xmlns:cx8="http://schemas.microsoft.com/office/drawing/2016/5/14/chartex" xmlns:mc="http://schemas.openxmlformats.org/markup-compatibility/2006" xmlns:aink="http://schemas.microsoft.com/office/drawing/2016/ink" xmlns:am3d="http://schemas.microsoft.com/office/drawing/2017/model3d" xmlns:o="urn:schemas-microsoft-com:office:office" xmlns:r="http://schemas.openxmlformats.org/officeDocument/2006/relationships" xmlns:m="http://schemas.openxmlformats.org/officeDocument/2006/math" xmlns:v="urn:schemas-microsoft-com:vml" xmlns:wp14="http://schemas.microsoft.com/office/word/2010/wordprocessingDrawing" xmlns:wp="http://schemas.openxmlformats.org/drawingml/2006/wordprocessingDrawing" xmlns:w10="urn:schemas-microsoft-com:office:word" xmlns:w="http://schemas.openxmlformats.org/wordprocessingml/2006/main" xmlns:w14="http://schemas.microsoft.com/office/word/2010/wordml" xmlns:w15="http://schemas.microsoft.com/office/word/2012/wordml" xmlns:w16cex="http://schemas.microsoft.com/office/word/2018/wordml/cex" xmlns:w16cid="http://schemas.microsoft.com/office/word/2016/wordml/cid" xmlns:w16="http://schemas.microsoft.com/office/word/2018/wordml" xmlns:w16sdtdh="http://schemas.microsoft.com/office/word/2020/wordml/sdtdatahash" xmlns:w16se="http://schemas.microsoft.com/office/word/2015/wordml/symex" xmlns:wpg="http://schemas.microsoft.com/office/word/2010/wordprocessingGroup" xmlns:wpi="http://schemas.microsoft.com/office/word/2010/wordprocessingInk" xmlns:wne="http://schemas.microsoft.com/office/word/2006/wordml" xmlns:wps="http://schemas.microsoft.com/office/word/2010/wordprocessingShape" mc:Ignorable="w14 w15 w16se w16cid w16 w16cex w16sdtdh wp14">
   <w:p>
     <w:pPr>
       <w:pBdr>
@@ -17221,7 +17479,7 @@
 </file>
 
 <file path=word/footnotes.xml><?xml version="1.0" encoding="utf-8"?>
-<w:footnotes xmlns:ve="http://schemas.openxmlformats.org/markup-compatibility/2006" xmlns:o="urn:schemas-microsoft-com:office:office" xmlns:r="http://schemas.openxmlformats.org/officeDocument/2006/relationships" xmlns:m="http://schemas.openxmlformats.org/officeDocument/2006/math" xmlns:v="urn:schemas-microsoft-com:vml" xmlns:wp="http://schemas.openxmlformats.org/drawingml/2006/wordprocessingDrawing" xmlns:w10="urn:schemas-microsoft-com:office:word" xmlns:w="http://schemas.openxmlformats.org/wordprocessingml/2006/main" xmlns:wne="http://schemas.microsoft.com/office/word/2006/wordml">
+<w:footnotes xmlns:wpc="http://schemas.microsoft.com/office/word/2010/wordprocessingCanvas" xmlns:cx="http://schemas.microsoft.com/office/drawing/2014/chartex" xmlns:cx1="http://schemas.microsoft.com/office/drawing/2015/9/8/chartex" xmlns:cx2="http://schemas.microsoft.com/office/drawing/2015/10/21/chartex" xmlns:cx3="http://schemas.microsoft.com/office/drawing/2016/5/9/chartex" xmlns:cx4="http://schemas.microsoft.com/office/drawing/2016/5/10/chartex" xmlns:cx5="http://schemas.microsoft.com/office/drawing/2016/5/11/chartex" xmlns:cx6="http://schemas.microsoft.com/office/drawing/2016/5/12/chartex" xmlns:cx7="http://schemas.microsoft.com/office/drawing/2016/5/13/chartex" xmlns:cx8="http://schemas.microsoft.com/office/drawing/2016/5/14/chartex" xmlns:mc="http://schemas.openxmlformats.org/markup-compatibility/2006" xmlns:aink="http://schemas.microsoft.com/office/drawing/2016/ink" xmlns:am3d="http://schemas.microsoft.com/office/drawing/2017/model3d" xmlns:o="urn:schemas-microsoft-com:office:office" xmlns:r="http://schemas.openxmlformats.org/officeDocument/2006/relationships" xmlns:m="http://schemas.openxmlformats.org/officeDocument/2006/math" xmlns:v="urn:schemas-microsoft-com:vml" xmlns:wp14="http://schemas.microsoft.com/office/word/2010/wordprocessingDrawing" xmlns:wp="http://schemas.openxmlformats.org/drawingml/2006/wordprocessingDrawing" xmlns:w10="urn:schemas-microsoft-com:office:word" xmlns:w="http://schemas.openxmlformats.org/wordprocessingml/2006/main" xmlns:w14="http://schemas.microsoft.com/office/word/2010/wordml" xmlns:w15="http://schemas.microsoft.com/office/word/2012/wordml" xmlns:w16cex="http://schemas.microsoft.com/office/word/2018/wordml/cex" xmlns:w16cid="http://schemas.microsoft.com/office/word/2016/wordml/cid" xmlns:w16="http://schemas.microsoft.com/office/word/2018/wordml" xmlns:w16sdtdh="http://schemas.microsoft.com/office/word/2020/wordml/sdtdatahash" xmlns:w16se="http://schemas.microsoft.com/office/word/2015/wordml/symex" xmlns:wpg="http://schemas.microsoft.com/office/word/2010/wordprocessingGroup" xmlns:wpi="http://schemas.microsoft.com/office/word/2010/wordprocessingInk" xmlns:wne="http://schemas.microsoft.com/office/word/2006/wordml" xmlns:wps="http://schemas.microsoft.com/office/word/2010/wordprocessingShape" mc:Ignorable="w14 w15 w16se w16cid w16 w16cex w16sdtdh wp14">
   <w:footnote w:type="separator" w:id="-1">
     <w:p>
       <w:pPr>
@@ -17246,7 +17504,7 @@
 </file>
 
 <file path=word/header1.xml><?xml version="1.0" encoding="utf-8"?>
-<w:hdr xmlns:ve="http://schemas.openxmlformats.org/markup-compatibility/2006" xmlns:o="urn:schemas-microsoft-com:office:office" xmlns:r="http://schemas.openxmlformats.org/officeDocument/2006/relationships" xmlns:m="http://schemas.openxmlformats.org/officeDocument/2006/math" xmlns:v="urn:schemas-microsoft-com:vml" xmlns:wp="http://schemas.openxmlformats.org/drawingml/2006/wordprocessingDrawing" xmlns:w10="urn:schemas-microsoft-com:office:word" xmlns:w="http://schemas.openxmlformats.org/wordprocessingml/2006/main" xmlns:wne="http://schemas.microsoft.com/office/word/2006/wordml">
+<w:hdr xmlns:wpc="http://schemas.microsoft.com/office/word/2010/wordprocessingCanvas" xmlns:cx="http://schemas.microsoft.com/office/drawing/2014/chartex" xmlns:cx1="http://schemas.microsoft.com/office/drawing/2015/9/8/chartex" xmlns:cx2="http://schemas.microsoft.com/office/drawing/2015/10/21/chartex" xmlns:cx3="http://schemas.microsoft.com/office/drawing/2016/5/9/chartex" xmlns:cx4="http://schemas.microsoft.com/office/drawing/2016/5/10/chartex" xmlns:cx5="http://schemas.microsoft.com/office/drawing/2016/5/11/chartex" xmlns:cx6="http://schemas.microsoft.com/office/drawing/2016/5/12/chartex" xmlns:cx7="http://schemas.microsoft.com/office/drawing/2016/5/13/chartex" xmlns:cx8="http://schemas.microsoft.com/office/drawing/2016/5/14/chartex" xmlns:mc="http://schemas.openxmlformats.org/markup-compatibility/2006" xmlns:aink="http://schemas.microsoft.com/office/drawing/2016/ink" xmlns:am3d="http://schemas.microsoft.com/office/drawing/2017/model3d" xmlns:o="urn:schemas-microsoft-com:office:office" xmlns:r="http://schemas.openxmlformats.org/officeDocument/2006/relationships" xmlns:m="http://schemas.openxmlformats.org/officeDocument/2006/math" xmlns:v="urn:schemas-microsoft-com:vml" xmlns:wp14="http://schemas.microsoft.com/office/word/2010/wordprocessingDrawing" xmlns:wp="http://schemas.openxmlformats.org/drawingml/2006/wordprocessingDrawing" xmlns:w10="urn:schemas-microsoft-com:office:word" xmlns:w="http://schemas.openxmlformats.org/wordprocessingml/2006/main" xmlns:w14="http://schemas.microsoft.com/office/word/2010/wordml" xmlns:w15="http://schemas.microsoft.com/office/word/2012/wordml" xmlns:w16cex="http://schemas.microsoft.com/office/word/2018/wordml/cex" xmlns:w16cid="http://schemas.microsoft.com/office/word/2016/wordml/cid" xmlns:w16="http://schemas.microsoft.com/office/word/2018/wordml" xmlns:w16sdtdh="http://schemas.microsoft.com/office/word/2020/wordml/sdtdatahash" xmlns:w16se="http://schemas.microsoft.com/office/word/2015/wordml/symex" xmlns:wpg="http://schemas.microsoft.com/office/word/2010/wordprocessingGroup" xmlns:wpi="http://schemas.microsoft.com/office/word/2010/wordprocessingInk" xmlns:wne="http://schemas.microsoft.com/office/word/2006/wordml" xmlns:wps="http://schemas.microsoft.com/office/word/2010/wordprocessingShape" mc:Ignorable="w14 w15 w16se w16cid w16 w16cex w16sdtdh wp14">
   <w:p>
     <w:pPr>
       <w:pBdr>
@@ -17287,7 +17545,7 @@
         <w:noProof/>
       </w:rPr>
       <w:drawing>
-        <wp:anchor distT="0" distB="0" distL="114300" distR="114300" simplePos="0" relativeHeight="251658240" behindDoc="0" locked="0" layoutInCell="1" allowOverlap="1">
+        <wp:anchor distT="0" distB="0" distL="114300" distR="114300" simplePos="0" relativeHeight="251658240" behindDoc="0" locked="0" layoutInCell="1" allowOverlap="1" wp14:anchorId="1E3B4371" wp14:editId="6297036A">
           <wp:simplePos x="0" y="0"/>
           <wp:positionH relativeFrom="column">
             <wp:posOffset>6088380</wp:posOffset>
@@ -17335,7 +17593,7 @@
         <w:noProof/>
       </w:rPr>
       <w:drawing>
-        <wp:anchor distT="0" distB="0" distL="114300" distR="114300" simplePos="0" relativeHeight="251659264" behindDoc="0" locked="0" layoutInCell="1" allowOverlap="1">
+        <wp:anchor distT="0" distB="0" distL="114300" distR="114300" simplePos="0" relativeHeight="251659264" behindDoc="0" locked="0" layoutInCell="1" allowOverlap="1" wp14:anchorId="566AF0A5" wp14:editId="5F9EBC70">
           <wp:simplePos x="0" y="0"/>
           <wp:positionH relativeFrom="column">
             <wp:posOffset>2543</wp:posOffset>
@@ -17470,17 +17728,7 @@
         <w:szCs w:val="24"/>
       </w:rPr>
       <w:tab/>
-      <w:t xml:space="preserve">DATE </w:t>
-    </w:r>
-    <w:proofErr w:type="gramStart"/>
-    <w:r>
-      <w:rPr>
-        <w:b/>
-        <w:color w:val="000000"/>
-        <w:sz w:val="24"/>
-        <w:szCs w:val="24"/>
-      </w:rPr>
-      <w:t>:</w:t>
+      <w:t>DATE :</w:t>
     </w:r>
     <w:r>
       <w:rPr>
@@ -17490,7 +17738,6 @@
       </w:rPr>
       <w:t>25</w:t>
     </w:r>
-    <w:proofErr w:type="gramEnd"/>
     <w:r>
       <w:rPr>
         <w:b/>
@@ -17538,7 +17785,7 @@
 </file>
 
 <file path=word/header2.xml><?xml version="1.0" encoding="utf-8"?>
-<w:hdr xmlns:ve="http://schemas.openxmlformats.org/markup-compatibility/2006" xmlns:o="urn:schemas-microsoft-com:office:office" xmlns:r="http://schemas.openxmlformats.org/officeDocument/2006/relationships" xmlns:m="http://schemas.openxmlformats.org/officeDocument/2006/math" xmlns:v="urn:schemas-microsoft-com:vml" xmlns:wp="http://schemas.openxmlformats.org/drawingml/2006/wordprocessingDrawing" xmlns:w10="urn:schemas-microsoft-com:office:word" xmlns:w="http://schemas.openxmlformats.org/wordprocessingml/2006/main" xmlns:wne="http://schemas.microsoft.com/office/word/2006/wordml">
+<w:hdr xmlns:wpc="http://schemas.microsoft.com/office/word/2010/wordprocessingCanvas" xmlns:cx="http://schemas.microsoft.com/office/drawing/2014/chartex" xmlns:cx1="http://schemas.microsoft.com/office/drawing/2015/9/8/chartex" xmlns:cx2="http://schemas.microsoft.com/office/drawing/2015/10/21/chartex" xmlns:cx3="http://schemas.microsoft.com/office/drawing/2016/5/9/chartex" xmlns:cx4="http://schemas.microsoft.com/office/drawing/2016/5/10/chartex" xmlns:cx5="http://schemas.microsoft.com/office/drawing/2016/5/11/chartex" xmlns:cx6="http://schemas.microsoft.com/office/drawing/2016/5/12/chartex" xmlns:cx7="http://schemas.microsoft.com/office/drawing/2016/5/13/chartex" xmlns:cx8="http://schemas.microsoft.com/office/drawing/2016/5/14/chartex" xmlns:mc="http://schemas.openxmlformats.org/markup-compatibility/2006" xmlns:aink="http://schemas.microsoft.com/office/drawing/2016/ink" xmlns:am3d="http://schemas.microsoft.com/office/drawing/2017/model3d" xmlns:o="urn:schemas-microsoft-com:office:office" xmlns:r="http://schemas.openxmlformats.org/officeDocument/2006/relationships" xmlns:m="http://schemas.openxmlformats.org/officeDocument/2006/math" xmlns:v="urn:schemas-microsoft-com:vml" xmlns:wp14="http://schemas.microsoft.com/office/word/2010/wordprocessingDrawing" xmlns:wp="http://schemas.openxmlformats.org/drawingml/2006/wordprocessingDrawing" xmlns:w10="urn:schemas-microsoft-com:office:word" xmlns:w="http://schemas.openxmlformats.org/wordprocessingml/2006/main" xmlns:w14="http://schemas.microsoft.com/office/word/2010/wordml" xmlns:w15="http://schemas.microsoft.com/office/word/2012/wordml" xmlns:w16cex="http://schemas.microsoft.com/office/word/2018/wordml/cex" xmlns:w16cid="http://schemas.microsoft.com/office/word/2016/wordml/cid" xmlns:w16="http://schemas.microsoft.com/office/word/2018/wordml" xmlns:w16sdtdh="http://schemas.microsoft.com/office/word/2020/wordml/sdtdatahash" xmlns:w16se="http://schemas.microsoft.com/office/word/2015/wordml/symex" xmlns:wpg="http://schemas.microsoft.com/office/word/2010/wordprocessingGroup" xmlns:wpi="http://schemas.microsoft.com/office/word/2010/wordprocessingInk" xmlns:wne="http://schemas.microsoft.com/office/word/2006/wordml" xmlns:wps="http://schemas.microsoft.com/office/word/2010/wordprocessingShape" mc:Ignorable="w14 w15 w16se w16cid w16 w16cex w16sdtdh wp14">
   <w:p>
     <w:pPr>
       <w:pBdr>
@@ -17574,7 +17821,7 @@
         <w:szCs w:val="24"/>
       </w:rPr>
       <w:drawing>
-        <wp:inline distT="0" distB="0" distL="0" distR="0">
+        <wp:inline distT="0" distB="0" distL="0" distR="0" wp14:anchorId="67AFEE00" wp14:editId="634A639E">
           <wp:extent cx="847725" cy="409575"/>
           <wp:effectExtent l="0" t="0" r="0" b="0"/>
           <wp:docPr id="56" name="image8.png"/>
@@ -17613,7 +17860,7 @@
       <w:rPr>
         <w:noProof/>
       </w:rPr>
-      <w:pict>
+      <w:pict w14:anchorId="37DC9AA3">
         <v:roundrect id="Rectangle : coins arrondis 39" o:spid="_x0000_s2050" style="position:absolute;margin-left:9pt;margin-top:66pt;width:453pt;height:29.25pt;z-index:251660288;visibility:visible;mso-position-horizontal-relative:text;mso-position-vertical-relative:text;v-text-anchor:middle" arcsize="10923f" o:gfxdata="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" filled="f">
           <v:stroke startarrowwidth="narrow" startarrowlength="short" endarrowwidth="narrow" endarrowlength="short" miterlimit="5243f" joinstyle="miter"/>
           <v:textbox inset="2.53958mm,2.53958mm,2.53958mm,2.53958mm">
@@ -17666,7 +17913,7 @@
       <w:rPr>
         <w:noProof/>
       </w:rPr>
-      <w:pict>
+      <w:pict w14:anchorId="25252AD2">
         <v:roundrect id="Rectangle : coins arrondis 38" o:spid="_x0000_s2049" style="position:absolute;margin-left:8pt;margin-top:105pt;width:457.5pt;height:47.25pt;z-index:251661312;visibility:visible;mso-position-horizontal-relative:text;mso-position-vertical-relative:text;v-text-anchor:middle" arcsize="10923f" o:gfxdata="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" filled="f">
           <v:stroke startarrowwidth="narrow" startarrowlength="short" endarrowwidth="narrow" endarrowlength="short" miterlimit="5243f" joinstyle="miter"/>
           <v:textbox inset="2.53958mm,2.53958mm,2.53958mm,2.53958mm">
@@ -17688,8 +17935,8 @@
 </file>
 
 <file path=word/numbering.xml><?xml version="1.0" encoding="utf-8"?>
-<w:numbering xmlns:ve="http://schemas.openxmlformats.org/markup-compatibility/2006" xmlns:o="urn:schemas-microsoft-com:office:office" xmlns:r="http://schemas.openxmlformats.org/officeDocument/2006/relationships" xmlns:m="http://schemas.openxmlformats.org/officeDocument/2006/math" xmlns:v="urn:schemas-microsoft-com:vml" xmlns:wp="http://schemas.openxmlformats.org/drawingml/2006/wordprocessingDrawing" xmlns:w10="urn:schemas-microsoft-com:office:word" xmlns:w="http://schemas.openxmlformats.org/wordprocessingml/2006/main" xmlns:wne="http://schemas.microsoft.com/office/word/2006/wordml">
-  <w:abstractNum w:abstractNumId="0">
+<w:numbering xmlns:wpc="http://schemas.microsoft.com/office/word/2010/wordprocessingCanvas" xmlns:cx="http://schemas.microsoft.com/office/drawing/2014/chartex" xmlns:cx1="http://schemas.microsoft.com/office/drawing/2015/9/8/chartex" xmlns:cx2="http://schemas.microsoft.com/office/drawing/2015/10/21/chartex" xmlns:cx3="http://schemas.microsoft.com/office/drawing/2016/5/9/chartex" xmlns:cx4="http://schemas.microsoft.com/office/drawing/2016/5/10/chartex" xmlns:cx5="http://schemas.microsoft.com/office/drawing/2016/5/11/chartex" xmlns:cx6="http://schemas.microsoft.com/office/drawing/2016/5/12/chartex" xmlns:cx7="http://schemas.microsoft.com/office/drawing/2016/5/13/chartex" xmlns:cx8="http://schemas.microsoft.com/office/drawing/2016/5/14/chartex" xmlns:mc="http://schemas.openxmlformats.org/markup-compatibility/2006" xmlns:aink="http://schemas.microsoft.com/office/drawing/2016/ink" xmlns:am3d="http://schemas.microsoft.com/office/drawing/2017/model3d" xmlns:o="urn:schemas-microsoft-com:office:office" xmlns:r="http://schemas.openxmlformats.org/officeDocument/2006/relationships" xmlns:m="http://schemas.openxmlformats.org/officeDocument/2006/math" xmlns:v="urn:schemas-microsoft-com:vml" xmlns:wp14="http://schemas.microsoft.com/office/word/2010/wordprocessingDrawing" xmlns:wp="http://schemas.openxmlformats.org/drawingml/2006/wordprocessingDrawing" xmlns:w10="urn:schemas-microsoft-com:office:word" xmlns:w="http://schemas.openxmlformats.org/wordprocessingml/2006/main" xmlns:w14="http://schemas.microsoft.com/office/word/2010/wordml" xmlns:w15="http://schemas.microsoft.com/office/word/2012/wordml" xmlns:w16cex="http://schemas.microsoft.com/office/word/2018/wordml/cex" xmlns:w16cid="http://schemas.microsoft.com/office/word/2016/wordml/cid" xmlns:w16="http://schemas.microsoft.com/office/word/2018/wordml" xmlns:w16sdtdh="http://schemas.microsoft.com/office/word/2020/wordml/sdtdatahash" xmlns:w16se="http://schemas.microsoft.com/office/word/2015/wordml/symex" xmlns:wpg="http://schemas.microsoft.com/office/word/2010/wordprocessingGroup" xmlns:wpi="http://schemas.microsoft.com/office/word/2010/wordprocessingInk" xmlns:wne="http://schemas.microsoft.com/office/word/2006/wordml" xmlns:wps="http://schemas.microsoft.com/office/word/2010/wordprocessingShape" mc:Ignorable="w14 w15 w16se w16cid w16 w16cex w16sdtdh wp14">
+  <w:abstractNum w:abstractNumId="0" w15:restartNumberingAfterBreak="0">
     <w:nsid w:val="0562388D"/>
     <w:multiLevelType w:val="multilevel"/>
     <w:tmpl w:val="B56A537A"/>
@@ -17802,7 +18049,7 @@
       </w:rPr>
     </w:lvl>
   </w:abstractNum>
-  <w:abstractNum w:abstractNumId="1">
+  <w:abstractNum w:abstractNumId="1" w15:restartNumberingAfterBreak="0">
     <w:nsid w:val="06742ED3"/>
     <w:multiLevelType w:val="multilevel"/>
     <w:tmpl w:val="1D1AB1EA"/>
@@ -17916,7 +18163,7 @@
       </w:rPr>
     </w:lvl>
   </w:abstractNum>
-  <w:abstractNum w:abstractNumId="2">
+  <w:abstractNum w:abstractNumId="2" w15:restartNumberingAfterBreak="0">
     <w:nsid w:val="073C2729"/>
     <w:multiLevelType w:val="hybridMultilevel"/>
     <w:tmpl w:val="F1F623D4"/>
@@ -18029,7 +18276,7 @@
       </w:rPr>
     </w:lvl>
   </w:abstractNum>
-  <w:abstractNum w:abstractNumId="3">
+  <w:abstractNum w:abstractNumId="3" w15:restartNumberingAfterBreak="0">
     <w:nsid w:val="1FDE3453"/>
     <w:multiLevelType w:val="hybridMultilevel"/>
     <w:tmpl w:val="3FBC6726"/>
@@ -18142,7 +18389,7 @@
       </w:rPr>
     </w:lvl>
   </w:abstractNum>
-  <w:abstractNum w:abstractNumId="4">
+  <w:abstractNum w:abstractNumId="4" w15:restartNumberingAfterBreak="0">
     <w:nsid w:val="301F425A"/>
     <w:multiLevelType w:val="multilevel"/>
     <w:tmpl w:val="513CF266"/>
@@ -18255,7 +18502,7 @@
       </w:rPr>
     </w:lvl>
   </w:abstractNum>
-  <w:abstractNum w:abstractNumId="5">
+  <w:abstractNum w:abstractNumId="5" w15:restartNumberingAfterBreak="0">
     <w:nsid w:val="337D7DA0"/>
     <w:multiLevelType w:val="multilevel"/>
     <w:tmpl w:val="B56A537A"/>
@@ -18368,7 +18615,7 @@
       </w:rPr>
     </w:lvl>
   </w:abstractNum>
-  <w:abstractNum w:abstractNumId="6">
+  <w:abstractNum w:abstractNumId="6" w15:restartNumberingAfterBreak="0">
     <w:nsid w:val="35A36A19"/>
     <w:multiLevelType w:val="multilevel"/>
     <w:tmpl w:val="1D6652BC"/>
@@ -18481,7 +18728,7 @@
       </w:rPr>
     </w:lvl>
   </w:abstractNum>
-  <w:abstractNum w:abstractNumId="7">
+  <w:abstractNum w:abstractNumId="7" w15:restartNumberingAfterBreak="0">
     <w:nsid w:val="42836C78"/>
     <w:multiLevelType w:val="multilevel"/>
     <w:tmpl w:val="EFCAAC2E"/>
@@ -18594,7 +18841,7 @@
       </w:rPr>
     </w:lvl>
   </w:abstractNum>
-  <w:abstractNum w:abstractNumId="8">
+  <w:abstractNum w:abstractNumId="8" w15:restartNumberingAfterBreak="0">
     <w:nsid w:val="499C3780"/>
     <w:multiLevelType w:val="multilevel"/>
     <w:tmpl w:val="F58E0812"/>
@@ -18716,7 +18963,7 @@
       </w:pPr>
     </w:lvl>
   </w:abstractNum>
-  <w:abstractNum w:abstractNumId="9">
+  <w:abstractNum w:abstractNumId="9" w15:restartNumberingAfterBreak="0">
     <w:nsid w:val="49D2416B"/>
     <w:multiLevelType w:val="multilevel"/>
     <w:tmpl w:val="BF88668C"/>
@@ -18829,7 +19076,7 @@
       </w:rPr>
     </w:lvl>
   </w:abstractNum>
-  <w:abstractNum w:abstractNumId="10">
+  <w:abstractNum w:abstractNumId="10" w15:restartNumberingAfterBreak="0">
     <w:nsid w:val="67783F98"/>
     <w:multiLevelType w:val="multilevel"/>
     <w:tmpl w:val="B56A537A"/>
@@ -18942,7 +19189,7 @@
       </w:rPr>
     </w:lvl>
   </w:abstractNum>
-  <w:abstractNum w:abstractNumId="11">
+  <w:abstractNum w:abstractNumId="11" w15:restartNumberingAfterBreak="0">
     <w:nsid w:val="6EDD7432"/>
     <w:multiLevelType w:val="multilevel"/>
     <w:tmpl w:val="D1FEBD4C"/>
@@ -19059,7 +19306,7 @@
       </w:rPr>
     </w:lvl>
   </w:abstractNum>
-  <w:abstractNum w:abstractNumId="12">
+  <w:abstractNum w:abstractNumId="12" w15:restartNumberingAfterBreak="0">
     <w:nsid w:val="7EDF163A"/>
     <w:multiLevelType w:val="multilevel"/>
     <w:tmpl w:val="E81E7816"/>
@@ -19173,34 +19420,34 @@
       </w:rPr>
     </w:lvl>
   </w:abstractNum>
-  <w:num w:numId="1">
+  <w:num w:numId="1" w16cid:durableId="172575137">
     <w:abstractNumId w:val="7"/>
   </w:num>
-  <w:num w:numId="2">
+  <w:num w:numId="2" w16cid:durableId="947813567">
     <w:abstractNumId w:val="1"/>
   </w:num>
-  <w:num w:numId="3">
+  <w:num w:numId="3" w16cid:durableId="1080716163">
     <w:abstractNumId w:val="12"/>
   </w:num>
-  <w:num w:numId="4">
+  <w:num w:numId="4" w16cid:durableId="1713922956">
     <w:abstractNumId w:val="6"/>
   </w:num>
-  <w:num w:numId="5">
+  <w:num w:numId="5" w16cid:durableId="1620185933">
     <w:abstractNumId w:val="4"/>
   </w:num>
-  <w:num w:numId="6">
+  <w:num w:numId="6" w16cid:durableId="519974373">
     <w:abstractNumId w:val="10"/>
   </w:num>
-  <w:num w:numId="7">
+  <w:num w:numId="7" w16cid:durableId="2118140926">
     <w:abstractNumId w:val="11"/>
   </w:num>
-  <w:num w:numId="8">
+  <w:num w:numId="8" w16cid:durableId="2112896389">
     <w:abstractNumId w:val="9"/>
   </w:num>
-  <w:num w:numId="9">
+  <w:num w:numId="9" w16cid:durableId="1282223069">
     <w:abstractNumId w:val="8"/>
   </w:num>
-  <w:num w:numId="10">
+  <w:num w:numId="10" w16cid:durableId="1454713776">
     <w:abstractNumId w:val="8"/>
     <w:lvlOverride w:ilvl="0">
       <w:startOverride w:val="1"/>
@@ -19230,23 +19477,23 @@
       <w:startOverride w:val="1"/>
     </w:lvlOverride>
   </w:num>
-  <w:num w:numId="11">
+  <w:num w:numId="11" w16cid:durableId="439107006">
     <w:abstractNumId w:val="2"/>
   </w:num>
-  <w:num w:numId="12">
+  <w:num w:numId="12" w16cid:durableId="1901406687">
     <w:abstractNumId w:val="3"/>
   </w:num>
-  <w:num w:numId="13">
+  <w:num w:numId="13" w16cid:durableId="1983461129">
     <w:abstractNumId w:val="5"/>
   </w:num>
-  <w:num w:numId="14">
+  <w:num w:numId="14" w16cid:durableId="792557251">
     <w:abstractNumId w:val="0"/>
   </w:num>
 </w:numbering>
 </file>
 
 <file path=word/styles.xml><?xml version="1.0" encoding="utf-8"?>
-<w:styles xmlns:r="http://schemas.openxmlformats.org/officeDocument/2006/relationships" xmlns:w="http://schemas.openxmlformats.org/wordprocessingml/2006/main">
+<w:styles xmlns:mc="http://schemas.openxmlformats.org/markup-compatibility/2006" xmlns:r="http://schemas.openxmlformats.org/officeDocument/2006/relationships" xmlns:w="http://schemas.openxmlformats.org/wordprocessingml/2006/main" xmlns:w14="http://schemas.microsoft.com/office/word/2010/wordml" xmlns:w15="http://schemas.microsoft.com/office/word/2012/wordml" xmlns:w16cex="http://schemas.microsoft.com/office/word/2018/wordml/cex" xmlns:w16cid="http://schemas.microsoft.com/office/word/2016/wordml/cid" xmlns:w16="http://schemas.microsoft.com/office/word/2018/wordml" xmlns:w16sdtdh="http://schemas.microsoft.com/office/word/2020/wordml/sdtdatahash" xmlns:w16se="http://schemas.microsoft.com/office/word/2015/wordml/symex" mc:Ignorable="w14 w15 w16se w16cid w16 w16cex w16sdtdh">
   <w:docDefaults>
     <w:rPrDefault>
       <w:rPr>
@@ -19262,144 +19509,383 @@
       </w:pPr>
     </w:pPrDefault>
   </w:docDefaults>
-  <w:latentStyles w:defLockedState="0" w:defUIPriority="99" w:defSemiHidden="1" w:defUnhideWhenUsed="1" w:defQFormat="0" w:count="267">
-    <w:lsdException w:name="Normal" w:semiHidden="0" w:uiPriority="0" w:unhideWhenUsed="0" w:qFormat="1"/>
-    <w:lsdException w:name="heading 1" w:semiHidden="0" w:uiPriority="9" w:unhideWhenUsed="0" w:qFormat="1"/>
-    <w:lsdException w:name="heading 2" w:uiPriority="9" w:qFormat="1"/>
-    <w:lsdException w:name="heading 3" w:uiPriority="9" w:qFormat="1"/>
-    <w:lsdException w:name="heading 4" w:uiPriority="9" w:qFormat="1"/>
-    <w:lsdException w:name="heading 5" w:uiPriority="9" w:qFormat="1"/>
-    <w:lsdException w:name="heading 6" w:uiPriority="9" w:qFormat="1"/>
-    <w:lsdException w:name="heading 7" w:uiPriority="9" w:qFormat="1"/>
-    <w:lsdException w:name="heading 8" w:uiPriority="9" w:qFormat="1"/>
-    <w:lsdException w:name="heading 9" w:uiPriority="9" w:qFormat="1"/>
-    <w:lsdException w:name="toc 1" w:uiPriority="39"/>
-    <w:lsdException w:name="toc 2" w:uiPriority="39"/>
-    <w:lsdException w:name="toc 3" w:uiPriority="39"/>
-    <w:lsdException w:name="toc 4" w:uiPriority="39"/>
-    <w:lsdException w:name="toc 5" w:uiPriority="39"/>
-    <w:lsdException w:name="toc 6" w:uiPriority="39"/>
-    <w:lsdException w:name="toc 7" w:uiPriority="39"/>
-    <w:lsdException w:name="toc 8" w:uiPriority="39"/>
-    <w:lsdException w:name="toc 9" w:uiPriority="39"/>
-    <w:lsdException w:name="caption" w:uiPriority="35" w:qFormat="1"/>
-    <w:lsdException w:name="Title" w:semiHidden="0" w:uiPriority="10" w:unhideWhenUsed="0" w:qFormat="1"/>
-    <w:lsdException w:name="Default Paragraph Font" w:uiPriority="1"/>
-    <w:lsdException w:name="Subtitle" w:semiHidden="0" w:uiPriority="11" w:unhideWhenUsed="0" w:qFormat="1"/>
-    <w:lsdException w:name="Strong" w:semiHidden="0" w:uiPriority="22" w:unhideWhenUsed="0" w:qFormat="1"/>
-    <w:lsdException w:name="Emphasis" w:semiHidden="0" w:uiPriority="20" w:unhideWhenUsed="0" w:qFormat="1"/>
-    <w:lsdException w:name="Table Grid" w:semiHidden="0" w:uiPriority="39" w:unhideWhenUsed="0"/>
-    <w:lsdException w:name="Placeholder Text" w:unhideWhenUsed="0"/>
-    <w:lsdException w:name="No Spacing" w:semiHidden="0" w:uiPriority="1" w:unhideWhenUsed="0" w:qFormat="1"/>
-    <w:lsdException w:name="Light Shading" w:semiHidden="0" w:uiPriority="60" w:unhideWhenUsed="0"/>
-    <w:lsdException w:name="Light List" w:semiHidden="0" w:uiPriority="61" w:unhideWhenUsed="0"/>
-    <w:lsdException w:name="Light Grid" w:semiHidden="0" w:uiPriority="62" w:unhideWhenUsed="0"/>
-    <w:lsdException w:name="Medium Shading 1" w:semiHidden="0" w:uiPriority="63" w:unhideWhenUsed="0"/>
-    <w:lsdException w:name="Medium Shading 2" w:semiHidden="0" w:uiPriority="64" w:unhideWhenUsed="0"/>
-    <w:lsdException w:name="Medium List 1" w:semiHidden="0" w:uiPriority="65" w:unhideWhenUsed="0"/>
-    <w:lsdException w:name="Medium List 2" w:semiHidden="0" w:uiPriority="66" w:unhideWhenUsed="0"/>
-    <w:lsdException w:name="Medium Grid 1" w:semiHidden="0" w:uiPriority="67" w:unhideWhenUsed="0"/>
-    <w:lsdException w:name="Medium Grid 2" w:semiHidden="0" w:uiPriority="68" w:unhideWhenUsed="0"/>
-    <w:lsdException w:name="Medium Grid 3" w:semiHidden="0" w:uiPriority="69" w:unhideWhenUsed="0"/>
-    <w:lsdException w:name="Dark List" w:semiHidden="0" w:uiPriority="70" w:unhideWhenUsed="0"/>
-    <w:lsdException w:name="Colorful Shading" w:semiHidden="0" w:uiPriority="71" w:unhideWhenUsed="0"/>
-    <w:lsdException w:name="Colorful List" w:semiHidden="0" w:uiPriority="72" w:unhideWhenUsed="0"/>
-    <w:lsdException w:name="Colorful Grid" w:semiHidden="0" w:uiPriority="73" w:unhideWhenUsed="0"/>
-    <w:lsdException w:name="Light Shading Accent 1" w:semiHidden="0" w:uiPriority="60" w:unhideWhenUsed="0"/>
-    <w:lsdException w:name="Light List Accent 1" w:semiHidden="0" w:uiPriority="61" w:unhideWhenUsed="0"/>
-    <w:lsdException w:name="Light Grid Accent 1" w:semiHidden="0" w:uiPriority="62" w:unhideWhenUsed="0"/>
-    <w:lsdException w:name="Medium Shading 1 Accent 1" w:semiHidden="0" w:uiPriority="63" w:unhideWhenUsed="0"/>
-    <w:lsdException w:name="Medium Shading 2 Accent 1" w:semiHidden="0" w:uiPriority="64" w:unhideWhenUsed="0"/>
-    <w:lsdException w:name="Medium List 1 Accent 1" w:semiHidden="0" w:uiPriority="65" w:unhideWhenUsed="0"/>
-    <w:lsdException w:name="Revision" w:unhideWhenUsed="0"/>
-    <w:lsdException w:name="List Paragraph" w:semiHidden="0" w:uiPriority="34" w:unhideWhenUsed="0" w:qFormat="1"/>
-    <w:lsdException w:name="Quote" w:semiHidden="0" w:uiPriority="29" w:unhideWhenUsed="0" w:qFormat="1"/>
-    <w:lsdException w:name="Intense Quote" w:semiHidden="0" w:uiPriority="30" w:unhideWhenUsed="0" w:qFormat="1"/>
-    <w:lsdException w:name="Medium List 2 Accent 1" w:semiHidden="0" w:uiPriority="66" w:unhideWhenUsed="0"/>
-    <w:lsdException w:name="Medium Grid 1 Accent 1" w:semiHidden="0" w:uiPriority="67" w:unhideWhenUsed="0"/>
-    <w:lsdException w:name="Medium Grid 2 Accent 1" w:semiHidden="0" w:uiPriority="68" w:unhideWhenUsed="0"/>
-    <w:lsdException w:name="Medium Grid 3 Accent 1" w:semiHidden="0" w:uiPriority="69" w:unhideWhenUsed="0"/>
-    <w:lsdException w:name="Dark List Accent 1" w:semiHidden="0" w:uiPriority="70" w:unhideWhenUsed="0"/>
-    <w:lsdException w:name="Colorful Shading Accent 1" w:semiHidden="0" w:uiPriority="71" w:unhideWhenUsed="0"/>
-    <w:lsdException w:name="Colorful List Accent 1" w:semiHidden="0" w:uiPriority="72" w:unhideWhenUsed="0"/>
-    <w:lsdException w:name="Colorful Grid Accent 1" w:semiHidden="0" w:uiPriority="73" w:unhideWhenUsed="0"/>
-    <w:lsdException w:name="Light Shading Accent 2" w:semiHidden="0" w:uiPriority="60" w:unhideWhenUsed="0"/>
-    <w:lsdException w:name="Light List Accent 2" w:semiHidden="0" w:uiPriority="61" w:unhideWhenUsed="0"/>
-    <w:lsdException w:name="Light Grid Accent 2" w:semiHidden="0" w:uiPriority="62" w:unhideWhenUsed="0"/>
-    <w:lsdException w:name="Medium Shading 1 Accent 2" w:semiHidden="0" w:uiPriority="63" w:unhideWhenUsed="0"/>
-    <w:lsdException w:name="Medium Shading 2 Accent 2" w:semiHidden="0" w:uiPriority="64" w:unhideWhenUsed="0"/>
-    <w:lsdException w:name="Medium List 1 Accent 2" w:semiHidden="0" w:uiPriority="65" w:unhideWhenUsed="0"/>
-    <w:lsdException w:name="Medium List 2 Accent 2" w:semiHidden="0" w:uiPriority="66" w:unhideWhenUsed="0"/>
-    <w:lsdException w:name="Medium Grid 1 Accent 2" w:semiHidden="0" w:uiPriority="67" w:unhideWhenUsed="0"/>
-    <w:lsdException w:name="Medium Grid 2 Accent 2" w:semiHidden="0" w:uiPriority="68" w:unhideWhenUsed="0"/>
-    <w:lsdException w:name="Medium Grid 3 Accent 2" w:semiHidden="0" w:uiPriority="69" w:unhideWhenUsed="0"/>
-    <w:lsdException w:name="Dark List Accent 2" w:semiHidden="0" w:uiPriority="70" w:unhideWhenUsed="0"/>
-    <w:lsdException w:name="Colorful Shading Accent 2" w:semiHidden="0" w:uiPriority="71" w:unhideWhenUsed="0"/>
-    <w:lsdException w:name="Colorful List Accent 2" w:semiHidden="0" w:uiPriority="72" w:unhideWhenUsed="0"/>
-    <w:lsdException w:name="Colorful Grid Accent 2" w:semiHidden="0" w:uiPriority="73" w:unhideWhenUsed="0"/>
-    <w:lsdException w:name="Light Shading Accent 3" w:semiHidden="0" w:uiPriority="60" w:unhideWhenUsed="0"/>
-    <w:lsdException w:name="Light List Accent 3" w:semiHidden="0" w:uiPriority="61" w:unhideWhenUsed="0"/>
-    <w:lsdException w:name="Light Grid Accent 3" w:semiHidden="0" w:uiPriority="62" w:unhideWhenUsed="0"/>
-    <w:lsdException w:name="Medium Shading 1 Accent 3" w:semiHidden="0" w:uiPriority="63" w:unhideWhenUsed="0"/>
-    <w:lsdException w:name="Medium Shading 2 Accent 3" w:semiHidden="0" w:uiPriority="64" w:unhideWhenUsed="0"/>
-    <w:lsdException w:name="Medium List 1 Accent 3" w:semiHidden="0" w:uiPriority="65" w:unhideWhenUsed="0"/>
-    <w:lsdException w:name="Medium List 2 Accent 3" w:semiHidden="0" w:uiPriority="66" w:unhideWhenUsed="0"/>
-    <w:lsdException w:name="Medium Grid 1 Accent 3" w:semiHidden="0" w:uiPriority="67" w:unhideWhenUsed="0"/>
-    <w:lsdException w:name="Medium Grid 2 Accent 3" w:semiHidden="0" w:uiPriority="68" w:unhideWhenUsed="0"/>
-    <w:lsdException w:name="Medium Grid 3 Accent 3" w:semiHidden="0" w:uiPriority="69" w:unhideWhenUsed="0"/>
-    <w:lsdException w:name="Dark List Accent 3" w:semiHidden="0" w:uiPriority="70" w:unhideWhenUsed="0"/>
-    <w:lsdException w:name="Colorful Shading Accent 3" w:semiHidden="0" w:uiPriority="71" w:unhideWhenUsed="0"/>
-    <w:lsdException w:name="Colorful List Accent 3" w:semiHidden="0" w:uiPriority="72" w:unhideWhenUsed="0"/>
-    <w:lsdException w:name="Colorful Grid Accent 3" w:semiHidden="0" w:uiPriority="73" w:unhideWhenUsed="0"/>
-    <w:lsdException w:name="Light Shading Accent 4" w:semiHidden="0" w:uiPriority="60" w:unhideWhenUsed="0"/>
-    <w:lsdException w:name="Light List Accent 4" w:semiHidden="0" w:uiPriority="61" w:unhideWhenUsed="0"/>
-    <w:lsdException w:name="Light Grid Accent 4" w:semiHidden="0" w:uiPriority="62" w:unhideWhenUsed="0"/>
-    <w:lsdException w:name="Medium Shading 1 Accent 4" w:semiHidden="0" w:uiPriority="63" w:unhideWhenUsed="0"/>
-    <w:lsdException w:name="Medium Shading 2 Accent 4" w:semiHidden="0" w:uiPriority="64" w:unhideWhenUsed="0"/>
-    <w:lsdException w:name="Medium List 1 Accent 4" w:semiHidden="0" w:uiPriority="65" w:unhideWhenUsed="0"/>
-    <w:lsdException w:name="Medium List 2 Accent 4" w:semiHidden="0" w:uiPriority="66" w:unhideWhenUsed="0"/>
-    <w:lsdException w:name="Medium Grid 1 Accent 4" w:semiHidden="0" w:uiPriority="67" w:unhideWhenUsed="0"/>
-    <w:lsdException w:name="Medium Grid 2 Accent 4" w:semiHidden="0" w:uiPriority="68" w:unhideWhenUsed="0"/>
-    <w:lsdException w:name="Medium Grid 3 Accent 4" w:semiHidden="0" w:uiPriority="69" w:unhideWhenUsed="0"/>
-    <w:lsdException w:name="Dark List Accent 4" w:semiHidden="0" w:uiPriority="70" w:unhideWhenUsed="0"/>
-    <w:lsdException w:name="Colorful Shading Accent 4" w:semiHidden="0" w:uiPriority="71" w:unhideWhenUsed="0"/>
-    <w:lsdException w:name="Colorful List Accent 4" w:semiHidden="0" w:uiPriority="72" w:unhideWhenUsed="0"/>
-    <w:lsdException w:name="Colorful Grid Accent 4" w:semiHidden="0" w:uiPriority="73" w:unhideWhenUsed="0"/>
-    <w:lsdException w:name="Light Shading Accent 5" w:semiHidden="0" w:uiPriority="60" w:unhideWhenUsed="0"/>
-    <w:lsdException w:name="Light List Accent 5" w:semiHidden="0" w:uiPriority="61" w:unhideWhenUsed="0"/>
-    <w:lsdException w:name="Light Grid Accent 5" w:semiHidden="0" w:uiPriority="62" w:unhideWhenUsed="0"/>
-    <w:lsdException w:name="Medium Shading 1 Accent 5" w:semiHidden="0" w:uiPriority="63" w:unhideWhenUsed="0"/>
-    <w:lsdException w:name="Medium Shading 2 Accent 5" w:semiHidden="0" w:uiPriority="64" w:unhideWhenUsed="0"/>
-    <w:lsdException w:name="Medium List 1 Accent 5" w:semiHidden="0" w:uiPriority="65" w:unhideWhenUsed="0"/>
-    <w:lsdException w:name="Medium List 2 Accent 5" w:semiHidden="0" w:uiPriority="66" w:unhideWhenUsed="0"/>
-    <w:lsdException w:name="Medium Grid 1 Accent 5" w:semiHidden="0" w:uiPriority="67" w:unhideWhenUsed="0"/>
-    <w:lsdException w:name="Medium Grid 2 Accent 5" w:semiHidden="0" w:uiPriority="68" w:unhideWhenUsed="0"/>
-    <w:lsdException w:name="Medium Grid 3 Accent 5" w:semiHidden="0" w:uiPriority="69" w:unhideWhenUsed="0"/>
-    <w:lsdException w:name="Dark List Accent 5" w:semiHidden="0" w:uiPriority="70" w:unhideWhenUsed="0"/>
-    <w:lsdException w:name="Colorful Shading Accent 5" w:semiHidden="0" w:uiPriority="71" w:unhideWhenUsed="0"/>
-    <w:lsdException w:name="Colorful List Accent 5" w:semiHidden="0" w:uiPriority="72" w:unhideWhenUsed="0"/>
-    <w:lsdException w:name="Colorful Grid Accent 5" w:semiHidden="0" w:uiPriority="73" w:unhideWhenUsed="0"/>
-    <w:lsdException w:name="Light Shading Accent 6" w:semiHidden="0" w:uiPriority="60" w:unhideWhenUsed="0"/>
-    <w:lsdException w:name="Light List Accent 6" w:semiHidden="0" w:uiPriority="61" w:unhideWhenUsed="0"/>
-    <w:lsdException w:name="Light Grid Accent 6" w:semiHidden="0" w:uiPriority="62" w:unhideWhenUsed="0"/>
-    <w:lsdException w:name="Medium Shading 1 Accent 6" w:semiHidden="0" w:uiPriority="63" w:unhideWhenUsed="0"/>
-    <w:lsdException w:name="Medium Shading 2 Accent 6" w:semiHidden="0" w:uiPriority="64" w:unhideWhenUsed="0"/>
-    <w:lsdException w:name="Medium List 1 Accent 6" w:semiHidden="0" w:uiPriority="65" w:unhideWhenUsed="0"/>
-    <w:lsdException w:name="Medium List 2 Accent 6" w:semiHidden="0" w:uiPriority="66" w:unhideWhenUsed="0"/>
-    <w:lsdException w:name="Medium Grid 1 Accent 6" w:semiHidden="0" w:uiPriority="67" w:unhideWhenUsed="0"/>
-    <w:lsdException w:name="Medium Grid 2 Accent 6" w:semiHidden="0" w:uiPriority="68" w:unhideWhenUsed="0"/>
-    <w:lsdException w:name="Medium Grid 3 Accent 6" w:semiHidden="0" w:uiPriority="69" w:unhideWhenUsed="0"/>
-    <w:lsdException w:name="Dark List Accent 6" w:semiHidden="0" w:uiPriority="70" w:unhideWhenUsed="0"/>
-    <w:lsdException w:name="Colorful Shading Accent 6" w:semiHidden="0" w:uiPriority="71" w:unhideWhenUsed="0"/>
-    <w:lsdException w:name="Colorful List Accent 6" w:semiHidden="0" w:uiPriority="72" w:unhideWhenUsed="0"/>
-    <w:lsdException w:name="Colorful Grid Accent 6" w:semiHidden="0" w:uiPriority="73" w:unhideWhenUsed="0"/>
-    <w:lsdException w:name="Subtle Emphasis" w:semiHidden="0" w:uiPriority="19" w:unhideWhenUsed="0" w:qFormat="1"/>
-    <w:lsdException w:name="Intense Emphasis" w:semiHidden="0" w:uiPriority="21" w:unhideWhenUsed="0" w:qFormat="1"/>
-    <w:lsdException w:name="Subtle Reference" w:semiHidden="0" w:uiPriority="31" w:unhideWhenUsed="0" w:qFormat="1"/>
-    <w:lsdException w:name="Intense Reference" w:semiHidden="0" w:uiPriority="32" w:unhideWhenUsed="0" w:qFormat="1"/>
-    <w:lsdException w:name="Book Title" w:semiHidden="0" w:uiPriority="33" w:unhideWhenUsed="0" w:qFormat="1"/>
-    <w:lsdException w:name="Bibliography" w:uiPriority="37"/>
-    <w:lsdException w:name="TOC Heading" w:uiPriority="39" w:qFormat="1"/>
+  <w:latentStyles w:defLockedState="0" w:defUIPriority="99" w:defSemiHidden="0" w:defUnhideWhenUsed="0" w:defQFormat="0" w:count="376">
+    <w:lsdException w:name="Normal" w:uiPriority="0" w:qFormat="1"/>
+    <w:lsdException w:name="heading 1" w:uiPriority="9" w:qFormat="1"/>
+    <w:lsdException w:name="heading 2" w:semiHidden="1" w:uiPriority="9" w:unhideWhenUsed="1" w:qFormat="1"/>
+    <w:lsdException w:name="heading 3" w:semiHidden="1" w:uiPriority="9" w:unhideWhenUsed="1" w:qFormat="1"/>
+    <w:lsdException w:name="heading 4" w:semiHidden="1" w:uiPriority="9" w:unhideWhenUsed="1" w:qFormat="1"/>
+    <w:lsdException w:name="heading 5" w:semiHidden="1" w:uiPriority="9" w:unhideWhenUsed="1" w:qFormat="1"/>
+    <w:lsdException w:name="heading 6" w:semiHidden="1" w:uiPriority="9" w:unhideWhenUsed="1" w:qFormat="1"/>
+    <w:lsdException w:name="heading 7" w:semiHidden="1" w:uiPriority="9" w:unhideWhenUsed="1" w:qFormat="1"/>
+    <w:lsdException w:name="heading 8" w:semiHidden="1" w:uiPriority="9" w:unhideWhenUsed="1" w:qFormat="1"/>
+    <w:lsdException w:name="heading 9" w:semiHidden="1" w:uiPriority="9" w:unhideWhenUsed="1" w:qFormat="1"/>
+    <w:lsdException w:name="index 1" w:semiHidden="1" w:unhideWhenUsed="1"/>
+    <w:lsdException w:name="index 2" w:semiHidden="1" w:unhideWhenUsed="1"/>
+    <w:lsdException w:name="index 3" w:semiHidden="1" w:unhideWhenUsed="1"/>
+    <w:lsdException w:name="index 4" w:semiHidden="1" w:unhideWhenUsed="1"/>
+    <w:lsdException w:name="index 5" w:semiHidden="1" w:unhideWhenUsed="1"/>
+    <w:lsdException w:name="index 6" w:semiHidden="1" w:unhideWhenUsed="1"/>
+    <w:lsdException w:name="index 7" w:semiHidden="1" w:unhideWhenUsed="1"/>
+    <w:lsdException w:name="index 8" w:semiHidden="1" w:unhideWhenUsed="1"/>
+    <w:lsdException w:name="index 9" w:semiHidden="1" w:unhideWhenUsed="1"/>
+    <w:lsdException w:name="toc 1" w:semiHidden="1" w:uiPriority="39" w:unhideWhenUsed="1"/>
+    <w:lsdException w:name="toc 2" w:semiHidden="1" w:uiPriority="39" w:unhideWhenUsed="1"/>
+    <w:lsdException w:name="toc 3" w:semiHidden="1" w:uiPriority="39" w:unhideWhenUsed="1"/>
+    <w:lsdException w:name="toc 4" w:semiHidden="1" w:uiPriority="39" w:unhideWhenUsed="1"/>
+    <w:lsdException w:name="toc 5" w:semiHidden="1" w:uiPriority="39" w:unhideWhenUsed="1"/>
+    <w:lsdException w:name="toc 6" w:semiHidden="1" w:uiPriority="39" w:unhideWhenUsed="1"/>
+    <w:lsdException w:name="toc 7" w:semiHidden="1" w:uiPriority="39" w:unhideWhenUsed="1"/>
+    <w:lsdException w:name="toc 8" w:semiHidden="1" w:uiPriority="39" w:unhideWhenUsed="1"/>
+    <w:lsdException w:name="toc 9" w:semiHidden="1" w:uiPriority="39" w:unhideWhenUsed="1"/>
+    <w:lsdException w:name="Normal Indent" w:semiHidden="1" w:unhideWhenUsed="1"/>
+    <w:lsdException w:name="footnote text" w:semiHidden="1" w:unhideWhenUsed="1"/>
+    <w:lsdException w:name="annotation text" w:semiHidden="1" w:unhideWhenUsed="1"/>
+    <w:lsdException w:name="header" w:semiHidden="1" w:unhideWhenUsed="1"/>
+    <w:lsdException w:name="footer" w:semiHidden="1" w:unhideWhenUsed="1"/>
+    <w:lsdException w:name="index heading" w:semiHidden="1" w:unhideWhenUsed="1"/>
+    <w:lsdException w:name="caption" w:semiHidden="1" w:uiPriority="35" w:unhideWhenUsed="1" w:qFormat="1"/>
+    <w:lsdException w:name="table of figures" w:semiHidden="1" w:unhideWhenUsed="1"/>
+    <w:lsdException w:name="envelope address" w:semiHidden="1" w:unhideWhenUsed="1"/>
+    <w:lsdException w:name="envelope return" w:semiHidden="1" w:unhideWhenUsed="1"/>
+    <w:lsdException w:name="footnote reference" w:semiHidden="1" w:unhideWhenUsed="1"/>
+    <w:lsdException w:name="annotation reference" w:semiHidden="1" w:unhideWhenUsed="1"/>
+    <w:lsdException w:name="line number" w:semiHidden="1" w:unhideWhenUsed="1"/>
+    <w:lsdException w:name="page number" w:semiHidden="1" w:unhideWhenUsed="1"/>
+    <w:lsdException w:name="endnote reference" w:semiHidden="1" w:unhideWhenUsed="1"/>
+    <w:lsdException w:name="endnote text" w:semiHidden="1" w:unhideWhenUsed="1"/>
+    <w:lsdException w:name="table of authorities" w:semiHidden="1" w:unhideWhenUsed="1"/>
+    <w:lsdException w:name="macro" w:semiHidden="1" w:unhideWhenUsed="1"/>
+    <w:lsdException w:name="toa heading" w:semiHidden="1" w:unhideWhenUsed="1"/>
+    <w:lsdException w:name="List" w:semiHidden="1" w:unhideWhenUsed="1"/>
+    <w:lsdException w:name="List Bullet" w:semiHidden="1" w:unhideWhenUsed="1"/>
+    <w:lsdException w:name="List Number" w:semiHidden="1" w:unhideWhenUsed="1"/>
+    <w:lsdException w:name="List 2" w:semiHidden="1" w:unhideWhenUsed="1"/>
+    <w:lsdException w:name="List 3" w:semiHidden="1" w:unhideWhenUsed="1"/>
+    <w:lsdException w:name="List 4" w:semiHidden="1" w:unhideWhenUsed="1"/>
+    <w:lsdException w:name="List 5" w:semiHidden="1" w:unhideWhenUsed="1"/>
+    <w:lsdException w:name="List Bullet 2" w:semiHidden="1" w:unhideWhenUsed="1"/>
+    <w:lsdException w:name="List Bullet 3" w:semiHidden="1" w:unhideWhenUsed="1"/>
+    <w:lsdException w:name="List Bullet 4" w:semiHidden="1" w:unhideWhenUsed="1"/>
+    <w:lsdException w:name="List Bullet 5" w:semiHidden="1" w:unhideWhenUsed="1"/>
+    <w:lsdException w:name="List Number 2" w:semiHidden="1" w:unhideWhenUsed="1"/>
+    <w:lsdException w:name="List Number 3" w:semiHidden="1" w:unhideWhenUsed="1"/>
+    <w:lsdException w:name="List Number 4" w:semiHidden="1" w:unhideWhenUsed="1"/>
+    <w:lsdException w:name="List Number 5" w:semiHidden="1" w:unhideWhenUsed="1"/>
+    <w:lsdException w:name="Title" w:uiPriority="10" w:qFormat="1"/>
+    <w:lsdException w:name="Closing" w:semiHidden="1" w:unhideWhenUsed="1"/>
+    <w:lsdException w:name="Signature" w:semiHidden="1" w:unhideWhenUsed="1"/>
+    <w:lsdException w:name="Default Paragraph Font" w:semiHidden="1" w:uiPriority="1" w:unhideWhenUsed="1"/>
+    <w:lsdException w:name="Body Text" w:semiHidden="1" w:unhideWhenUsed="1"/>
+    <w:lsdException w:name="Body Text Indent" w:semiHidden="1" w:unhideWhenUsed="1"/>
+    <w:lsdException w:name="List Continue" w:semiHidden="1" w:unhideWhenUsed="1"/>
+    <w:lsdException w:name="List Continue 2" w:semiHidden="1" w:unhideWhenUsed="1"/>
+    <w:lsdException w:name="List Continue 3" w:semiHidden="1" w:unhideWhenUsed="1"/>
+    <w:lsdException w:name="List Continue 4" w:semiHidden="1" w:unhideWhenUsed="1"/>
+    <w:lsdException w:name="List Continue 5" w:semiHidden="1" w:unhideWhenUsed="1"/>
+    <w:lsdException w:name="Message Header" w:semiHidden="1" w:unhideWhenUsed="1"/>
+    <w:lsdException w:name="Subtitle" w:uiPriority="11" w:qFormat="1"/>
+    <w:lsdException w:name="Salutation" w:semiHidden="1" w:unhideWhenUsed="1"/>
+    <w:lsdException w:name="Date" w:semiHidden="1" w:unhideWhenUsed="1"/>
+    <w:lsdException w:name="Body Text First Indent" w:semiHidden="1" w:unhideWhenUsed="1"/>
+    <w:lsdException w:name="Body Text First Indent 2" w:semiHidden="1" w:unhideWhenUsed="1"/>
+    <w:lsdException w:name="Note Heading" w:semiHidden="1" w:unhideWhenUsed="1"/>
+    <w:lsdException w:name="Body Text 2" w:semiHidden="1" w:unhideWhenUsed="1"/>
+    <w:lsdException w:name="Body Text 3" w:semiHidden="1" w:unhideWhenUsed="1"/>
+    <w:lsdException w:name="Body Text Indent 2" w:semiHidden="1" w:unhideWhenUsed="1"/>
+    <w:lsdException w:name="Body Text Indent 3" w:semiHidden="1" w:unhideWhenUsed="1"/>
+    <w:lsdException w:name="Block Text" w:semiHidden="1" w:unhideWhenUsed="1"/>
+    <w:lsdException w:name="Hyperlink" w:semiHidden="1" w:unhideWhenUsed="1"/>
+    <w:lsdException w:name="FollowedHyperlink" w:semiHidden="1" w:unhideWhenUsed="1"/>
+    <w:lsdException w:name="Strong" w:uiPriority="22" w:qFormat="1"/>
+    <w:lsdException w:name="Emphasis" w:uiPriority="20" w:qFormat="1"/>
+    <w:lsdException w:name="Document Map" w:semiHidden="1" w:unhideWhenUsed="1"/>
+    <w:lsdException w:name="Plain Text" w:semiHidden="1" w:unhideWhenUsed="1"/>
+    <w:lsdException w:name="E-mail Signature" w:semiHidden="1" w:unhideWhenUsed="1"/>
+    <w:lsdException w:name="HTML Top of Form" w:semiHidden="1" w:unhideWhenUsed="1"/>
+    <w:lsdException w:name="HTML Bottom of Form" w:semiHidden="1" w:unhideWhenUsed="1"/>
+    <w:lsdException w:name="Normal (Web)" w:semiHidden="1" w:unhideWhenUsed="1"/>
+    <w:lsdException w:name="HTML Acronym" w:semiHidden="1" w:unhideWhenUsed="1"/>
+    <w:lsdException w:name="HTML Address" w:semiHidden="1" w:unhideWhenUsed="1"/>
+    <w:lsdException w:name="HTML Cite" w:semiHidden="1" w:unhideWhenUsed="1"/>
+    <w:lsdException w:name="HTML Code" w:semiHidden="1" w:unhideWhenUsed="1"/>
+    <w:lsdException w:name="HTML Definition" w:semiHidden="1" w:unhideWhenUsed="1"/>
+    <w:lsdException w:name="HTML Keyboard" w:semiHidden="1" w:unhideWhenUsed="1"/>
+    <w:lsdException w:name="HTML Preformatted" w:semiHidden="1" w:unhideWhenUsed="1"/>
+    <w:lsdException w:name="HTML Sample" w:semiHidden="1" w:unhideWhenUsed="1"/>
+    <w:lsdException w:name="HTML Typewriter" w:semiHidden="1" w:unhideWhenUsed="1"/>
+    <w:lsdException w:name="HTML Variable" w:semiHidden="1" w:unhideWhenUsed="1"/>
+    <w:lsdException w:name="Normal Table" w:semiHidden="1" w:unhideWhenUsed="1"/>
+    <w:lsdException w:name="annotation subject" w:semiHidden="1" w:unhideWhenUsed="1"/>
+    <w:lsdException w:name="No List" w:semiHidden="1" w:unhideWhenUsed="1"/>
+    <w:lsdException w:name="Outline List 1" w:semiHidden="1" w:unhideWhenUsed="1"/>
+    <w:lsdException w:name="Outline List 2" w:semiHidden="1" w:unhideWhenUsed="1"/>
+    <w:lsdException w:name="Outline List 3" w:semiHidden="1" w:unhideWhenUsed="1"/>
+    <w:lsdException w:name="Table Simple 1" w:semiHidden="1" w:unhideWhenUsed="1"/>
+    <w:lsdException w:name="Table Simple 2" w:semiHidden="1" w:unhideWhenUsed="1"/>
+    <w:lsdException w:name="Table Simple 3" w:semiHidden="1" w:unhideWhenUsed="1"/>
+    <w:lsdException w:name="Table Classic 1" w:semiHidden="1" w:unhideWhenUsed="1"/>
+    <w:lsdException w:name="Table Classic 2" w:semiHidden="1" w:unhideWhenUsed="1"/>
+    <w:lsdException w:name="Table Classic 3" w:semiHidden="1" w:unhideWhenUsed="1"/>
+    <w:lsdException w:name="Table Classic 4" w:semiHidden="1" w:unhideWhenUsed="1"/>
+    <w:lsdException w:name="Table Colorful 1" w:semiHidden="1" w:unhideWhenUsed="1"/>
+    <w:lsdException w:name="Table Colorful 2" w:semiHidden="1" w:unhideWhenUsed="1"/>
+    <w:lsdException w:name="Table Colorful 3" w:semiHidden="1" w:unhideWhenUsed="1"/>
+    <w:lsdException w:name="Table Columns 1" w:semiHidden="1" w:unhideWhenUsed="1"/>
+    <w:lsdException w:name="Table Columns 2" w:semiHidden="1" w:unhideWhenUsed="1"/>
+    <w:lsdException w:name="Table Columns 3" w:semiHidden="1" w:unhideWhenUsed="1"/>
+    <w:lsdException w:name="Table Columns 4" w:semiHidden="1" w:unhideWhenUsed="1"/>
+    <w:lsdException w:name="Table Columns 5" w:semiHidden="1" w:unhideWhenUsed="1"/>
+    <w:lsdException w:name="Table Grid 1" w:semiHidden="1" w:unhideWhenUsed="1"/>
+    <w:lsdException w:name="Table Grid 2" w:semiHidden="1" w:unhideWhenUsed="1"/>
+    <w:lsdException w:name="Table Grid 3" w:semiHidden="1" w:unhideWhenUsed="1"/>
+    <w:lsdException w:name="Table Grid 4" w:semiHidden="1" w:unhideWhenUsed="1"/>
+    <w:lsdException w:name="Table Grid 5" w:semiHidden="1" w:unhideWhenUsed="1"/>
+    <w:lsdException w:name="Table Grid 6" w:semiHidden="1" w:unhideWhenUsed="1"/>
+    <w:lsdException w:name="Table Grid 7" w:semiHidden="1" w:unhideWhenUsed="1"/>
+    <w:lsdException w:name="Table Grid 8" w:semiHidden="1" w:unhideWhenUsed="1"/>
+    <w:lsdException w:name="Table List 1" w:semiHidden="1" w:unhideWhenUsed="1"/>
+    <w:lsdException w:name="Table List 2" w:semiHidden="1" w:unhideWhenUsed="1"/>
+    <w:lsdException w:name="Table List 3" w:semiHidden="1" w:unhideWhenUsed="1"/>
+    <w:lsdException w:name="Table List 4" w:semiHidden="1" w:unhideWhenUsed="1"/>
+    <w:lsdException w:name="Table List 5" w:semiHidden="1" w:unhideWhenUsed="1"/>
+    <w:lsdException w:name="Table List 6" w:semiHidden="1" w:unhideWhenUsed="1"/>
+    <w:lsdException w:name="Table List 7" w:semiHidden="1" w:unhideWhenUsed="1"/>
+    <w:lsdException w:name="Table List 8" w:semiHidden="1" w:unhideWhenUsed="1"/>
+    <w:lsdException w:name="Table 3D effects 1" w:semiHidden="1" w:unhideWhenUsed="1"/>
+    <w:lsdException w:name="Table 3D effects 2" w:semiHidden="1" w:unhideWhenUsed="1"/>
+    <w:lsdException w:name="Table 3D effects 3" w:semiHidden="1" w:unhideWhenUsed="1"/>
+    <w:lsdException w:name="Table Contemporary" w:semiHidden="1" w:unhideWhenUsed="1"/>
+    <w:lsdException w:name="Table Elegant" w:semiHidden="1" w:unhideWhenUsed="1"/>
+    <w:lsdException w:name="Table Professional" w:semiHidden="1" w:unhideWhenUsed="1"/>
+    <w:lsdException w:name="Table Subtle 1" w:semiHidden="1" w:unhideWhenUsed="1"/>
+    <w:lsdException w:name="Table Subtle 2" w:semiHidden="1" w:unhideWhenUsed="1"/>
+    <w:lsdException w:name="Table Web 1" w:semiHidden="1" w:unhideWhenUsed="1"/>
+    <w:lsdException w:name="Table Web 2" w:semiHidden="1" w:unhideWhenUsed="1"/>
+    <w:lsdException w:name="Table Web 3" w:semiHidden="1" w:unhideWhenUsed="1"/>
+    <w:lsdException w:name="Balloon Text" w:semiHidden="1" w:unhideWhenUsed="1"/>
+    <w:lsdException w:name="Table Grid" w:semiHidden="1" w:uiPriority="39" w:unhideWhenUsed="1"/>
+    <w:lsdException w:name="Table Theme" w:semiHidden="1" w:unhideWhenUsed="1"/>
+    <w:lsdException w:name="Placeholder Text" w:semiHidden="1"/>
+    <w:lsdException w:name="No Spacing" w:uiPriority="1" w:qFormat="1"/>
+    <w:lsdException w:name="Light Shading" w:uiPriority="60"/>
+    <w:lsdException w:name="Light List" w:uiPriority="61"/>
+    <w:lsdException w:name="Light Grid" w:uiPriority="62"/>
+    <w:lsdException w:name="Medium Shading 1" w:uiPriority="63"/>
+    <w:lsdException w:name="Medium Shading 2" w:uiPriority="64"/>
+    <w:lsdException w:name="Medium List 1" w:uiPriority="65"/>
+    <w:lsdException w:name="Medium List 2" w:uiPriority="66"/>
+    <w:lsdException w:name="Medium Grid 1" w:uiPriority="67"/>
+    <w:lsdException w:name="Medium Grid 2" w:uiPriority="68"/>
+    <w:lsdException w:name="Medium Grid 3" w:uiPriority="69"/>
+    <w:lsdException w:name="Dark List" w:uiPriority="70"/>
+    <w:lsdException w:name="Colorful Shading" w:uiPriority="71"/>
+    <w:lsdException w:name="Colorful List" w:uiPriority="72"/>
+    <w:lsdException w:name="Colorful Grid" w:uiPriority="73"/>
+    <w:lsdException w:name="Light Shading Accent 1" w:uiPriority="60"/>
+    <w:lsdException w:name="Light List Accent 1" w:uiPriority="61"/>
+    <w:lsdException w:name="Light Grid Accent 1" w:uiPriority="62"/>
+    <w:lsdException w:name="Medium Shading 1 Accent 1" w:uiPriority="63"/>
+    <w:lsdException w:name="Medium Shading 2 Accent 1" w:uiPriority="64"/>
+    <w:lsdException w:name="Medium List 1 Accent 1" w:uiPriority="65"/>
+    <w:lsdException w:name="Revision" w:semiHidden="1"/>
+    <w:lsdException w:name="List Paragraph" w:uiPriority="34" w:qFormat="1"/>
+    <w:lsdException w:name="Quote" w:uiPriority="29" w:qFormat="1"/>
+    <w:lsdException w:name="Intense Quote" w:uiPriority="30" w:qFormat="1"/>
+    <w:lsdException w:name="Medium List 2 Accent 1" w:uiPriority="66"/>
+    <w:lsdException w:name="Medium Grid 1 Accent 1" w:uiPriority="67"/>
+    <w:lsdException w:name="Medium Grid 2 Accent 1" w:uiPriority="68"/>
+    <w:lsdException w:name="Medium Grid 3 Accent 1" w:uiPriority="69"/>
+    <w:lsdException w:name="Dark List Accent 1" w:uiPriority="70"/>
+    <w:lsdException w:name="Colorful Shading Accent 1" w:uiPriority="71"/>
+    <w:lsdException w:name="Colorful List Accent 1" w:uiPriority="72"/>
+    <w:lsdException w:name="Colorful Grid Accent 1" w:uiPriority="73"/>
+    <w:lsdException w:name="Light Shading Accent 2" w:uiPriority="60"/>
+    <w:lsdException w:name="Light List Accent 2" w:uiPriority="61"/>
+    <w:lsdException w:name="Light Grid Accent 2" w:uiPriority="62"/>
+    <w:lsdException w:name="Medium Shading 1 Accent 2" w:uiPriority="63"/>
+    <w:lsdException w:name="Medium Shading 2 Accent 2" w:uiPriority="64"/>
+    <w:lsdException w:name="Medium List 1 Accent 2" w:uiPriority="65"/>
+    <w:lsdException w:name="Medium List 2 Accent 2" w:uiPriority="66"/>
+    <w:lsdException w:name="Medium Grid 1 Accent 2" w:uiPriority="67"/>
+    <w:lsdException w:name="Medium Grid 2 Accent 2" w:uiPriority="68"/>
+    <w:lsdException w:name="Medium Grid 3 Accent 2" w:uiPriority="69"/>
+    <w:lsdException w:name="Dark List Accent 2" w:uiPriority="70"/>
+    <w:lsdException w:name="Colorful Shading Accent 2" w:uiPriority="71"/>
+    <w:lsdException w:name="Colorful List Accent 2" w:uiPriority="72"/>
+    <w:lsdException w:name="Colorful Grid Accent 2" w:uiPriority="73"/>
+    <w:lsdException w:name="Light Shading Accent 3" w:uiPriority="60"/>
+    <w:lsdException w:name="Light List Accent 3" w:uiPriority="61"/>
+    <w:lsdException w:name="Light Grid Accent 3" w:uiPriority="62"/>
+    <w:lsdException w:name="Medium Shading 1 Accent 3" w:uiPriority="63"/>
+    <w:lsdException w:name="Medium Shading 2 Accent 3" w:uiPriority="64"/>
+    <w:lsdException w:name="Medium List 1 Accent 3" w:uiPriority="65"/>
+    <w:lsdException w:name="Medium List 2 Accent 3" w:uiPriority="66"/>
+    <w:lsdException w:name="Medium Grid 1 Accent 3" w:uiPriority="67"/>
+    <w:lsdException w:name="Medium Grid 2 Accent 3" w:uiPriority="68"/>
+    <w:lsdException w:name="Medium Grid 3 Accent 3" w:uiPriority="69"/>
+    <w:lsdException w:name="Dark List Accent 3" w:uiPriority="70"/>
+    <w:lsdException w:name="Colorful Shading Accent 3" w:uiPriority="71"/>
+    <w:lsdException w:name="Colorful List Accent 3" w:uiPriority="72"/>
+    <w:lsdException w:name="Colorful Grid Accent 3" w:uiPriority="73"/>
+    <w:lsdException w:name="Light Shading Accent 4" w:uiPriority="60"/>
+    <w:lsdException w:name="Light List Accent 4" w:uiPriority="61"/>
+    <w:lsdException w:name="Light Grid Accent 4" w:uiPriority="62"/>
+    <w:lsdException w:name="Medium Shading 1 Accent 4" w:uiPriority="63"/>
+    <w:lsdException w:name="Medium Shading 2 Accent 4" w:uiPriority="64"/>
+    <w:lsdException w:name="Medium List 1 Accent 4" w:uiPriority="65"/>
+    <w:lsdException w:name="Medium List 2 Accent 4" w:uiPriority="66"/>
+    <w:lsdException w:name="Medium Grid 1 Accent 4" w:uiPriority="67"/>
+    <w:lsdException w:name="Medium Grid 2 Accent 4" w:uiPriority="68"/>
+    <w:lsdException w:name="Medium Grid 3 Accent 4" w:uiPriority="69"/>
+    <w:lsdException w:name="Dark List Accent 4" w:uiPriority="70"/>
+    <w:lsdException w:name="Colorful Shading Accent 4" w:uiPriority="71"/>
+    <w:lsdException w:name="Colorful List Accent 4" w:uiPriority="72"/>
+    <w:lsdException w:name="Colorful Grid Accent 4" w:uiPriority="73"/>
+    <w:lsdException w:name="Light Shading Accent 5" w:uiPriority="60"/>
+    <w:lsdException w:name="Light List Accent 5" w:uiPriority="61"/>
+    <w:lsdException w:name="Light Grid Accent 5" w:uiPriority="62"/>
+    <w:lsdException w:name="Medium Shading 1 Accent 5" w:uiPriority="63"/>
+    <w:lsdException w:name="Medium Shading 2 Accent 5" w:uiPriority="64"/>
+    <w:lsdException w:name="Medium List 1 Accent 5" w:uiPriority="65"/>
+    <w:lsdException w:name="Medium List 2 Accent 5" w:uiPriority="66"/>
+    <w:lsdException w:name="Medium Grid 1 Accent 5" w:uiPriority="67"/>
+    <w:lsdException w:name="Medium Grid 2 Accent 5" w:uiPriority="68"/>
+    <w:lsdException w:name="Medium Grid 3 Accent 5" w:uiPriority="69"/>
+    <w:lsdException w:name="Dark List Accent 5" w:uiPriority="70"/>
+    <w:lsdException w:name="Colorful Shading Accent 5" w:uiPriority="71"/>
+    <w:lsdException w:name="Colorful List Accent 5" w:uiPriority="72"/>
+    <w:lsdException w:name="Colorful Grid Accent 5" w:uiPriority="73"/>
+    <w:lsdException w:name="Light Shading Accent 6" w:uiPriority="60"/>
+    <w:lsdException w:name="Light List Accent 6" w:uiPriority="61"/>
+    <w:lsdException w:name="Light Grid Accent 6" w:uiPriority="62"/>
+    <w:lsdException w:name="Medium Shading 1 Accent 6" w:uiPriority="63"/>
+    <w:lsdException w:name="Medium Shading 2 Accent 6" w:uiPriority="64"/>
+    <w:lsdException w:name="Medium List 1 Accent 6" w:uiPriority="65"/>
+    <w:lsdException w:name="Medium List 2 Accent 6" w:uiPriority="66"/>
+    <w:lsdException w:name="Medium Grid 1 Accent 6" w:uiPriority="67"/>
+    <w:lsdException w:name="Medium Grid 2 Accent 6" w:uiPriority="68"/>
+    <w:lsdException w:name="Medium Grid 3 Accent 6" w:uiPriority="69"/>
+    <w:lsdException w:name="Dark List Accent 6" w:uiPriority="70"/>
+    <w:lsdException w:name="Colorful Shading Accent 6" w:uiPriority="71"/>
+    <w:lsdException w:name="Colorful List Accent 6" w:uiPriority="72"/>
+    <w:lsdException w:name="Colorful Grid Accent 6" w:uiPriority="73"/>
+    <w:lsdException w:name="Subtle Emphasis" w:uiPriority="19" w:qFormat="1"/>
+    <w:lsdException w:name="Intense Emphasis" w:uiPriority="21" w:qFormat="1"/>
+    <w:lsdException w:name="Subtle Reference" w:uiPriority="31" w:qFormat="1"/>
+    <w:lsdException w:name="Intense Reference" w:uiPriority="32" w:qFormat="1"/>
+    <w:lsdException w:name="Book Title" w:uiPriority="33" w:qFormat="1"/>
+    <w:lsdException w:name="Bibliography" w:semiHidden="1" w:uiPriority="37" w:unhideWhenUsed="1"/>
+    <w:lsdException w:name="TOC Heading" w:semiHidden="1" w:uiPriority="39" w:unhideWhenUsed="1" w:qFormat="1"/>
+    <w:lsdException w:name="Plain Table 1" w:uiPriority="41"/>
+    <w:lsdException w:name="Plain Table 2" w:uiPriority="42"/>
+    <w:lsdException w:name="Plain Table 3" w:uiPriority="43"/>
+    <w:lsdException w:name="Plain Table 4" w:uiPriority="44"/>
+    <w:lsdException w:name="Plain Table 5" w:uiPriority="45"/>
+    <w:lsdException w:name="Grid Table Light" w:uiPriority="40"/>
+    <w:lsdException w:name="Grid Table 1 Light" w:uiPriority="46"/>
+    <w:lsdException w:name="Grid Table 2" w:uiPriority="47"/>
+    <w:lsdException w:name="Grid Table 3" w:uiPriority="48"/>
+    <w:lsdException w:name="Grid Table 4" w:uiPriority="49"/>
+    <w:lsdException w:name="Grid Table 5 Dark" w:uiPriority="50"/>
+    <w:lsdException w:name="Grid Table 6 Colorful" w:uiPriority="51"/>
+    <w:lsdException w:name="Grid Table 7 Colorful" w:uiPriority="52"/>
+    <w:lsdException w:name="Grid Table 1 Light Accent 1" w:uiPriority="46"/>
+    <w:lsdException w:name="Grid Table 2 Accent 1" w:uiPriority="47"/>
+    <w:lsdException w:name="Grid Table 3 Accent 1" w:uiPriority="48"/>
+    <w:lsdException w:name="Grid Table 4 Accent 1" w:uiPriority="49"/>
+    <w:lsdException w:name="Grid Table 5 Dark Accent 1" w:uiPriority="50"/>
+    <w:lsdException w:name="Grid Table 6 Colorful Accent 1" w:uiPriority="51"/>
+    <w:lsdException w:name="Grid Table 7 Colorful Accent 1" w:uiPriority="52"/>
+    <w:lsdException w:name="Grid Table 1 Light Accent 2" w:uiPriority="46"/>
+    <w:lsdException w:name="Grid Table 2 Accent 2" w:uiPriority="47"/>
+    <w:lsdException w:name="Grid Table 3 Accent 2" w:uiPriority="48"/>
+    <w:lsdException w:name="Grid Table 4 Accent 2" w:uiPriority="49"/>
+    <w:lsdException w:name="Grid Table 5 Dark Accent 2" w:uiPriority="50"/>
+    <w:lsdException w:name="Grid Table 6 Colorful Accent 2" w:uiPriority="51"/>
+    <w:lsdException w:name="Grid Table 7 Colorful Accent 2" w:uiPriority="52"/>
+    <w:lsdException w:name="Grid Table 1 Light Accent 3" w:uiPriority="46"/>
+    <w:lsdException w:name="Grid Table 2 Accent 3" w:uiPriority="47"/>
+    <w:lsdException w:name="Grid Table 3 Accent 3" w:uiPriority="48"/>
+    <w:lsdException w:name="Grid Table 4 Accent 3" w:uiPriority="49"/>
+    <w:lsdException w:name="Grid Table 5 Dark Accent 3" w:uiPriority="50"/>
+    <w:lsdException w:name="Grid Table 6 Colorful Accent 3" w:uiPriority="51"/>
+    <w:lsdException w:name="Grid Table 7 Colorful Accent 3" w:uiPriority="52"/>
+    <w:lsdException w:name="Grid Table 1 Light Accent 4" w:uiPriority="46"/>
+    <w:lsdException w:name="Grid Table 2 Accent 4" w:uiPriority="47"/>
+    <w:lsdException w:name="Grid Table 3 Accent 4" w:uiPriority="48"/>
+    <w:lsdException w:name="Grid Table 4 Accent 4" w:uiPriority="49"/>
+    <w:lsdException w:name="Grid Table 5 Dark Accent 4" w:uiPriority="50"/>
+    <w:lsdException w:name="Grid Table 6 Colorful Accent 4" w:uiPriority="51"/>
+    <w:lsdException w:name="Grid Table 7 Colorful Accent 4" w:uiPriority="52"/>
+    <w:lsdException w:name="Grid Table 1 Light Accent 5" w:uiPriority="46"/>
+    <w:lsdException w:name="Grid Table 2 Accent 5" w:uiPriority="47"/>
+    <w:lsdException w:name="Grid Table 3 Accent 5" w:uiPriority="48"/>
+    <w:lsdException w:name="Grid Table 4 Accent 5" w:uiPriority="49"/>
+    <w:lsdException w:name="Grid Table 5 Dark Accent 5" w:uiPriority="50"/>
+    <w:lsdException w:name="Grid Table 6 Colorful Accent 5" w:uiPriority="51"/>
+    <w:lsdException w:name="Grid Table 7 Colorful Accent 5" w:uiPriority="52"/>
+    <w:lsdException w:name="Grid Table 1 Light Accent 6" w:uiPriority="46"/>
+    <w:lsdException w:name="Grid Table 2 Accent 6" w:uiPriority="47"/>
+    <w:lsdException w:name="Grid Table 3 Accent 6" w:uiPriority="48"/>
+    <w:lsdException w:name="Grid Table 4 Accent 6" w:uiPriority="49"/>
+    <w:lsdException w:name="Grid Table 5 Dark Accent 6" w:uiPriority="50"/>
+    <w:lsdException w:name="Grid Table 6 Colorful Accent 6" w:uiPriority="51"/>
+    <w:lsdException w:name="Grid Table 7 Colorful Accent 6" w:uiPriority="52"/>
+    <w:lsdException w:name="List Table 1 Light" w:uiPriority="46"/>
+    <w:lsdException w:name="List Table 2" w:uiPriority="47"/>
+    <w:lsdException w:name="List Table 3" w:uiPriority="48"/>
+    <w:lsdException w:name="List Table 4" w:uiPriority="49"/>
+    <w:lsdException w:name="List Table 5 Dark" w:uiPriority="50"/>
+    <w:lsdException w:name="List Table 6 Colorful" w:uiPriority="51"/>
+    <w:lsdException w:name="List Table 7 Colorful" w:uiPriority="52"/>
+    <w:lsdException w:name="List Table 1 Light Accent 1" w:uiPriority="46"/>
+    <w:lsdException w:name="List Table 2 Accent 1" w:uiPriority="47"/>
+    <w:lsdException w:name="List Table 3 Accent 1" w:uiPriority="48"/>
+    <w:lsdException w:name="List Table 4 Accent 1" w:uiPriority="49"/>
+    <w:lsdException w:name="List Table 5 Dark Accent 1" w:uiPriority="50"/>
+    <w:lsdException w:name="List Table 6 Colorful Accent 1" w:uiPriority="51"/>
+    <w:lsdException w:name="List Table 7 Colorful Accent 1" w:uiPriority="52"/>
+    <w:lsdException w:name="List Table 1 Light Accent 2" w:uiPriority="46"/>
+    <w:lsdException w:name="List Table 2 Accent 2" w:uiPriority="47"/>
+    <w:lsdException w:name="List Table 3 Accent 2" w:uiPriority="48"/>
+    <w:lsdException w:name="List Table 4 Accent 2" w:uiPriority="49"/>
+    <w:lsdException w:name="List Table 5 Dark Accent 2" w:uiPriority="50"/>
+    <w:lsdException w:name="List Table 6 Colorful Accent 2" w:uiPriority="51"/>
+    <w:lsdException w:name="List Table 7 Colorful Accent 2" w:uiPriority="52"/>
+    <w:lsdException w:name="List Table 1 Light Accent 3" w:uiPriority="46"/>
+    <w:lsdException w:name="List Table 2 Accent 3" w:uiPriority="47"/>
+    <w:lsdException w:name="List Table 3 Accent 3" w:uiPriority="48"/>
+    <w:lsdException w:name="List Table 4 Accent 3" w:uiPriority="49"/>
+    <w:lsdException w:name="List Table 5 Dark Accent 3" w:uiPriority="50"/>
+    <w:lsdException w:name="List Table 6 Colorful Accent 3" w:uiPriority="51"/>
+    <w:lsdException w:name="List Table 7 Colorful Accent 3" w:uiPriority="52"/>
+    <w:lsdException w:name="List Table 1 Light Accent 4" w:uiPriority="46"/>
+    <w:lsdException w:name="List Table 2 Accent 4" w:uiPriority="47"/>
+    <w:lsdException w:name="List Table 3 Accent 4" w:uiPriority="48"/>
+    <w:lsdException w:name="List Table 4 Accent 4" w:uiPriority="49"/>
+    <w:lsdException w:name="List Table 5 Dark Accent 4" w:uiPriority="50"/>
+    <w:lsdException w:name="List Table 6 Colorful Accent 4" w:uiPriority="51"/>
+    <w:lsdException w:name="List Table 7 Colorful Accent 4" w:uiPriority="52"/>
+    <w:lsdException w:name="List Table 1 Light Accent 5" w:uiPriority="46"/>
+    <w:lsdException w:name="List Table 2 Accent 5" w:uiPriority="47"/>
+    <w:lsdException w:name="List Table 3 Accent 5" w:uiPriority="48"/>
+    <w:lsdException w:name="List Table 4 Accent 5" w:uiPriority="49"/>
+    <w:lsdException w:name="List Table 5 Dark Accent 5" w:uiPriority="50"/>
+    <w:lsdException w:name="List Table 6 Colorful Accent 5" w:uiPriority="51"/>
+    <w:lsdException w:name="List Table 7 Colorful Accent 5" w:uiPriority="52"/>
+    <w:lsdException w:name="List Table 1 Light Accent 6" w:uiPriority="46"/>
+    <w:lsdException w:name="List Table 2 Accent 6" w:uiPriority="47"/>
+    <w:lsdException w:name="List Table 3 Accent 6" w:uiPriority="48"/>
+    <w:lsdException w:name="List Table 4 Accent 6" w:uiPriority="49"/>
+    <w:lsdException w:name="List Table 5 Dark Accent 6" w:uiPriority="50"/>
+    <w:lsdException w:name="List Table 6 Colorful Accent 6" w:uiPriority="51"/>
+    <w:lsdException w:name="List Table 7 Colorful Accent 6" w:uiPriority="52"/>
+    <w:lsdException w:name="Mention" w:semiHidden="1" w:unhideWhenUsed="1"/>
+    <w:lsdException w:name="Smart Hyperlink" w:semiHidden="1" w:unhideWhenUsed="1"/>
+    <w:lsdException w:name="Hashtag" w:semiHidden="1" w:unhideWhenUsed="1"/>
+    <w:lsdException w:name="Unresolved Mention" w:semiHidden="1" w:unhideWhenUsed="1"/>
+    <w:lsdException w:name="Smart Link" w:semiHidden="1" w:unhideWhenUsed="1"/>
   </w:latentStyles>
   <w:style w:type="paragraph" w:default="1" w:styleId="Normal">
     <w:name w:val="Normal"/>
@@ -19657,7 +20143,6 @@
     <w:uiPriority w:val="99"/>
     <w:semiHidden/>
     <w:unhideWhenUsed/>
-    <w:qFormat/>
     <w:tblPr>
       <w:tblInd w:w="0" w:type="dxa"/>
       <w:tblCellMar>
@@ -20925,7 +21410,6 @@
       <w:jc w:val="both"/>
     </w:pPr>
     <w:tblPr>
-      <w:tblInd w:w="0" w:type="dxa"/>
       <w:tblBorders>
         <w:top w:val="single" w:sz="4" w:space="0" w:color="auto"/>
         <w:left w:val="single" w:sz="4" w:space="0" w:color="auto"/>
@@ -20934,12 +21418,6 @@
         <w:insideH w:val="single" w:sz="4" w:space="0" w:color="auto"/>
         <w:insideV w:val="single" w:sz="4" w:space="0" w:color="auto"/>
       </w:tblBorders>
-      <w:tblCellMar>
-        <w:top w:w="0" w:type="dxa"/>
-        <w:left w:w="108" w:type="dxa"/>
-        <w:bottom w:w="0" w:type="dxa"/>
-        <w:right w:w="108" w:type="dxa"/>
-      </w:tblCellMar>
     </w:tblPr>
   </w:style>
   <w:style w:type="paragraph" w:styleId="Tabledesillustrations">
@@ -21442,7 +21920,7 @@
       <w:szCs w:val="32"/>
     </w:rPr>
   </w:style>
-  <w:style w:type="character" w:styleId="Emphaseple">
+  <w:style w:type="character" w:styleId="Accentuationlgre">
     <w:name w:val="Subtle Emphasis"/>
     <w:basedOn w:val="Policepardfaut"/>
     <w:uiPriority w:val="19"/>
@@ -21454,7 +21932,7 @@
       <w:color w:val="595959" w:themeColor="text1" w:themeTint="A6"/>
     </w:rPr>
   </w:style>
-  <w:style w:type="character" w:styleId="Emphaseintense">
+  <w:style w:type="character" w:styleId="Accentuationintense">
     <w:name w:val="Intense Emphasis"/>
     <w:basedOn w:val="Policepardfaut"/>
     <w:uiPriority w:val="21"/>
@@ -21467,7 +21945,7 @@
       <w:iCs/>
     </w:rPr>
   </w:style>
-  <w:style w:type="character" w:styleId="Rfrenceple">
+  <w:style w:type="character" w:styleId="Rfrencelgre">
     <w:name w:val="Subtle Reference"/>
     <w:basedOn w:val="Policepardfaut"/>
     <w:uiPriority w:val="31"/>
@@ -21532,7 +22010,6 @@
       <w:jc w:val="both"/>
     </w:pPr>
     <w:tblPr>
-      <w:tblInd w:w="0" w:type="dxa"/>
       <w:tblBorders>
         <w:top w:val="single" w:sz="4" w:space="0" w:color="auto"/>
         <w:left w:val="single" w:sz="4" w:space="0" w:color="auto"/>
@@ -21541,12 +22018,6 @@
         <w:insideH w:val="single" w:sz="4" w:space="0" w:color="auto"/>
         <w:insideV w:val="single" w:sz="4" w:space="0" w:color="auto"/>
       </w:tblBorders>
-      <w:tblCellMar>
-        <w:top w:w="0" w:type="dxa"/>
-        <w:left w:w="108" w:type="dxa"/>
-        <w:bottom w:w="0" w:type="dxa"/>
-        <w:right w:w="108" w:type="dxa"/>
-      </w:tblCellMar>
     </w:tblPr>
   </w:style>
   <w:style w:type="character" w:customStyle="1" w:styleId="TextedebullesCar">
@@ -21568,9 +22039,7 @@
       <w:tblStyleRowBandSize w:val="1"/>
       <w:tblStyleColBandSize w:val="1"/>
       <w:tblCellMar>
-        <w:top w:w="0" w:type="dxa"/>
         <w:left w:w="115" w:type="dxa"/>
-        <w:bottom w:w="0" w:type="dxa"/>
         <w:right w:w="115" w:type="dxa"/>
       </w:tblCellMar>
     </w:tblPr>
@@ -21582,9 +22051,7 @@
       <w:tblStyleRowBandSize w:val="1"/>
       <w:tblStyleColBandSize w:val="1"/>
       <w:tblCellMar>
-        <w:top w:w="0" w:type="dxa"/>
         <w:left w:w="71" w:type="dxa"/>
-        <w:bottom w:w="0" w:type="dxa"/>
         <w:right w:w="71" w:type="dxa"/>
       </w:tblCellMar>
     </w:tblPr>
@@ -21613,9 +22080,7 @@
       <w:tblStyleRowBandSize w:val="1"/>
       <w:tblStyleColBandSize w:val="1"/>
       <w:tblCellMar>
-        <w:top w:w="0" w:type="dxa"/>
         <w:left w:w="108" w:type="dxa"/>
-        <w:bottom w:w="0" w:type="dxa"/>
         <w:right w:w="108" w:type="dxa"/>
       </w:tblCellMar>
     </w:tblPr>
@@ -21630,9 +22095,7 @@
       <w:tblStyleRowBandSize w:val="1"/>
       <w:tblStyleColBandSize w:val="1"/>
       <w:tblCellMar>
-        <w:top w:w="0" w:type="dxa"/>
         <w:left w:w="108" w:type="dxa"/>
-        <w:bottom w:w="0" w:type="dxa"/>
         <w:right w:w="108" w:type="dxa"/>
       </w:tblCellMar>
     </w:tblPr>
@@ -21647,9 +22110,7 @@
       <w:tblStyleRowBandSize w:val="1"/>
       <w:tblStyleColBandSize w:val="1"/>
       <w:tblCellMar>
-        <w:top w:w="0" w:type="dxa"/>
         <w:left w:w="108" w:type="dxa"/>
-        <w:bottom w:w="0" w:type="dxa"/>
         <w:right w:w="108" w:type="dxa"/>
       </w:tblCellMar>
     </w:tblPr>
@@ -21664,9 +22125,7 @@
       <w:tblStyleRowBandSize w:val="1"/>
       <w:tblStyleColBandSize w:val="1"/>
       <w:tblCellMar>
-        <w:top w:w="0" w:type="dxa"/>
         <w:left w:w="108" w:type="dxa"/>
-        <w:bottom w:w="0" w:type="dxa"/>
         <w:right w:w="108" w:type="dxa"/>
       </w:tblCellMar>
     </w:tblPr>
@@ -21681,9 +22140,7 @@
       <w:tblStyleRowBandSize w:val="1"/>
       <w:tblStyleColBandSize w:val="1"/>
       <w:tblCellMar>
-        <w:top w:w="0" w:type="dxa"/>
         <w:left w:w="108" w:type="dxa"/>
-        <w:bottom w:w="0" w:type="dxa"/>
         <w:right w:w="108" w:type="dxa"/>
       </w:tblCellMar>
     </w:tblPr>
@@ -21698,9 +22155,7 @@
       <w:tblStyleRowBandSize w:val="1"/>
       <w:tblStyleColBandSize w:val="1"/>
       <w:tblCellMar>
-        <w:top w:w="0" w:type="dxa"/>
         <w:left w:w="108" w:type="dxa"/>
-        <w:bottom w:w="0" w:type="dxa"/>
         <w:right w:w="108" w:type="dxa"/>
       </w:tblCellMar>
     </w:tblPr>
@@ -21715,9 +22170,7 @@
       <w:tblStyleRowBandSize w:val="1"/>
       <w:tblStyleColBandSize w:val="1"/>
       <w:tblCellMar>
-        <w:top w:w="0" w:type="dxa"/>
         <w:left w:w="108" w:type="dxa"/>
-        <w:bottom w:w="0" w:type="dxa"/>
         <w:right w:w="108" w:type="dxa"/>
       </w:tblCellMar>
     </w:tblPr>
@@ -21729,9 +22182,7 @@
       <w:tblStyleRowBandSize w:val="1"/>
       <w:tblStyleColBandSize w:val="1"/>
       <w:tblCellMar>
-        <w:top w:w="0" w:type="dxa"/>
         <w:left w:w="70" w:type="dxa"/>
-        <w:bottom w:w="0" w:type="dxa"/>
         <w:right w:w="70" w:type="dxa"/>
       </w:tblCellMar>
     </w:tblPr>
@@ -21743,9 +22194,7 @@
       <w:tblStyleRowBandSize w:val="1"/>
       <w:tblStyleColBandSize w:val="1"/>
       <w:tblCellMar>
-        <w:top w:w="0" w:type="dxa"/>
         <w:left w:w="70" w:type="dxa"/>
-        <w:bottom w:w="0" w:type="dxa"/>
         <w:right w:w="70" w:type="dxa"/>
       </w:tblCellMar>
     </w:tblPr>
@@ -21760,9 +22209,7 @@
       <w:tblStyleRowBandSize w:val="1"/>
       <w:tblStyleColBandSize w:val="1"/>
       <w:tblCellMar>
-        <w:top w:w="0" w:type="dxa"/>
         <w:left w:w="108" w:type="dxa"/>
-        <w:bottom w:w="0" w:type="dxa"/>
         <w:right w:w="108" w:type="dxa"/>
       </w:tblCellMar>
     </w:tblPr>
@@ -21774,9 +22221,7 @@
       <w:tblStyleRowBandSize w:val="1"/>
       <w:tblStyleColBandSize w:val="1"/>
       <w:tblCellMar>
-        <w:top w:w="0" w:type="dxa"/>
         <w:left w:w="70" w:type="dxa"/>
-        <w:bottom w:w="0" w:type="dxa"/>
         <w:right w:w="70" w:type="dxa"/>
       </w:tblCellMar>
     </w:tblPr>
@@ -21791,9 +22236,7 @@
       <w:tblStyleRowBandSize w:val="1"/>
       <w:tblStyleColBandSize w:val="1"/>
       <w:tblCellMar>
-        <w:top w:w="0" w:type="dxa"/>
         <w:left w:w="108" w:type="dxa"/>
-        <w:bottom w:w="0" w:type="dxa"/>
         <w:right w:w="108" w:type="dxa"/>
       </w:tblCellMar>
     </w:tblPr>
@@ -21808,9 +22251,7 @@
       <w:tblStyleRowBandSize w:val="1"/>
       <w:tblStyleColBandSize w:val="1"/>
       <w:tblCellMar>
-        <w:top w:w="0" w:type="dxa"/>
         <w:left w:w="108" w:type="dxa"/>
-        <w:bottom w:w="0" w:type="dxa"/>
         <w:right w:w="108" w:type="dxa"/>
       </w:tblCellMar>
     </w:tblPr>
@@ -21825,9 +22266,7 @@
       <w:tblStyleRowBandSize w:val="1"/>
       <w:tblStyleColBandSize w:val="1"/>
       <w:tblCellMar>
-        <w:top w:w="0" w:type="dxa"/>
         <w:left w:w="108" w:type="dxa"/>
-        <w:bottom w:w="0" w:type="dxa"/>
         <w:right w:w="108" w:type="dxa"/>
       </w:tblCellMar>
     </w:tblPr>
@@ -21842,9 +22281,7 @@
       <w:tblStyleRowBandSize w:val="1"/>
       <w:tblStyleColBandSize w:val="1"/>
       <w:tblCellMar>
-        <w:top w:w="0" w:type="dxa"/>
         <w:left w:w="108" w:type="dxa"/>
-        <w:bottom w:w="0" w:type="dxa"/>
         <w:right w:w="108" w:type="dxa"/>
       </w:tblCellMar>
     </w:tblPr>
@@ -21859,9 +22296,7 @@
       <w:tblStyleRowBandSize w:val="1"/>
       <w:tblStyleColBandSize w:val="1"/>
       <w:tblCellMar>
-        <w:top w:w="0" w:type="dxa"/>
         <w:left w:w="108" w:type="dxa"/>
-        <w:bottom w:w="0" w:type="dxa"/>
         <w:right w:w="108" w:type="dxa"/>
       </w:tblCellMar>
     </w:tblPr>
@@ -21876,9 +22311,7 @@
       <w:tblStyleRowBandSize w:val="1"/>
       <w:tblStyleColBandSize w:val="1"/>
       <w:tblCellMar>
-        <w:top w:w="0" w:type="dxa"/>
         <w:left w:w="108" w:type="dxa"/>
-        <w:bottom w:w="0" w:type="dxa"/>
         <w:right w:w="108" w:type="dxa"/>
       </w:tblCellMar>
     </w:tblPr>
@@ -21893,9 +22326,7 @@
       <w:tblStyleRowBandSize w:val="1"/>
       <w:tblStyleColBandSize w:val="1"/>
       <w:tblCellMar>
-        <w:top w:w="0" w:type="dxa"/>
         <w:left w:w="108" w:type="dxa"/>
-        <w:bottom w:w="0" w:type="dxa"/>
         <w:right w:w="108" w:type="dxa"/>
       </w:tblCellMar>
     </w:tblPr>
@@ -21910,9 +22341,7 @@
       <w:tblStyleRowBandSize w:val="1"/>
       <w:tblStyleColBandSize w:val="1"/>
       <w:tblCellMar>
-        <w:top w:w="0" w:type="dxa"/>
         <w:left w:w="108" w:type="dxa"/>
-        <w:bottom w:w="0" w:type="dxa"/>
         <w:right w:w="108" w:type="dxa"/>
       </w:tblCellMar>
     </w:tblPr>
@@ -21927,9 +22356,7 @@
       <w:tblStyleRowBandSize w:val="1"/>
       <w:tblStyleColBandSize w:val="1"/>
       <w:tblCellMar>
-        <w:top w:w="0" w:type="dxa"/>
         <w:left w:w="108" w:type="dxa"/>
-        <w:bottom w:w="0" w:type="dxa"/>
         <w:right w:w="108" w:type="dxa"/>
       </w:tblCellMar>
     </w:tblPr>
@@ -21944,9 +22371,7 @@
       <w:tblStyleRowBandSize w:val="1"/>
       <w:tblStyleColBandSize w:val="1"/>
       <w:tblCellMar>
-        <w:top w:w="0" w:type="dxa"/>
         <w:left w:w="108" w:type="dxa"/>
-        <w:bottom w:w="0" w:type="dxa"/>
         <w:right w:w="108" w:type="dxa"/>
       </w:tblCellMar>
     </w:tblPr>
@@ -21961,9 +22386,7 @@
       <w:tblStyleRowBandSize w:val="1"/>
       <w:tblStyleColBandSize w:val="1"/>
       <w:tblCellMar>
-        <w:top w:w="0" w:type="dxa"/>
         <w:left w:w="108" w:type="dxa"/>
-        <w:bottom w:w="0" w:type="dxa"/>
         <w:right w:w="108" w:type="dxa"/>
       </w:tblCellMar>
     </w:tblPr>
@@ -21978,9 +22401,7 @@
       <w:tblStyleRowBandSize w:val="1"/>
       <w:tblStyleColBandSize w:val="1"/>
       <w:tblCellMar>
-        <w:top w:w="0" w:type="dxa"/>
         <w:left w:w="108" w:type="dxa"/>
-        <w:bottom w:w="0" w:type="dxa"/>
         <w:right w:w="108" w:type="dxa"/>
       </w:tblCellMar>
     </w:tblPr>
@@ -21995,9 +22416,7 @@
       <w:tblStyleRowBandSize w:val="1"/>
       <w:tblStyleColBandSize w:val="1"/>
       <w:tblCellMar>
-        <w:top w:w="0" w:type="dxa"/>
         <w:left w:w="108" w:type="dxa"/>
-        <w:bottom w:w="0" w:type="dxa"/>
         <w:right w:w="108" w:type="dxa"/>
       </w:tblCellMar>
     </w:tblPr>
@@ -22012,9 +22431,7 @@
       <w:tblStyleRowBandSize w:val="1"/>
       <w:tblStyleColBandSize w:val="1"/>
       <w:tblCellMar>
-        <w:top w:w="0" w:type="dxa"/>
         <w:left w:w="108" w:type="dxa"/>
-        <w:bottom w:w="0" w:type="dxa"/>
         <w:right w:w="108" w:type="dxa"/>
       </w:tblCellMar>
     </w:tblPr>
@@ -22029,9 +22446,7 @@
       <w:tblStyleRowBandSize w:val="1"/>
       <w:tblStyleColBandSize w:val="1"/>
       <w:tblCellMar>
-        <w:top w:w="0" w:type="dxa"/>
         <w:left w:w="108" w:type="dxa"/>
-        <w:bottom w:w="0" w:type="dxa"/>
         <w:right w:w="108" w:type="dxa"/>
       </w:tblCellMar>
     </w:tblPr>
@@ -22046,9 +22461,7 @@
       <w:tblStyleRowBandSize w:val="1"/>
       <w:tblStyleColBandSize w:val="1"/>
       <w:tblCellMar>
-        <w:top w:w="0" w:type="dxa"/>
         <w:left w:w="108" w:type="dxa"/>
-        <w:bottom w:w="0" w:type="dxa"/>
         <w:right w:w="108" w:type="dxa"/>
       </w:tblCellMar>
     </w:tblPr>
@@ -22063,9 +22476,7 @@
       <w:tblStyleRowBandSize w:val="1"/>
       <w:tblStyleColBandSize w:val="1"/>
       <w:tblCellMar>
-        <w:top w:w="0" w:type="dxa"/>
         <w:left w:w="108" w:type="dxa"/>
-        <w:bottom w:w="0" w:type="dxa"/>
         <w:right w:w="108" w:type="dxa"/>
       </w:tblCellMar>
     </w:tblPr>
@@ -22080,9 +22491,7 @@
       <w:tblStyleRowBandSize w:val="1"/>
       <w:tblStyleColBandSize w:val="1"/>
       <w:tblCellMar>
-        <w:top w:w="0" w:type="dxa"/>
         <w:left w:w="108" w:type="dxa"/>
-        <w:bottom w:w="0" w:type="dxa"/>
         <w:right w:w="108" w:type="dxa"/>
       </w:tblCellMar>
     </w:tblPr>
@@ -22097,9 +22506,7 @@
       <w:tblStyleRowBandSize w:val="1"/>
       <w:tblStyleColBandSize w:val="1"/>
       <w:tblCellMar>
-        <w:top w:w="0" w:type="dxa"/>
         <w:left w:w="108" w:type="dxa"/>
-        <w:bottom w:w="0" w:type="dxa"/>
         <w:right w:w="108" w:type="dxa"/>
       </w:tblCellMar>
     </w:tblPr>
@@ -22114,9 +22521,7 @@
       <w:tblStyleRowBandSize w:val="1"/>
       <w:tblStyleColBandSize w:val="1"/>
       <w:tblCellMar>
-        <w:top w:w="0" w:type="dxa"/>
         <w:left w:w="108" w:type="dxa"/>
-        <w:bottom w:w="0" w:type="dxa"/>
         <w:right w:w="108" w:type="dxa"/>
       </w:tblCellMar>
     </w:tblPr>
@@ -22131,9 +22536,7 @@
       <w:tblStyleRowBandSize w:val="1"/>
       <w:tblStyleColBandSize w:val="1"/>
       <w:tblCellMar>
-        <w:top w:w="0" w:type="dxa"/>
         <w:left w:w="108" w:type="dxa"/>
-        <w:bottom w:w="0" w:type="dxa"/>
         <w:right w:w="108" w:type="dxa"/>
       </w:tblCellMar>
     </w:tblPr>
@@ -22148,9 +22551,7 @@
       <w:tblStyleRowBandSize w:val="1"/>
       <w:tblStyleColBandSize w:val="1"/>
       <w:tblCellMar>
-        <w:top w:w="0" w:type="dxa"/>
         <w:left w:w="108" w:type="dxa"/>
-        <w:bottom w:w="0" w:type="dxa"/>
         <w:right w:w="108" w:type="dxa"/>
       </w:tblCellMar>
     </w:tblPr>
@@ -22165,9 +22566,7 @@
       <w:tblStyleRowBandSize w:val="1"/>
       <w:tblStyleColBandSize w:val="1"/>
       <w:tblCellMar>
-        <w:top w:w="0" w:type="dxa"/>
         <w:left w:w="108" w:type="dxa"/>
-        <w:bottom w:w="0" w:type="dxa"/>
         <w:right w:w="108" w:type="dxa"/>
       </w:tblCellMar>
     </w:tblPr>
@@ -22182,9 +22581,7 @@
       <w:tblStyleRowBandSize w:val="1"/>
       <w:tblStyleColBandSize w:val="1"/>
       <w:tblCellMar>
-        <w:top w:w="0" w:type="dxa"/>
         <w:left w:w="108" w:type="dxa"/>
-        <w:bottom w:w="0" w:type="dxa"/>
         <w:right w:w="108" w:type="dxa"/>
       </w:tblCellMar>
     </w:tblPr>
@@ -22199,9 +22596,7 @@
       <w:tblStyleRowBandSize w:val="1"/>
       <w:tblStyleColBandSize w:val="1"/>
       <w:tblCellMar>
-        <w:top w:w="0" w:type="dxa"/>
         <w:left w:w="108" w:type="dxa"/>
-        <w:bottom w:w="0" w:type="dxa"/>
         <w:right w:w="108" w:type="dxa"/>
       </w:tblCellMar>
     </w:tblPr>
@@ -22216,9 +22611,7 @@
       <w:tblStyleRowBandSize w:val="1"/>
       <w:tblStyleColBandSize w:val="1"/>
       <w:tblCellMar>
-        <w:top w:w="0" w:type="dxa"/>
         <w:left w:w="108" w:type="dxa"/>
-        <w:bottom w:w="0" w:type="dxa"/>
         <w:right w:w="108" w:type="dxa"/>
       </w:tblCellMar>
     </w:tblPr>
@@ -22233,9 +22626,7 @@
       <w:tblStyleRowBandSize w:val="1"/>
       <w:tblStyleColBandSize w:val="1"/>
       <w:tblCellMar>
-        <w:top w:w="0" w:type="dxa"/>
         <w:left w:w="108" w:type="dxa"/>
-        <w:bottom w:w="0" w:type="dxa"/>
         <w:right w:w="108" w:type="dxa"/>
       </w:tblCellMar>
     </w:tblPr>
@@ -22264,9 +22655,7 @@
       <w:tblStyleRowBandSize w:val="1"/>
       <w:tblStyleColBandSize w:val="1"/>
       <w:tblCellMar>
-        <w:top w:w="0" w:type="dxa"/>
         <w:left w:w="108" w:type="dxa"/>
-        <w:bottom w:w="0" w:type="dxa"/>
         <w:right w:w="108" w:type="dxa"/>
       </w:tblCellMar>
     </w:tblPr>
@@ -22281,9 +22670,7 @@
       <w:tblStyleRowBandSize w:val="1"/>
       <w:tblStyleColBandSize w:val="1"/>
       <w:tblCellMar>
-        <w:top w:w="0" w:type="dxa"/>
         <w:left w:w="108" w:type="dxa"/>
-        <w:bottom w:w="0" w:type="dxa"/>
         <w:right w:w="108" w:type="dxa"/>
       </w:tblCellMar>
     </w:tblPr>
@@ -22298,9 +22685,7 @@
       <w:tblStyleRowBandSize w:val="1"/>
       <w:tblStyleColBandSize w:val="1"/>
       <w:tblCellMar>
-        <w:top w:w="0" w:type="dxa"/>
         <w:left w:w="108" w:type="dxa"/>
-        <w:bottom w:w="0" w:type="dxa"/>
         <w:right w:w="108" w:type="dxa"/>
       </w:tblCellMar>
     </w:tblPr>
@@ -22315,9 +22700,7 @@
       <w:tblStyleRowBandSize w:val="1"/>
       <w:tblStyleColBandSize w:val="1"/>
       <w:tblCellMar>
-        <w:top w:w="0" w:type="dxa"/>
         <w:left w:w="108" w:type="dxa"/>
-        <w:bottom w:w="0" w:type="dxa"/>
         <w:right w:w="108" w:type="dxa"/>
       </w:tblCellMar>
     </w:tblPr>
@@ -22332,9 +22715,7 @@
       <w:tblStyleRowBandSize w:val="1"/>
       <w:tblStyleColBandSize w:val="1"/>
       <w:tblCellMar>
-        <w:top w:w="0" w:type="dxa"/>
         <w:left w:w="108" w:type="dxa"/>
-        <w:bottom w:w="0" w:type="dxa"/>
         <w:right w:w="108" w:type="dxa"/>
       </w:tblCellMar>
     </w:tblPr>
@@ -22349,9 +22730,7 @@
       <w:tblStyleRowBandSize w:val="1"/>
       <w:tblStyleColBandSize w:val="1"/>
       <w:tblCellMar>
-        <w:top w:w="0" w:type="dxa"/>
         <w:left w:w="108" w:type="dxa"/>
-        <w:bottom w:w="0" w:type="dxa"/>
         <w:right w:w="108" w:type="dxa"/>
       </w:tblCellMar>
     </w:tblPr>
@@ -22366,9 +22745,7 @@
       <w:tblStyleRowBandSize w:val="1"/>
       <w:tblStyleColBandSize w:val="1"/>
       <w:tblCellMar>
-        <w:top w:w="0" w:type="dxa"/>
         <w:left w:w="108" w:type="dxa"/>
-        <w:bottom w:w="0" w:type="dxa"/>
         <w:right w:w="108" w:type="dxa"/>
       </w:tblCellMar>
     </w:tblPr>
@@ -22383,9 +22760,7 @@
       <w:tblStyleRowBandSize w:val="1"/>
       <w:tblStyleColBandSize w:val="1"/>
       <w:tblCellMar>
-        <w:top w:w="0" w:type="dxa"/>
         <w:left w:w="108" w:type="dxa"/>
-        <w:bottom w:w="0" w:type="dxa"/>
         <w:right w:w="108" w:type="dxa"/>
       </w:tblCellMar>
     </w:tblPr>
@@ -22400,9 +22775,7 @@
       <w:tblStyleRowBandSize w:val="1"/>
       <w:tblStyleColBandSize w:val="1"/>
       <w:tblCellMar>
-        <w:top w:w="0" w:type="dxa"/>
         <w:left w:w="108" w:type="dxa"/>
-        <w:bottom w:w="0" w:type="dxa"/>
         <w:right w:w="108" w:type="dxa"/>
       </w:tblCellMar>
     </w:tblPr>
@@ -22417,9 +22790,7 @@
       <w:tblStyleRowBandSize w:val="1"/>
       <w:tblStyleColBandSize w:val="1"/>
       <w:tblCellMar>
-        <w:top w:w="0" w:type="dxa"/>
         <w:left w:w="108" w:type="dxa"/>
-        <w:bottom w:w="0" w:type="dxa"/>
         <w:right w:w="108" w:type="dxa"/>
       </w:tblCellMar>
     </w:tblPr>
@@ -22434,9 +22805,7 @@
       <w:tblStyleRowBandSize w:val="1"/>
       <w:tblStyleColBandSize w:val="1"/>
       <w:tblCellMar>
-        <w:top w:w="0" w:type="dxa"/>
         <w:left w:w="108" w:type="dxa"/>
-        <w:bottom w:w="0" w:type="dxa"/>
         <w:right w:w="108" w:type="dxa"/>
       </w:tblCellMar>
     </w:tblPr>
@@ -22451,9 +22820,7 @@
       <w:tblStyleRowBandSize w:val="1"/>
       <w:tblStyleColBandSize w:val="1"/>
       <w:tblCellMar>
-        <w:top w:w="0" w:type="dxa"/>
         <w:left w:w="108" w:type="dxa"/>
-        <w:bottom w:w="0" w:type="dxa"/>
         <w:right w:w="108" w:type="dxa"/>
       </w:tblCellMar>
     </w:tblPr>
@@ -22468,9 +22835,7 @@
       <w:tblStyleRowBandSize w:val="1"/>
       <w:tblStyleColBandSize w:val="1"/>
       <w:tblCellMar>
-        <w:top w:w="0" w:type="dxa"/>
         <w:left w:w="108" w:type="dxa"/>
-        <w:bottom w:w="0" w:type="dxa"/>
         <w:right w:w="108" w:type="dxa"/>
       </w:tblCellMar>
     </w:tblPr>
@@ -22485,9 +22850,7 @@
       <w:tblStyleRowBandSize w:val="1"/>
       <w:tblStyleColBandSize w:val="1"/>
       <w:tblCellMar>
-        <w:top w:w="0" w:type="dxa"/>
         <w:left w:w="108" w:type="dxa"/>
-        <w:bottom w:w="0" w:type="dxa"/>
         <w:right w:w="108" w:type="dxa"/>
       </w:tblCellMar>
     </w:tblPr>
@@ -22502,9 +22865,7 @@
       <w:tblStyleRowBandSize w:val="1"/>
       <w:tblStyleColBandSize w:val="1"/>
       <w:tblCellMar>
-        <w:top w:w="0" w:type="dxa"/>
         <w:left w:w="108" w:type="dxa"/>
-        <w:bottom w:w="0" w:type="dxa"/>
         <w:right w:w="108" w:type="dxa"/>
       </w:tblCellMar>
     </w:tblPr>
@@ -22519,9 +22880,7 @@
       <w:tblStyleRowBandSize w:val="1"/>
       <w:tblStyleColBandSize w:val="1"/>
       <w:tblCellMar>
-        <w:top w:w="0" w:type="dxa"/>
         <w:left w:w="108" w:type="dxa"/>
-        <w:bottom w:w="0" w:type="dxa"/>
         <w:right w:w="108" w:type="dxa"/>
       </w:tblCellMar>
     </w:tblPr>

</xml_diff>

<commit_message>
No more ultra96, only Zybo specification <3
</commit_message>
<xml_diff>
--- a/GestionDeProjet/robot holonome - specs_techniques_v1_2021.docx
+++ b/GestionDeProjet/robot holonome - specs_techniques_v1_2021.docx
@@ -2642,7 +2642,7 @@
           <w:r>
             <w:fldChar w:fldCharType="separate"/>
           </w:r>
-          <w:hyperlink w:anchor="_Toc100666224" w:history="1">
+          <w:hyperlink w:anchor="_Toc100822908" w:history="1">
             <w:r>
               <w:rPr>
                 <w:rStyle w:val="Lienhypertexte"/>
@@ -2684,7 +2684,7 @@
                 <w:noProof/>
                 <w:webHidden/>
               </w:rPr>
-              <w:instrText xml:space="preserve"> PAGEREF _Toc100666224 \h </w:instrText>
+              <w:instrText xml:space="preserve"> PAGEREF _Toc100822908 \h </w:instrText>
             </w:r>
             <w:r>
               <w:rPr>
@@ -2727,7 +2727,7 @@
               <w:noProof/>
             </w:rPr>
           </w:pPr>
-          <w:hyperlink w:anchor="_Toc100666225" w:history="1">
+          <w:hyperlink w:anchor="_Toc100822909" w:history="1">
             <w:r>
               <w:rPr>
                 <w:rStyle w:val="Lienhypertexte"/>
@@ -2768,7 +2768,7 @@
                 <w:noProof/>
                 <w:webHidden/>
               </w:rPr>
-              <w:instrText xml:space="preserve"> PAGEREF _Toc100666225 \h </w:instrText>
+              <w:instrText xml:space="preserve"> PAGEREF _Toc100822909 \h </w:instrText>
             </w:r>
             <w:r>
               <w:rPr>
@@ -2811,7 +2811,7 @@
               <w:noProof/>
             </w:rPr>
           </w:pPr>
-          <w:hyperlink w:anchor="_Toc100666226" w:history="1">
+          <w:hyperlink w:anchor="_Toc100822910" w:history="1">
             <w:r>
               <w:rPr>
                 <w:rStyle w:val="Lienhypertexte"/>
@@ -2852,7 +2852,7 @@
                 <w:noProof/>
                 <w:webHidden/>
               </w:rPr>
-              <w:instrText xml:space="preserve"> PAGEREF _Toc100666226 \h </w:instrText>
+              <w:instrText xml:space="preserve"> PAGEREF _Toc100822910 \h </w:instrText>
             </w:r>
             <w:r>
               <w:rPr>
@@ -2895,7 +2895,7 @@
               <w:noProof/>
             </w:rPr>
           </w:pPr>
-          <w:hyperlink w:anchor="_Toc100666227" w:history="1">
+          <w:hyperlink w:anchor="_Toc100822911" w:history="1">
             <w:r>
               <w:rPr>
                 <w:rStyle w:val="Lienhypertexte"/>
@@ -2936,7 +2936,7 @@
                 <w:noProof/>
                 <w:webHidden/>
               </w:rPr>
-              <w:instrText xml:space="preserve"> PAGEREF _Toc100666227 \h </w:instrText>
+              <w:instrText xml:space="preserve"> PAGEREF _Toc100822911 \h </w:instrText>
             </w:r>
             <w:r>
               <w:rPr>
@@ -2979,7 +2979,7 @@
               <w:noProof/>
             </w:rPr>
           </w:pPr>
-          <w:hyperlink w:anchor="_Toc100666228" w:history="1">
+          <w:hyperlink w:anchor="_Toc100822912" w:history="1">
             <w:r>
               <w:rPr>
                 <w:rStyle w:val="Lienhypertexte"/>
@@ -3020,7 +3020,7 @@
                 <w:noProof/>
                 <w:webHidden/>
               </w:rPr>
-              <w:instrText xml:space="preserve"> PAGEREF _Toc100666228 \h </w:instrText>
+              <w:instrText xml:space="preserve"> PAGEREF _Toc100822912 \h </w:instrText>
             </w:r>
             <w:r>
               <w:rPr>
@@ -3060,7 +3060,7 @@
               <w:sz w:val="22"/>
             </w:rPr>
           </w:pPr>
-          <w:hyperlink w:anchor="_Toc100666229" w:history="1">
+          <w:hyperlink w:anchor="_Toc100822913" w:history="1">
             <w:r>
               <w:rPr>
                 <w:rStyle w:val="Lienhypertexte"/>
@@ -3102,7 +3102,7 @@
                 <w:noProof/>
                 <w:webHidden/>
               </w:rPr>
-              <w:instrText xml:space="preserve"> PAGEREF _Toc100666229 \h </w:instrText>
+              <w:instrText xml:space="preserve"> PAGEREF _Toc100822913 \h </w:instrText>
             </w:r>
             <w:r>
               <w:rPr>
@@ -3145,7 +3145,7 @@
               <w:noProof/>
             </w:rPr>
           </w:pPr>
-          <w:hyperlink w:anchor="_Toc100666230" w:history="1">
+          <w:hyperlink w:anchor="_Toc100822914" w:history="1">
             <w:r>
               <w:rPr>
                 <w:rStyle w:val="Lienhypertexte"/>
@@ -3186,7 +3186,7 @@
                 <w:noProof/>
                 <w:webHidden/>
               </w:rPr>
-              <w:instrText xml:space="preserve"> PAGEREF _Toc100666230 \h </w:instrText>
+              <w:instrText xml:space="preserve"> PAGEREF _Toc100822914 \h </w:instrText>
             </w:r>
             <w:r>
               <w:rPr>
@@ -3229,7 +3229,7 @@
               <w:noProof/>
             </w:rPr>
           </w:pPr>
-          <w:hyperlink w:anchor="_Toc100666231" w:history="1">
+          <w:hyperlink w:anchor="_Toc100822915" w:history="1">
             <w:r>
               <w:rPr>
                 <w:rStyle w:val="Lienhypertexte"/>
@@ -3270,7 +3270,7 @@
                 <w:noProof/>
                 <w:webHidden/>
               </w:rPr>
-              <w:instrText xml:space="preserve"> PAGEREF _Toc100666231 \h </w:instrText>
+              <w:instrText xml:space="preserve"> PAGEREF _Toc100822915 \h </w:instrText>
             </w:r>
             <w:r>
               <w:rPr>
@@ -3310,7 +3310,7 @@
               <w:sz w:val="22"/>
             </w:rPr>
           </w:pPr>
-          <w:hyperlink w:anchor="_Toc100666232" w:history="1">
+          <w:hyperlink w:anchor="_Toc100822916" w:history="1">
             <w:r>
               <w:rPr>
                 <w:rStyle w:val="Lienhypertexte"/>
@@ -3352,7 +3352,7 @@
                 <w:noProof/>
                 <w:webHidden/>
               </w:rPr>
-              <w:instrText xml:space="preserve"> PAGEREF _Toc100666232 \h </w:instrText>
+              <w:instrText xml:space="preserve"> PAGEREF _Toc100822916 \h </w:instrText>
             </w:r>
             <w:r>
               <w:rPr>
@@ -3395,7 +3395,7 @@
               <w:noProof/>
             </w:rPr>
           </w:pPr>
-          <w:hyperlink w:anchor="_Toc100666233" w:history="1">
+          <w:hyperlink w:anchor="_Toc100822917" w:history="1">
             <w:r>
               <w:rPr>
                 <w:rStyle w:val="Lienhypertexte"/>
@@ -3436,7 +3436,7 @@
                 <w:noProof/>
                 <w:webHidden/>
               </w:rPr>
-              <w:instrText xml:space="preserve"> PAGEREF _Toc100666233 \h </w:instrText>
+              <w:instrText xml:space="preserve"> PAGEREF _Toc100822917 \h </w:instrText>
             </w:r>
             <w:r>
               <w:rPr>
@@ -3479,7 +3479,7 @@
               <w:noProof/>
             </w:rPr>
           </w:pPr>
-          <w:hyperlink w:anchor="_Toc100666234" w:history="1">
+          <w:hyperlink w:anchor="_Toc100822918" w:history="1">
             <w:r>
               <w:rPr>
                 <w:rStyle w:val="Lienhypertexte"/>
@@ -3520,7 +3520,7 @@
                 <w:noProof/>
                 <w:webHidden/>
               </w:rPr>
-              <w:instrText xml:space="preserve"> PAGEREF _Toc100666234 \h </w:instrText>
+              <w:instrText xml:space="preserve"> PAGEREF _Toc100822918 \h </w:instrText>
             </w:r>
             <w:r>
               <w:rPr>
@@ -3563,7 +3563,7 @@
               <w:noProof/>
             </w:rPr>
           </w:pPr>
-          <w:hyperlink w:anchor="_Toc100666235" w:history="1">
+          <w:hyperlink w:anchor="_Toc100822919" w:history="1">
             <w:r>
               <w:rPr>
                 <w:rStyle w:val="Lienhypertexte"/>
@@ -3604,7 +3604,7 @@
                 <w:noProof/>
                 <w:webHidden/>
               </w:rPr>
-              <w:instrText xml:space="preserve"> PAGEREF _Toc100666235 \h </w:instrText>
+              <w:instrText xml:space="preserve"> PAGEREF _Toc100822919 \h </w:instrText>
             </w:r>
             <w:r>
               <w:rPr>
@@ -3647,7 +3647,7 @@
               <w:noProof/>
             </w:rPr>
           </w:pPr>
-          <w:hyperlink w:anchor="_Toc100666236" w:history="1">
+          <w:hyperlink w:anchor="_Toc100822920" w:history="1">
             <w:r>
               <w:rPr>
                 <w:rStyle w:val="Lienhypertexte"/>
@@ -3667,7 +3667,7 @@
                 <w:rStyle w:val="Lienhypertexte"/>
                 <w:noProof/>
               </w:rPr>
-              <w:t>SW haut niveau carte Zybo Z7-20 localisation</w:t>
+              <w:t>SW haut niveau carte Zybo Z7-20</w:t>
             </w:r>
             <w:r>
               <w:rPr>
@@ -3688,7 +3688,7 @@
                 <w:noProof/>
                 <w:webHidden/>
               </w:rPr>
-              <w:instrText xml:space="preserve"> PAGEREF _Toc100666236 \h </w:instrText>
+              <w:instrText xml:space="preserve"> PAGEREF _Toc100822920 \h </w:instrText>
             </w:r>
             <w:r>
               <w:rPr>
@@ -3709,6 +3709,678 @@
                 <w:webHidden/>
               </w:rPr>
               <w:t>11</w:t>
+            </w:r>
+            <w:r>
+              <w:rPr>
+                <w:noProof/>
+                <w:webHidden/>
+              </w:rPr>
+              <w:fldChar w:fldCharType="end"/>
+            </w:r>
+          </w:hyperlink>
+        </w:p>
+        <w:p>
+          <w:pPr>
+            <w:pStyle w:val="TM3"/>
+            <w:tabs>
+              <w:tab w:val="left" w:pos="1400"/>
+              <w:tab w:val="right" w:leader="dot" w:pos="10194"/>
+            </w:tabs>
+            <w:rPr>
+              <w:rFonts w:asciiTheme="minorHAnsi" w:eastAsiaTheme="minorEastAsia" w:hAnsiTheme="minorHAnsi" w:cstheme="minorBidi"/>
+              <w:noProof/>
+            </w:rPr>
+          </w:pPr>
+          <w:hyperlink w:anchor="_Toc100822921" w:history="1">
+            <w:r>
+              <w:rPr>
+                <w:rStyle w:val="Lienhypertexte"/>
+                <w:noProof/>
+              </w:rPr>
+              <w:t>3.2.2.1.</w:t>
+            </w:r>
+            <w:r>
+              <w:rPr>
+                <w:rFonts w:asciiTheme="minorHAnsi" w:eastAsiaTheme="minorEastAsia" w:hAnsiTheme="minorHAnsi" w:cstheme="minorBidi"/>
+                <w:noProof/>
+              </w:rPr>
+              <w:tab/>
+            </w:r>
+            <w:r>
+              <w:rPr>
+                <w:rStyle w:val="Lienhypertexte"/>
+                <w:noProof/>
+              </w:rPr>
+              <w:t>Localisation</w:t>
+            </w:r>
+            <w:r>
+              <w:rPr>
+                <w:noProof/>
+                <w:webHidden/>
+              </w:rPr>
+              <w:tab/>
+            </w:r>
+            <w:r>
+              <w:rPr>
+                <w:noProof/>
+                <w:webHidden/>
+              </w:rPr>
+              <w:fldChar w:fldCharType="begin"/>
+            </w:r>
+            <w:r>
+              <w:rPr>
+                <w:noProof/>
+                <w:webHidden/>
+              </w:rPr>
+              <w:instrText xml:space="preserve"> PAGEREF _Toc100822921 \h </w:instrText>
+            </w:r>
+            <w:r>
+              <w:rPr>
+                <w:noProof/>
+                <w:webHidden/>
+              </w:rPr>
+            </w:r>
+            <w:r>
+              <w:rPr>
+                <w:noProof/>
+                <w:webHidden/>
+              </w:rPr>
+              <w:fldChar w:fldCharType="separate"/>
+            </w:r>
+            <w:r>
+              <w:rPr>
+                <w:noProof/>
+                <w:webHidden/>
+              </w:rPr>
+              <w:t>11</w:t>
+            </w:r>
+            <w:r>
+              <w:rPr>
+                <w:noProof/>
+                <w:webHidden/>
+              </w:rPr>
+              <w:fldChar w:fldCharType="end"/>
+            </w:r>
+          </w:hyperlink>
+        </w:p>
+        <w:p>
+          <w:pPr>
+            <w:pStyle w:val="TM3"/>
+            <w:tabs>
+              <w:tab w:val="left" w:pos="1400"/>
+              <w:tab w:val="right" w:leader="dot" w:pos="10194"/>
+            </w:tabs>
+            <w:rPr>
+              <w:rFonts w:asciiTheme="minorHAnsi" w:eastAsiaTheme="minorEastAsia" w:hAnsiTheme="minorHAnsi" w:cstheme="minorBidi"/>
+              <w:noProof/>
+            </w:rPr>
+          </w:pPr>
+          <w:hyperlink w:anchor="_Toc100822922" w:history="1">
+            <w:r>
+              <w:rPr>
+                <w:rStyle w:val="Lienhypertexte"/>
+                <w:noProof/>
+              </w:rPr>
+              <w:t>3.2.2.2.</w:t>
+            </w:r>
+            <w:r>
+              <w:rPr>
+                <w:rFonts w:asciiTheme="minorHAnsi" w:eastAsiaTheme="minorEastAsia" w:hAnsiTheme="minorHAnsi" w:cstheme="minorBidi"/>
+                <w:noProof/>
+              </w:rPr>
+              <w:tab/>
+            </w:r>
+            <w:r>
+              <w:rPr>
+                <w:rStyle w:val="Lienhypertexte"/>
+                <w:noProof/>
+              </w:rPr>
+              <w:t>Navigation</w:t>
+            </w:r>
+            <w:r>
+              <w:rPr>
+                <w:noProof/>
+                <w:webHidden/>
+              </w:rPr>
+              <w:tab/>
+            </w:r>
+            <w:r>
+              <w:rPr>
+                <w:noProof/>
+                <w:webHidden/>
+              </w:rPr>
+              <w:fldChar w:fldCharType="begin"/>
+            </w:r>
+            <w:r>
+              <w:rPr>
+                <w:noProof/>
+                <w:webHidden/>
+              </w:rPr>
+              <w:instrText xml:space="preserve"> PAGEREF _Toc100822922 \h </w:instrText>
+            </w:r>
+            <w:r>
+              <w:rPr>
+                <w:noProof/>
+                <w:webHidden/>
+              </w:rPr>
+            </w:r>
+            <w:r>
+              <w:rPr>
+                <w:noProof/>
+                <w:webHidden/>
+              </w:rPr>
+              <w:fldChar w:fldCharType="separate"/>
+            </w:r>
+            <w:r>
+              <w:rPr>
+                <w:noProof/>
+                <w:webHidden/>
+              </w:rPr>
+              <w:t>13</w:t>
+            </w:r>
+            <w:r>
+              <w:rPr>
+                <w:noProof/>
+                <w:webHidden/>
+              </w:rPr>
+              <w:fldChar w:fldCharType="end"/>
+            </w:r>
+          </w:hyperlink>
+        </w:p>
+        <w:p>
+          <w:pPr>
+            <w:pStyle w:val="TM3"/>
+            <w:tabs>
+              <w:tab w:val="left" w:pos="1400"/>
+              <w:tab w:val="right" w:leader="dot" w:pos="10194"/>
+            </w:tabs>
+            <w:rPr>
+              <w:rFonts w:asciiTheme="minorHAnsi" w:eastAsiaTheme="minorEastAsia" w:hAnsiTheme="minorHAnsi" w:cstheme="minorBidi"/>
+              <w:noProof/>
+            </w:rPr>
+          </w:pPr>
+          <w:hyperlink w:anchor="_Toc100822923" w:history="1">
+            <w:r>
+              <w:rPr>
+                <w:rStyle w:val="Lienhypertexte"/>
+                <w:noProof/>
+              </w:rPr>
+              <w:t>3.2.2.3.</w:t>
+            </w:r>
+            <w:r>
+              <w:rPr>
+                <w:rFonts w:asciiTheme="minorHAnsi" w:eastAsiaTheme="minorEastAsia" w:hAnsiTheme="minorHAnsi" w:cstheme="minorBidi"/>
+                <w:noProof/>
+              </w:rPr>
+              <w:tab/>
+            </w:r>
+            <w:r>
+              <w:rPr>
+                <w:rStyle w:val="Lienhypertexte"/>
+                <w:noProof/>
+              </w:rPr>
+              <w:t>Détecteur d’alertes</w:t>
+            </w:r>
+            <w:r>
+              <w:rPr>
+                <w:noProof/>
+                <w:webHidden/>
+              </w:rPr>
+              <w:tab/>
+            </w:r>
+            <w:r>
+              <w:rPr>
+                <w:noProof/>
+                <w:webHidden/>
+              </w:rPr>
+              <w:fldChar w:fldCharType="begin"/>
+            </w:r>
+            <w:r>
+              <w:rPr>
+                <w:noProof/>
+                <w:webHidden/>
+              </w:rPr>
+              <w:instrText xml:space="preserve"> PAGEREF _Toc100822923 \h </w:instrText>
+            </w:r>
+            <w:r>
+              <w:rPr>
+                <w:noProof/>
+                <w:webHidden/>
+              </w:rPr>
+            </w:r>
+            <w:r>
+              <w:rPr>
+                <w:noProof/>
+                <w:webHidden/>
+              </w:rPr>
+              <w:fldChar w:fldCharType="separate"/>
+            </w:r>
+            <w:r>
+              <w:rPr>
+                <w:noProof/>
+                <w:webHidden/>
+              </w:rPr>
+              <w:t>13</w:t>
+            </w:r>
+            <w:r>
+              <w:rPr>
+                <w:noProof/>
+                <w:webHidden/>
+              </w:rPr>
+              <w:fldChar w:fldCharType="end"/>
+            </w:r>
+          </w:hyperlink>
+        </w:p>
+        <w:p>
+          <w:pPr>
+            <w:pStyle w:val="TM3"/>
+            <w:tabs>
+              <w:tab w:val="left" w:pos="1400"/>
+              <w:tab w:val="right" w:leader="dot" w:pos="10194"/>
+            </w:tabs>
+            <w:rPr>
+              <w:rFonts w:asciiTheme="minorHAnsi" w:eastAsiaTheme="minorEastAsia" w:hAnsiTheme="minorHAnsi" w:cstheme="minorBidi"/>
+              <w:noProof/>
+            </w:rPr>
+          </w:pPr>
+          <w:hyperlink w:anchor="_Toc100822924" w:history="1">
+            <w:r>
+              <w:rPr>
+                <w:rStyle w:val="Lienhypertexte"/>
+                <w:noProof/>
+              </w:rPr>
+              <w:t>3.2.2.4.</w:t>
+            </w:r>
+            <w:r>
+              <w:rPr>
+                <w:rFonts w:asciiTheme="minorHAnsi" w:eastAsiaTheme="minorEastAsia" w:hAnsiTheme="minorHAnsi" w:cstheme="minorBidi"/>
+                <w:noProof/>
+              </w:rPr>
+              <w:tab/>
+            </w:r>
+            <w:r>
+              <w:rPr>
+                <w:rStyle w:val="Lienhypertexte"/>
+                <w:noProof/>
+              </w:rPr>
+              <w:t>Gestionnaire</w:t>
+            </w:r>
+            <w:r>
+              <w:rPr>
+                <w:noProof/>
+                <w:webHidden/>
+              </w:rPr>
+              <w:tab/>
+            </w:r>
+            <w:r>
+              <w:rPr>
+                <w:noProof/>
+                <w:webHidden/>
+              </w:rPr>
+              <w:fldChar w:fldCharType="begin"/>
+            </w:r>
+            <w:r>
+              <w:rPr>
+                <w:noProof/>
+                <w:webHidden/>
+              </w:rPr>
+              <w:instrText xml:space="preserve"> PAGEREF _Toc100822924 \h </w:instrText>
+            </w:r>
+            <w:r>
+              <w:rPr>
+                <w:noProof/>
+                <w:webHidden/>
+              </w:rPr>
+            </w:r>
+            <w:r>
+              <w:rPr>
+                <w:noProof/>
+                <w:webHidden/>
+              </w:rPr>
+              <w:fldChar w:fldCharType="separate"/>
+            </w:r>
+            <w:r>
+              <w:rPr>
+                <w:noProof/>
+                <w:webHidden/>
+              </w:rPr>
+              <w:t>13</w:t>
+            </w:r>
+            <w:r>
+              <w:rPr>
+                <w:noProof/>
+                <w:webHidden/>
+              </w:rPr>
+              <w:fldChar w:fldCharType="end"/>
+            </w:r>
+          </w:hyperlink>
+        </w:p>
+        <w:p>
+          <w:pPr>
+            <w:pStyle w:val="TM3"/>
+            <w:tabs>
+              <w:tab w:val="left" w:pos="1400"/>
+              <w:tab w:val="right" w:leader="dot" w:pos="10194"/>
+            </w:tabs>
+            <w:rPr>
+              <w:rFonts w:asciiTheme="minorHAnsi" w:eastAsiaTheme="minorEastAsia" w:hAnsiTheme="minorHAnsi" w:cstheme="minorBidi"/>
+              <w:noProof/>
+            </w:rPr>
+          </w:pPr>
+          <w:hyperlink w:anchor="_Toc100822925" w:history="1">
+            <w:r>
+              <w:rPr>
+                <w:rStyle w:val="Lienhypertexte"/>
+                <w:noProof/>
+              </w:rPr>
+              <w:t>3.2.2.5.</w:t>
+            </w:r>
+            <w:r>
+              <w:rPr>
+                <w:rFonts w:asciiTheme="minorHAnsi" w:eastAsiaTheme="minorEastAsia" w:hAnsiTheme="minorHAnsi" w:cstheme="minorBidi"/>
+                <w:noProof/>
+              </w:rPr>
+              <w:tab/>
+            </w:r>
+            <w:r>
+              <w:rPr>
+                <w:rStyle w:val="Lienhypertexte"/>
+                <w:noProof/>
+              </w:rPr>
+              <w:t>IHM web</w:t>
+            </w:r>
+            <w:r>
+              <w:rPr>
+                <w:noProof/>
+                <w:webHidden/>
+              </w:rPr>
+              <w:tab/>
+            </w:r>
+            <w:r>
+              <w:rPr>
+                <w:noProof/>
+                <w:webHidden/>
+              </w:rPr>
+              <w:fldChar w:fldCharType="begin"/>
+            </w:r>
+            <w:r>
+              <w:rPr>
+                <w:noProof/>
+                <w:webHidden/>
+              </w:rPr>
+              <w:instrText xml:space="preserve"> PAGEREF _Toc100822925 \h </w:instrText>
+            </w:r>
+            <w:r>
+              <w:rPr>
+                <w:noProof/>
+                <w:webHidden/>
+              </w:rPr>
+            </w:r>
+            <w:r>
+              <w:rPr>
+                <w:noProof/>
+                <w:webHidden/>
+              </w:rPr>
+              <w:fldChar w:fldCharType="separate"/>
+            </w:r>
+            <w:r>
+              <w:rPr>
+                <w:noProof/>
+                <w:webHidden/>
+              </w:rPr>
+              <w:t>13</w:t>
+            </w:r>
+            <w:r>
+              <w:rPr>
+                <w:noProof/>
+                <w:webHidden/>
+              </w:rPr>
+              <w:fldChar w:fldCharType="end"/>
+            </w:r>
+          </w:hyperlink>
+        </w:p>
+        <w:p>
+          <w:pPr>
+            <w:pStyle w:val="TM2"/>
+            <w:tabs>
+              <w:tab w:val="left" w:pos="1200"/>
+              <w:tab w:val="right" w:leader="dot" w:pos="10194"/>
+            </w:tabs>
+            <w:rPr>
+              <w:rFonts w:asciiTheme="minorHAnsi" w:eastAsiaTheme="minorEastAsia" w:hAnsiTheme="minorHAnsi" w:cstheme="minorBidi"/>
+              <w:noProof/>
+            </w:rPr>
+          </w:pPr>
+          <w:hyperlink w:anchor="_Toc100822926" w:history="1">
+            <w:r>
+              <w:rPr>
+                <w:rStyle w:val="Lienhypertexte"/>
+                <w:noProof/>
+              </w:rPr>
+              <w:t>3.2.2.6.</w:t>
+            </w:r>
+            <w:r>
+              <w:rPr>
+                <w:rFonts w:asciiTheme="minorHAnsi" w:eastAsiaTheme="minorEastAsia" w:hAnsiTheme="minorHAnsi" w:cstheme="minorBidi"/>
+                <w:noProof/>
+              </w:rPr>
+              <w:tab/>
+            </w:r>
+            <w:r>
+              <w:rPr>
+                <w:rStyle w:val="Lienhypertexte"/>
+                <w:noProof/>
+              </w:rPr>
+              <w:t>Gestionnaire d’alertes</w:t>
+            </w:r>
+            <w:r>
+              <w:rPr>
+                <w:noProof/>
+                <w:webHidden/>
+              </w:rPr>
+              <w:tab/>
+            </w:r>
+            <w:r>
+              <w:rPr>
+                <w:noProof/>
+                <w:webHidden/>
+              </w:rPr>
+              <w:fldChar w:fldCharType="begin"/>
+            </w:r>
+            <w:r>
+              <w:rPr>
+                <w:noProof/>
+                <w:webHidden/>
+              </w:rPr>
+              <w:instrText xml:space="preserve"> PAGEREF _Toc100822926 \h </w:instrText>
+            </w:r>
+            <w:r>
+              <w:rPr>
+                <w:noProof/>
+                <w:webHidden/>
+              </w:rPr>
+            </w:r>
+            <w:r>
+              <w:rPr>
+                <w:noProof/>
+                <w:webHidden/>
+              </w:rPr>
+              <w:fldChar w:fldCharType="separate"/>
+            </w:r>
+            <w:r>
+              <w:rPr>
+                <w:noProof/>
+                <w:webHidden/>
+              </w:rPr>
+              <w:t>14</w:t>
+            </w:r>
+            <w:r>
+              <w:rPr>
+                <w:noProof/>
+                <w:webHidden/>
+              </w:rPr>
+              <w:fldChar w:fldCharType="end"/>
+            </w:r>
+          </w:hyperlink>
+        </w:p>
+        <w:p>
+          <w:pPr>
+            <w:pStyle w:val="TM2"/>
+            <w:tabs>
+              <w:tab w:val="left" w:pos="1200"/>
+              <w:tab w:val="right" w:leader="dot" w:pos="10194"/>
+            </w:tabs>
+            <w:rPr>
+              <w:rFonts w:asciiTheme="minorHAnsi" w:eastAsiaTheme="minorEastAsia" w:hAnsiTheme="minorHAnsi" w:cstheme="minorBidi"/>
+              <w:noProof/>
+            </w:rPr>
+          </w:pPr>
+          <w:hyperlink w:anchor="_Toc100822927" w:history="1">
+            <w:r>
+              <w:rPr>
+                <w:rStyle w:val="Lienhypertexte"/>
+                <w:noProof/>
+              </w:rPr>
+              <w:t>3.2.2.7.</w:t>
+            </w:r>
+            <w:r>
+              <w:rPr>
+                <w:rFonts w:asciiTheme="minorHAnsi" w:eastAsiaTheme="minorEastAsia" w:hAnsiTheme="minorHAnsi" w:cstheme="minorBidi"/>
+                <w:noProof/>
+              </w:rPr>
+              <w:tab/>
+            </w:r>
+            <w:r>
+              <w:rPr>
+                <w:rStyle w:val="Lienhypertexte"/>
+                <w:noProof/>
+              </w:rPr>
+              <w:t>Evitement d’obstacles</w:t>
+            </w:r>
+            <w:r>
+              <w:rPr>
+                <w:noProof/>
+                <w:webHidden/>
+              </w:rPr>
+              <w:tab/>
+            </w:r>
+            <w:r>
+              <w:rPr>
+                <w:noProof/>
+                <w:webHidden/>
+              </w:rPr>
+              <w:fldChar w:fldCharType="begin"/>
+            </w:r>
+            <w:r>
+              <w:rPr>
+                <w:noProof/>
+                <w:webHidden/>
+              </w:rPr>
+              <w:instrText xml:space="preserve"> PAGEREF _Toc100822927 \h </w:instrText>
+            </w:r>
+            <w:r>
+              <w:rPr>
+                <w:noProof/>
+                <w:webHidden/>
+              </w:rPr>
+            </w:r>
+            <w:r>
+              <w:rPr>
+                <w:noProof/>
+                <w:webHidden/>
+              </w:rPr>
+              <w:fldChar w:fldCharType="separate"/>
+            </w:r>
+            <w:r>
+              <w:rPr>
+                <w:noProof/>
+                <w:webHidden/>
+              </w:rPr>
+              <w:t>14</w:t>
+            </w:r>
+            <w:r>
+              <w:rPr>
+                <w:noProof/>
+                <w:webHidden/>
+              </w:rPr>
+              <w:fldChar w:fldCharType="end"/>
+            </w:r>
+          </w:hyperlink>
+        </w:p>
+        <w:p>
+          <w:pPr>
+            <w:pStyle w:val="TM2"/>
+            <w:tabs>
+              <w:tab w:val="left" w:pos="800"/>
+              <w:tab w:val="right" w:leader="dot" w:pos="10194"/>
+            </w:tabs>
+            <w:rPr>
+              <w:rFonts w:asciiTheme="minorHAnsi" w:eastAsiaTheme="minorEastAsia" w:hAnsiTheme="minorHAnsi" w:cstheme="minorBidi"/>
+              <w:noProof/>
+            </w:rPr>
+          </w:pPr>
+          <w:hyperlink w:anchor="_Toc100822928" w:history="1">
+            <w:r>
+              <w:rPr>
+                <w:rStyle w:val="Lienhypertexte"/>
+                <w:noProof/>
+              </w:rPr>
+              <w:t>3.3.</w:t>
+            </w:r>
+            <w:r>
+              <w:rPr>
+                <w:rFonts w:asciiTheme="minorHAnsi" w:eastAsiaTheme="minorEastAsia" w:hAnsiTheme="minorHAnsi" w:cstheme="minorBidi"/>
+                <w:noProof/>
+              </w:rPr>
+              <w:tab/>
+            </w:r>
+            <w:r>
+              <w:rPr>
+                <w:rStyle w:val="Lienhypertexte"/>
+                <w:noProof/>
+              </w:rPr>
+              <w:t>Fonctions électroniques</w:t>
+            </w:r>
+            <w:r>
+              <w:rPr>
+                <w:noProof/>
+                <w:webHidden/>
+              </w:rPr>
+              <w:tab/>
+            </w:r>
+            <w:r>
+              <w:rPr>
+                <w:noProof/>
+                <w:webHidden/>
+              </w:rPr>
+              <w:fldChar w:fldCharType="begin"/>
+            </w:r>
+            <w:r>
+              <w:rPr>
+                <w:noProof/>
+                <w:webHidden/>
+              </w:rPr>
+              <w:instrText xml:space="preserve"> PAGEREF _Toc100822928 \h </w:instrText>
+            </w:r>
+            <w:r>
+              <w:rPr>
+                <w:noProof/>
+                <w:webHidden/>
+              </w:rPr>
+            </w:r>
+            <w:r>
+              <w:rPr>
+                <w:noProof/>
+                <w:webHidden/>
+              </w:rPr>
+              <w:fldChar w:fldCharType="separate"/>
+            </w:r>
+            <w:r>
+              <w:rPr>
+                <w:noProof/>
+                <w:webHidden/>
+              </w:rPr>
+              <w:t>15</w:t>
             </w:r>
             <w:r>
               <w:rPr>
@@ -3731,13 +4403,13 @@
               <w:noProof/>
             </w:rPr>
           </w:pPr>
-          <w:hyperlink w:anchor="_Toc100666237" w:history="1">
+          <w:hyperlink w:anchor="_Toc100822929" w:history="1">
             <w:r>
               <w:rPr>
                 <w:rStyle w:val="Lienhypertexte"/>
                 <w:noProof/>
               </w:rPr>
-              <w:t>3.2.3.</w:t>
+              <w:t>3.3.1.</w:t>
             </w:r>
             <w:r>
               <w:rPr>
@@ -3751,7 +4423,7 @@
                 <w:rStyle w:val="Lienhypertexte"/>
                 <w:noProof/>
               </w:rPr>
-              <w:t>SW haut niveau carte Zybo Z7-20 navigation</w:t>
+              <w:t>Station de charge</w:t>
             </w:r>
             <w:r>
               <w:rPr>
@@ -3772,7 +4444,7 @@
                 <w:noProof/>
                 <w:webHidden/>
               </w:rPr>
-              <w:instrText xml:space="preserve"> PAGEREF _Toc100666237 \h </w:instrText>
+              <w:instrText xml:space="preserve"> PAGEREF _Toc100822929 \h </w:instrText>
             </w:r>
             <w:r>
               <w:rPr>
@@ -3792,7 +4464,7 @@
                 <w:noProof/>
                 <w:webHidden/>
               </w:rPr>
-              <w:t>13</w:t>
+              <w:t>15</w:t>
             </w:r>
             <w:r>
               <w:rPr>
@@ -3815,13 +4487,13 @@
               <w:noProof/>
             </w:rPr>
           </w:pPr>
-          <w:hyperlink w:anchor="_Toc100666238" w:history="1">
+          <w:hyperlink w:anchor="_Toc100822930" w:history="1">
             <w:r>
               <w:rPr>
                 <w:rStyle w:val="Lienhypertexte"/>
                 <w:noProof/>
               </w:rPr>
-              <w:t>3.2.4.</w:t>
+              <w:t>3.3.2.</w:t>
             </w:r>
             <w:r>
               <w:rPr>
@@ -3835,7 +4507,7 @@
                 <w:rStyle w:val="Lienhypertexte"/>
                 <w:noProof/>
               </w:rPr>
-              <w:t>SW haut niveau carte Zybo Z7-20 gestionnaire de balise</w:t>
+              <w:t>Balises d’alertes</w:t>
             </w:r>
             <w:r>
               <w:rPr>
@@ -3856,7 +4528,7 @@
                 <w:noProof/>
                 <w:webHidden/>
               </w:rPr>
-              <w:instrText xml:space="preserve"> PAGEREF _Toc100666238 \h </w:instrText>
+              <w:instrText xml:space="preserve"> PAGEREF _Toc100822930 \h </w:instrText>
             </w:r>
             <w:r>
               <w:rPr>
@@ -3876,7 +4548,7 @@
                 <w:noProof/>
                 <w:webHidden/>
               </w:rPr>
-              <w:t>13</w:t>
+              <w:t>15</w:t>
             </w:r>
             <w:r>
               <w:rPr>
@@ -3899,13 +4571,13 @@
               <w:noProof/>
             </w:rPr>
           </w:pPr>
-          <w:hyperlink w:anchor="_Toc100666239" w:history="1">
+          <w:hyperlink w:anchor="_Toc100822931" w:history="1">
             <w:r>
               <w:rPr>
                 <w:rStyle w:val="Lienhypertexte"/>
                 <w:noProof/>
               </w:rPr>
-              <w:t>3.2.5.</w:t>
+              <w:t>3.3.3.</w:t>
             </w:r>
             <w:r>
               <w:rPr>
@@ -3919,7 +4591,7 @@
                 <w:rStyle w:val="Lienhypertexte"/>
                 <w:noProof/>
               </w:rPr>
-              <w:t>SW haut niveau carte Zybo Z7-20 gestionnaire de mission</w:t>
+              <w:t>Carte d’interface</w:t>
             </w:r>
             <w:r>
               <w:rPr>
@@ -3940,7 +4612,7 @@
                 <w:noProof/>
                 <w:webHidden/>
               </w:rPr>
-              <w:instrText xml:space="preserve"> PAGEREF _Toc100666239 \h </w:instrText>
+              <w:instrText xml:space="preserve"> PAGEREF _Toc100822931 \h </w:instrText>
             </w:r>
             <w:r>
               <w:rPr>
@@ -3960,7 +4632,7 @@
                 <w:noProof/>
                 <w:webHidden/>
               </w:rPr>
-              <w:t>13</w:t>
+              <w:t>16</w:t>
             </w:r>
             <w:r>
               <w:rPr>
@@ -3983,13 +4655,13 @@
               <w:noProof/>
             </w:rPr>
           </w:pPr>
-          <w:hyperlink w:anchor="_Toc100666240" w:history="1">
+          <w:hyperlink w:anchor="_Toc100822932" w:history="1">
             <w:r>
               <w:rPr>
                 <w:rStyle w:val="Lienhypertexte"/>
                 <w:noProof/>
               </w:rPr>
-              <w:t>3.2.6.</w:t>
+              <w:t>3.3.4.</w:t>
             </w:r>
             <w:r>
               <w:rPr>
@@ -4003,7 +4675,7 @@
                 <w:rStyle w:val="Lienhypertexte"/>
                 <w:noProof/>
               </w:rPr>
-              <w:t>SW haut niveau carte Ultra96 IHM web</w:t>
+              <w:t>Hautparleur / microphone</w:t>
             </w:r>
             <w:r>
               <w:rPr>
@@ -4024,7 +4696,7 @@
                 <w:noProof/>
                 <w:webHidden/>
               </w:rPr>
-              <w:instrText xml:space="preserve"> PAGEREF _Toc100666240 \h </w:instrText>
+              <w:instrText xml:space="preserve"> PAGEREF _Toc100822932 \h </w:instrText>
             </w:r>
             <w:r>
               <w:rPr>
@@ -4044,91 +4716,7 @@
                 <w:noProof/>
                 <w:webHidden/>
               </w:rPr>
-              <w:t>13</w:t>
-            </w:r>
-            <w:r>
-              <w:rPr>
-                <w:noProof/>
-                <w:webHidden/>
-              </w:rPr>
-              <w:fldChar w:fldCharType="end"/>
-            </w:r>
-          </w:hyperlink>
-        </w:p>
-        <w:p>
-          <w:pPr>
-            <w:pStyle w:val="TM2"/>
-            <w:tabs>
-              <w:tab w:val="left" w:pos="800"/>
-              <w:tab w:val="right" w:leader="dot" w:pos="10194"/>
-            </w:tabs>
-            <w:rPr>
-              <w:rFonts w:asciiTheme="minorHAnsi" w:eastAsiaTheme="minorEastAsia" w:hAnsiTheme="minorHAnsi" w:cstheme="minorBidi"/>
-              <w:noProof/>
-            </w:rPr>
-          </w:pPr>
-          <w:hyperlink w:anchor="_Toc100666241" w:history="1">
-            <w:r>
-              <w:rPr>
-                <w:rStyle w:val="Lienhypertexte"/>
-                <w:noProof/>
-              </w:rPr>
-              <w:t>3.3.</w:t>
-            </w:r>
-            <w:r>
-              <w:rPr>
-                <w:rFonts w:asciiTheme="minorHAnsi" w:eastAsiaTheme="minorEastAsia" w:hAnsiTheme="minorHAnsi" w:cstheme="minorBidi"/>
-                <w:noProof/>
-              </w:rPr>
-              <w:tab/>
-            </w:r>
-            <w:r>
-              <w:rPr>
-                <w:rStyle w:val="Lienhypertexte"/>
-                <w:noProof/>
-              </w:rPr>
-              <w:t>Fonctions électroniques</w:t>
-            </w:r>
-            <w:r>
-              <w:rPr>
-                <w:noProof/>
-                <w:webHidden/>
-              </w:rPr>
-              <w:tab/>
-            </w:r>
-            <w:r>
-              <w:rPr>
-                <w:noProof/>
-                <w:webHidden/>
-              </w:rPr>
-              <w:fldChar w:fldCharType="begin"/>
-            </w:r>
-            <w:r>
-              <w:rPr>
-                <w:noProof/>
-                <w:webHidden/>
-              </w:rPr>
-              <w:instrText xml:space="preserve"> PAGEREF _Toc100666241 \h </w:instrText>
-            </w:r>
-            <w:r>
-              <w:rPr>
-                <w:noProof/>
-                <w:webHidden/>
-              </w:rPr>
-            </w:r>
-            <w:r>
-              <w:rPr>
-                <w:noProof/>
-                <w:webHidden/>
-              </w:rPr>
-              <w:fldChar w:fldCharType="separate"/>
-            </w:r>
-            <w:r>
-              <w:rPr>
-                <w:noProof/>
-                <w:webHidden/>
-              </w:rPr>
-              <w:t>14</w:t>
+              <w:t>16</w:t>
             </w:r>
             <w:r>
               <w:rPr>
@@ -4151,13 +4739,13 @@
               <w:noProof/>
             </w:rPr>
           </w:pPr>
-          <w:hyperlink w:anchor="_Toc100666242" w:history="1">
+          <w:hyperlink w:anchor="_Toc100822933" w:history="1">
             <w:r>
               <w:rPr>
                 <w:rStyle w:val="Lienhypertexte"/>
                 <w:noProof/>
               </w:rPr>
-              <w:t>3.3.1.</w:t>
+              <w:t>3.4.1.</w:t>
             </w:r>
             <w:r>
               <w:rPr>
@@ -4171,7 +4759,7 @@
                 <w:rStyle w:val="Lienhypertexte"/>
                 <w:noProof/>
               </w:rPr>
-              <w:t>Station de charge</w:t>
+              <w:t>Acquisition vidéo</w:t>
             </w:r>
             <w:r>
               <w:rPr>
@@ -4192,7 +4780,7 @@
                 <w:noProof/>
                 <w:webHidden/>
               </w:rPr>
-              <w:instrText xml:space="preserve"> PAGEREF _Toc100666242 \h </w:instrText>
+              <w:instrText xml:space="preserve"> PAGEREF _Toc100822933 \h </w:instrText>
             </w:r>
             <w:r>
               <w:rPr>
@@ -4212,7 +4800,7 @@
                 <w:noProof/>
                 <w:webHidden/>
               </w:rPr>
-              <w:t>14</w:t>
+              <w:t>16</w:t>
             </w:r>
             <w:r>
               <w:rPr>
@@ -4235,13 +4823,13 @@
               <w:noProof/>
             </w:rPr>
           </w:pPr>
-          <w:hyperlink w:anchor="_Toc100666243" w:history="1">
+          <w:hyperlink w:anchor="_Toc100822934" w:history="1">
             <w:r>
               <w:rPr>
                 <w:rStyle w:val="Lienhypertexte"/>
                 <w:noProof/>
               </w:rPr>
-              <w:t>3.3.2.</w:t>
+              <w:t>3.4.2.</w:t>
             </w:r>
             <w:r>
               <w:rPr>
@@ -4255,7 +4843,7 @@
                 <w:rStyle w:val="Lienhypertexte"/>
                 <w:noProof/>
               </w:rPr>
-              <w:t>Balises d’alertes</w:t>
+              <w:t>Interface</w:t>
             </w:r>
             <w:r>
               <w:rPr>
@@ -4276,7 +4864,7 @@
                 <w:noProof/>
                 <w:webHidden/>
               </w:rPr>
-              <w:instrText xml:space="preserve"> PAGEREF _Toc100666243 \h </w:instrText>
+              <w:instrText xml:space="preserve"> PAGEREF _Toc100822934 \h </w:instrText>
             </w:r>
             <w:r>
               <w:rPr>
@@ -4296,7 +4884,7 @@
                 <w:noProof/>
                 <w:webHidden/>
               </w:rPr>
-              <w:t>14</w:t>
+              <w:t>17</w:t>
             </w:r>
             <w:r>
               <w:rPr>
@@ -4319,13 +4907,13 @@
               <w:noProof/>
             </w:rPr>
           </w:pPr>
-          <w:hyperlink w:anchor="_Toc100666244" w:history="1">
+          <w:hyperlink w:anchor="_Toc100822935" w:history="1">
             <w:r>
               <w:rPr>
                 <w:rStyle w:val="Lienhypertexte"/>
                 <w:noProof/>
               </w:rPr>
-              <w:t>3.3.3.</w:t>
+              <w:t>3.5.1.</w:t>
             </w:r>
             <w:r>
               <w:rPr>
@@ -4339,7 +4927,7 @@
                 <w:rStyle w:val="Lienhypertexte"/>
                 <w:noProof/>
               </w:rPr>
-              <w:t>Carte d’interface</w:t>
+              <w:t>Boîtier carte Zybo Z7-20</w:t>
             </w:r>
             <w:r>
               <w:rPr>
@@ -4360,7 +4948,7 @@
                 <w:noProof/>
                 <w:webHidden/>
               </w:rPr>
-              <w:instrText xml:space="preserve"> PAGEREF _Toc100666244 \h </w:instrText>
+              <w:instrText xml:space="preserve"> PAGEREF _Toc100822935 \h </w:instrText>
             </w:r>
             <w:r>
               <w:rPr>
@@ -4380,7 +4968,7 @@
                 <w:noProof/>
                 <w:webHidden/>
               </w:rPr>
-              <w:t>15</w:t>
+              <w:t>17</w:t>
             </w:r>
             <w:r>
               <w:rPr>
@@ -4403,13 +4991,13 @@
               <w:noProof/>
             </w:rPr>
           </w:pPr>
-          <w:hyperlink w:anchor="_Toc100666245" w:history="1">
+          <w:hyperlink w:anchor="_Toc100822936" w:history="1">
             <w:r>
               <w:rPr>
                 <w:rStyle w:val="Lienhypertexte"/>
                 <w:noProof/>
               </w:rPr>
-              <w:t>3.3.4.</w:t>
+              <w:t>3.5.2.</w:t>
             </w:r>
             <w:r>
               <w:rPr>
@@ -4423,7 +5011,7 @@
                 <w:rStyle w:val="Lienhypertexte"/>
                 <w:noProof/>
               </w:rPr>
-              <w:t>Centrale à inertie (IMU)</w:t>
+              <w:t>Boîtier de balise d’alerte</w:t>
             </w:r>
             <w:r>
               <w:rPr>
@@ -4444,7 +5032,7 @@
                 <w:noProof/>
                 <w:webHidden/>
               </w:rPr>
-              <w:instrText xml:space="preserve"> PAGEREF _Toc100666245 \h </w:instrText>
+              <w:instrText xml:space="preserve"> PAGEREF _Toc100822936 \h </w:instrText>
             </w:r>
             <w:r>
               <w:rPr>
@@ -4464,7 +5052,7 @@
                 <w:noProof/>
                 <w:webHidden/>
               </w:rPr>
-              <w:t>15</w:t>
+              <w:t>17</w:t>
             </w:r>
             <w:r>
               <w:rPr>
@@ -4487,13 +5075,13 @@
               <w:noProof/>
             </w:rPr>
           </w:pPr>
-          <w:hyperlink w:anchor="_Toc100666246" w:history="1">
+          <w:hyperlink w:anchor="_Toc100822937" w:history="1">
             <w:r>
               <w:rPr>
                 <w:rStyle w:val="Lienhypertexte"/>
                 <w:noProof/>
               </w:rPr>
-              <w:t>3.3.5.</w:t>
+              <w:t>3.5.3.</w:t>
             </w:r>
             <w:r>
               <w:rPr>
@@ -4507,7 +5095,7 @@
                 <w:rStyle w:val="Lienhypertexte"/>
                 <w:noProof/>
               </w:rPr>
-              <w:t>Hautparleur / microphone</w:t>
+              <w:t>Station de charge</w:t>
             </w:r>
             <w:r>
               <w:rPr>
@@ -4528,7 +5116,7 @@
                 <w:noProof/>
                 <w:webHidden/>
               </w:rPr>
-              <w:instrText xml:space="preserve"> PAGEREF _Toc100666246 \h </w:instrText>
+              <w:instrText xml:space="preserve"> PAGEREF _Toc100822937 \h </w:instrText>
             </w:r>
             <w:r>
               <w:rPr>
@@ -4548,427 +5136,7 @@
                 <w:noProof/>
                 <w:webHidden/>
               </w:rPr>
-              <w:t>15</w:t>
-            </w:r>
-            <w:r>
-              <w:rPr>
-                <w:noProof/>
-                <w:webHidden/>
-              </w:rPr>
-              <w:fldChar w:fldCharType="end"/>
-            </w:r>
-          </w:hyperlink>
-        </w:p>
-        <w:p>
-          <w:pPr>
-            <w:pStyle w:val="TM3"/>
-            <w:tabs>
-              <w:tab w:val="left" w:pos="1200"/>
-              <w:tab w:val="right" w:leader="dot" w:pos="10194"/>
-            </w:tabs>
-            <w:rPr>
-              <w:rFonts w:asciiTheme="minorHAnsi" w:eastAsiaTheme="minorEastAsia" w:hAnsiTheme="minorHAnsi" w:cstheme="minorBidi"/>
-              <w:noProof/>
-            </w:rPr>
-          </w:pPr>
-          <w:hyperlink w:anchor="_Toc100666247" w:history="1">
-            <w:r>
-              <w:rPr>
-                <w:rStyle w:val="Lienhypertexte"/>
-                <w:noProof/>
-              </w:rPr>
-              <w:t>3.4.1.</w:t>
-            </w:r>
-            <w:r>
-              <w:rPr>
-                <w:rFonts w:asciiTheme="minorHAnsi" w:eastAsiaTheme="minorEastAsia" w:hAnsiTheme="minorHAnsi" w:cstheme="minorBidi"/>
-                <w:noProof/>
-              </w:rPr>
-              <w:tab/>
-            </w:r>
-            <w:r>
-              <w:rPr>
-                <w:rStyle w:val="Lienhypertexte"/>
-                <w:noProof/>
-              </w:rPr>
-              <w:t>Acquisition vidéo</w:t>
-            </w:r>
-            <w:r>
-              <w:rPr>
-                <w:noProof/>
-                <w:webHidden/>
-              </w:rPr>
-              <w:tab/>
-            </w:r>
-            <w:r>
-              <w:rPr>
-                <w:noProof/>
-                <w:webHidden/>
-              </w:rPr>
-              <w:fldChar w:fldCharType="begin"/>
-            </w:r>
-            <w:r>
-              <w:rPr>
-                <w:noProof/>
-                <w:webHidden/>
-              </w:rPr>
-              <w:instrText xml:space="preserve"> PAGEREF _Toc100666247 \h </w:instrText>
-            </w:r>
-            <w:r>
-              <w:rPr>
-                <w:noProof/>
-                <w:webHidden/>
-              </w:rPr>
-            </w:r>
-            <w:r>
-              <w:rPr>
-                <w:noProof/>
-                <w:webHidden/>
-              </w:rPr>
-              <w:fldChar w:fldCharType="separate"/>
-            </w:r>
-            <w:r>
-              <w:rPr>
-                <w:noProof/>
-                <w:webHidden/>
-              </w:rPr>
-              <w:t>15</w:t>
-            </w:r>
-            <w:r>
-              <w:rPr>
-                <w:noProof/>
-                <w:webHidden/>
-              </w:rPr>
-              <w:fldChar w:fldCharType="end"/>
-            </w:r>
-          </w:hyperlink>
-        </w:p>
-        <w:p>
-          <w:pPr>
-            <w:pStyle w:val="TM3"/>
-            <w:tabs>
-              <w:tab w:val="left" w:pos="1200"/>
-              <w:tab w:val="right" w:leader="dot" w:pos="10194"/>
-            </w:tabs>
-            <w:rPr>
-              <w:rFonts w:asciiTheme="minorHAnsi" w:eastAsiaTheme="minorEastAsia" w:hAnsiTheme="minorHAnsi" w:cstheme="minorBidi"/>
-              <w:noProof/>
-            </w:rPr>
-          </w:pPr>
-          <w:hyperlink w:anchor="_Toc100666248" w:history="1">
-            <w:r>
-              <w:rPr>
-                <w:rStyle w:val="Lienhypertexte"/>
-                <w:noProof/>
-              </w:rPr>
-              <w:t>3.4.2.</w:t>
-            </w:r>
-            <w:r>
-              <w:rPr>
-                <w:rFonts w:asciiTheme="minorHAnsi" w:eastAsiaTheme="minorEastAsia" w:hAnsiTheme="minorHAnsi" w:cstheme="minorBidi"/>
-                <w:noProof/>
-              </w:rPr>
-              <w:tab/>
-            </w:r>
-            <w:r>
-              <w:rPr>
-                <w:rStyle w:val="Lienhypertexte"/>
-                <w:noProof/>
-              </w:rPr>
-              <w:t>Interface</w:t>
-            </w:r>
-            <w:r>
-              <w:rPr>
-                <w:noProof/>
-                <w:webHidden/>
-              </w:rPr>
-              <w:tab/>
-            </w:r>
-            <w:r>
-              <w:rPr>
-                <w:noProof/>
-                <w:webHidden/>
-              </w:rPr>
-              <w:fldChar w:fldCharType="begin"/>
-            </w:r>
-            <w:r>
-              <w:rPr>
-                <w:noProof/>
-                <w:webHidden/>
-              </w:rPr>
-              <w:instrText xml:space="preserve"> PAGEREF _Toc100666248 \h </w:instrText>
-            </w:r>
-            <w:r>
-              <w:rPr>
-                <w:noProof/>
-                <w:webHidden/>
-              </w:rPr>
-            </w:r>
-            <w:r>
-              <w:rPr>
-                <w:noProof/>
-                <w:webHidden/>
-              </w:rPr>
-              <w:fldChar w:fldCharType="separate"/>
-            </w:r>
-            <w:r>
-              <w:rPr>
-                <w:noProof/>
-                <w:webHidden/>
-              </w:rPr>
-              <w:t>16</w:t>
-            </w:r>
-            <w:r>
-              <w:rPr>
-                <w:noProof/>
-                <w:webHidden/>
-              </w:rPr>
-              <w:fldChar w:fldCharType="end"/>
-            </w:r>
-          </w:hyperlink>
-        </w:p>
-        <w:p>
-          <w:pPr>
-            <w:pStyle w:val="TM3"/>
-            <w:tabs>
-              <w:tab w:val="left" w:pos="1200"/>
-              <w:tab w:val="right" w:leader="dot" w:pos="10194"/>
-            </w:tabs>
-            <w:rPr>
-              <w:rFonts w:asciiTheme="minorHAnsi" w:eastAsiaTheme="minorEastAsia" w:hAnsiTheme="minorHAnsi" w:cstheme="minorBidi"/>
-              <w:noProof/>
-            </w:rPr>
-          </w:pPr>
-          <w:hyperlink w:anchor="_Toc100666249" w:history="1">
-            <w:r>
-              <w:rPr>
-                <w:rStyle w:val="Lienhypertexte"/>
-                <w:noProof/>
-              </w:rPr>
-              <w:t>3.5.1.</w:t>
-            </w:r>
-            <w:r>
-              <w:rPr>
-                <w:rFonts w:asciiTheme="minorHAnsi" w:eastAsiaTheme="minorEastAsia" w:hAnsiTheme="minorHAnsi" w:cstheme="minorBidi"/>
-                <w:noProof/>
-              </w:rPr>
-              <w:tab/>
-            </w:r>
-            <w:r>
-              <w:rPr>
-                <w:rStyle w:val="Lienhypertexte"/>
-                <w:noProof/>
-              </w:rPr>
-              <w:t>Boîtier carte Zybo Z7-20</w:t>
-            </w:r>
-            <w:r>
-              <w:rPr>
-                <w:noProof/>
-                <w:webHidden/>
-              </w:rPr>
-              <w:tab/>
-            </w:r>
-            <w:r>
-              <w:rPr>
-                <w:noProof/>
-                <w:webHidden/>
-              </w:rPr>
-              <w:fldChar w:fldCharType="begin"/>
-            </w:r>
-            <w:r>
-              <w:rPr>
-                <w:noProof/>
-                <w:webHidden/>
-              </w:rPr>
-              <w:instrText xml:space="preserve"> PAGEREF _Toc100666249 \h </w:instrText>
-            </w:r>
-            <w:r>
-              <w:rPr>
-                <w:noProof/>
-                <w:webHidden/>
-              </w:rPr>
-            </w:r>
-            <w:r>
-              <w:rPr>
-                <w:noProof/>
-                <w:webHidden/>
-              </w:rPr>
-              <w:fldChar w:fldCharType="separate"/>
-            </w:r>
-            <w:r>
-              <w:rPr>
-                <w:noProof/>
-                <w:webHidden/>
-              </w:rPr>
-              <w:t>16</w:t>
-            </w:r>
-            <w:r>
-              <w:rPr>
-                <w:noProof/>
-                <w:webHidden/>
-              </w:rPr>
-              <w:fldChar w:fldCharType="end"/>
-            </w:r>
-          </w:hyperlink>
-        </w:p>
-        <w:p>
-          <w:pPr>
-            <w:pStyle w:val="TM3"/>
-            <w:tabs>
-              <w:tab w:val="left" w:pos="1200"/>
-              <w:tab w:val="right" w:leader="dot" w:pos="10194"/>
-            </w:tabs>
-            <w:rPr>
-              <w:rFonts w:asciiTheme="minorHAnsi" w:eastAsiaTheme="minorEastAsia" w:hAnsiTheme="minorHAnsi" w:cstheme="minorBidi"/>
-              <w:noProof/>
-            </w:rPr>
-          </w:pPr>
-          <w:hyperlink w:anchor="_Toc100666250" w:history="1">
-            <w:r>
-              <w:rPr>
-                <w:rStyle w:val="Lienhypertexte"/>
-                <w:noProof/>
-              </w:rPr>
-              <w:t>3.5.2.</w:t>
-            </w:r>
-            <w:r>
-              <w:rPr>
-                <w:rFonts w:asciiTheme="minorHAnsi" w:eastAsiaTheme="minorEastAsia" w:hAnsiTheme="minorHAnsi" w:cstheme="minorBidi"/>
-                <w:noProof/>
-              </w:rPr>
-              <w:tab/>
-            </w:r>
-            <w:r>
-              <w:rPr>
-                <w:rStyle w:val="Lienhypertexte"/>
-                <w:noProof/>
-              </w:rPr>
-              <w:t>Boîtier de balise d’alerte</w:t>
-            </w:r>
-            <w:r>
-              <w:rPr>
-                <w:noProof/>
-                <w:webHidden/>
-              </w:rPr>
-              <w:tab/>
-            </w:r>
-            <w:r>
-              <w:rPr>
-                <w:noProof/>
-                <w:webHidden/>
-              </w:rPr>
-              <w:fldChar w:fldCharType="begin"/>
-            </w:r>
-            <w:r>
-              <w:rPr>
-                <w:noProof/>
-                <w:webHidden/>
-              </w:rPr>
-              <w:instrText xml:space="preserve"> PAGEREF _Toc100666250 \h </w:instrText>
-            </w:r>
-            <w:r>
-              <w:rPr>
-                <w:noProof/>
-                <w:webHidden/>
-              </w:rPr>
-            </w:r>
-            <w:r>
-              <w:rPr>
-                <w:noProof/>
-                <w:webHidden/>
-              </w:rPr>
-              <w:fldChar w:fldCharType="separate"/>
-            </w:r>
-            <w:r>
-              <w:rPr>
-                <w:noProof/>
-                <w:webHidden/>
-              </w:rPr>
-              <w:t>16</w:t>
-            </w:r>
-            <w:r>
-              <w:rPr>
-                <w:noProof/>
-                <w:webHidden/>
-              </w:rPr>
-              <w:fldChar w:fldCharType="end"/>
-            </w:r>
-          </w:hyperlink>
-        </w:p>
-        <w:p>
-          <w:pPr>
-            <w:pStyle w:val="TM3"/>
-            <w:tabs>
-              <w:tab w:val="left" w:pos="1200"/>
-              <w:tab w:val="right" w:leader="dot" w:pos="10194"/>
-            </w:tabs>
-            <w:rPr>
-              <w:rFonts w:asciiTheme="minorHAnsi" w:eastAsiaTheme="minorEastAsia" w:hAnsiTheme="minorHAnsi" w:cstheme="minorBidi"/>
-              <w:noProof/>
-            </w:rPr>
-          </w:pPr>
-          <w:hyperlink w:anchor="_Toc100666251" w:history="1">
-            <w:r>
-              <w:rPr>
-                <w:rStyle w:val="Lienhypertexte"/>
-                <w:noProof/>
-              </w:rPr>
-              <w:t>3.5.3.</w:t>
-            </w:r>
-            <w:r>
-              <w:rPr>
-                <w:rFonts w:asciiTheme="minorHAnsi" w:eastAsiaTheme="minorEastAsia" w:hAnsiTheme="minorHAnsi" w:cstheme="minorBidi"/>
-                <w:noProof/>
-              </w:rPr>
-              <w:tab/>
-            </w:r>
-            <w:r>
-              <w:rPr>
-                <w:rStyle w:val="Lienhypertexte"/>
-                <w:noProof/>
-              </w:rPr>
-              <w:t>Station de charge</w:t>
-            </w:r>
-            <w:r>
-              <w:rPr>
-                <w:noProof/>
-                <w:webHidden/>
-              </w:rPr>
-              <w:tab/>
-            </w:r>
-            <w:r>
-              <w:rPr>
-                <w:noProof/>
-                <w:webHidden/>
-              </w:rPr>
-              <w:fldChar w:fldCharType="begin"/>
-            </w:r>
-            <w:r>
-              <w:rPr>
-                <w:noProof/>
-                <w:webHidden/>
-              </w:rPr>
-              <w:instrText xml:space="preserve"> PAGEREF _Toc100666251 \h </w:instrText>
-            </w:r>
-            <w:r>
-              <w:rPr>
-                <w:noProof/>
-                <w:webHidden/>
-              </w:rPr>
-            </w:r>
-            <w:r>
-              <w:rPr>
-                <w:noProof/>
-                <w:webHidden/>
-              </w:rPr>
-              <w:fldChar w:fldCharType="separate"/>
-            </w:r>
-            <w:r>
-              <w:rPr>
-                <w:noProof/>
-                <w:webHidden/>
-              </w:rPr>
-              <w:t>17</w:t>
+              <w:t>18</w:t>
             </w:r>
             <w:r>
               <w:rPr>
@@ -4988,7 +5156,7 @@
               <w:sz w:val="22"/>
             </w:rPr>
           </w:pPr>
-          <w:hyperlink w:anchor="_Toc100666252" w:history="1">
+          <w:hyperlink w:anchor="_Toc100822938" w:history="1">
             <w:r>
               <w:rPr>
                 <w:rStyle w:val="Lienhypertexte"/>
@@ -5030,7 +5198,7 @@
                 <w:noProof/>
                 <w:webHidden/>
               </w:rPr>
-              <w:instrText xml:space="preserve"> PAGEREF _Toc100666252 \h </w:instrText>
+              <w:instrText xml:space="preserve"> PAGEREF _Toc100822938 \h </w:instrText>
             </w:r>
             <w:r>
               <w:rPr>
@@ -5050,7 +5218,7 @@
                 <w:noProof/>
                 <w:webHidden/>
               </w:rPr>
-              <w:t>18</w:t>
+              <w:t>19</w:t>
             </w:r>
             <w:r>
               <w:rPr>
@@ -5070,7 +5238,6 @@
             <w:ind w:left="360"/>
           </w:pPr>
           <w:r>
-            <w:lastRenderedPageBreak/>
             <w:fldChar w:fldCharType="end"/>
           </w:r>
         </w:p>
@@ -5097,7 +5264,7 @@
           <w:numId w:val="6"/>
         </w:numPr>
       </w:pPr>
-      <w:bookmarkStart w:id="2" w:name="_Toc100666224"/>
+      <w:bookmarkStart w:id="2" w:name="_Toc100822908"/>
       <w:r>
         <w:t>Introduction</w:t>
       </w:r>
@@ -5114,7 +5281,7 @@
           <w:numId w:val="6"/>
         </w:numPr>
       </w:pPr>
-      <w:bookmarkStart w:id="3" w:name="_Toc100666225"/>
+      <w:bookmarkStart w:id="3" w:name="_Toc100822909"/>
       <w:r>
         <w:t>Énoncé du besoin</w:t>
       </w:r>
@@ -5176,7 +5343,7 @@
           <w:numId w:val="6"/>
         </w:numPr>
       </w:pPr>
-      <w:bookmarkStart w:id="4" w:name="_Toc100666226"/>
+      <w:bookmarkStart w:id="4" w:name="_Toc100822910"/>
       <w:r>
         <w:t>Contexte, moyens et outils</w:t>
       </w:r>
@@ -5319,7 +5486,7 @@
           <w:numId w:val="6"/>
         </w:numPr>
       </w:pPr>
-      <w:bookmarkStart w:id="5" w:name="_Toc100666227"/>
+      <w:bookmarkStart w:id="5" w:name="_Toc100822911"/>
       <w:r>
         <w:lastRenderedPageBreak/>
         <w:t>Existant</w:t>
@@ -5570,7 +5737,7 @@
           <w:numId w:val="6"/>
         </w:numPr>
       </w:pPr>
-      <w:bookmarkStart w:id="6" w:name="_Toc100666228"/>
+      <w:bookmarkStart w:id="6" w:name="_Toc100822912"/>
       <w:r>
         <w:t>Le projet</w:t>
       </w:r>
@@ -5675,7 +5842,7 @@
           <w:numId w:val="6"/>
         </w:numPr>
       </w:pPr>
-      <w:bookmarkStart w:id="7" w:name="_Toc100666229"/>
+      <w:bookmarkStart w:id="7" w:name="_Toc100822913"/>
       <w:r>
         <w:lastRenderedPageBreak/>
         <w:t>Spécification des cas d’usage</w:t>
@@ -5880,7 +6047,7 @@
           <w:numId w:val="6"/>
         </w:numPr>
       </w:pPr>
-      <w:bookmarkStart w:id="8" w:name="_Toc100666230"/>
+      <w:bookmarkStart w:id="8" w:name="_Toc100822914"/>
       <w:r>
         <w:t>Fonctionnement classique</w:t>
       </w:r>
@@ -6096,7 +6263,7 @@
         </w:numPr>
       </w:pPr>
       <w:bookmarkStart w:id="9" w:name="_heading=h.tfvua249u8ag" w:colFirst="0" w:colLast="0"/>
-      <w:bookmarkStart w:id="10" w:name="_Toc100666231"/>
+      <w:bookmarkStart w:id="10" w:name="_Toc100822915"/>
       <w:bookmarkEnd w:id="9"/>
       <w:r>
         <w:t>Cas particuliers</w:t>
@@ -6203,95 +6370,9 @@
     <w:p>
       <w:pPr>
         <w:ind w:left="720"/>
-        <w:rPr>
-          <w:color w:val="FF0000"/>
-        </w:rPr>
       </w:pPr>
       <w:r>
-        <w:rPr>
-          <w:color w:val="FF0000"/>
-        </w:rPr>
         <w:lastRenderedPageBreak/>
-        <w:t>Si le robot n’arrive p</w:t>
-      </w:r>
-      <w:r>
-        <w:rPr>
-          <w:color w:val="FF0000"/>
-        </w:rPr>
-        <w:t>lus</w:t>
-      </w:r>
-      <w:r>
-        <w:rPr>
-          <w:color w:val="FF0000"/>
-        </w:rPr>
-        <w:t xml:space="preserve"> à </w:t>
-      </w:r>
-      <w:r>
-        <w:rPr>
-          <w:color w:val="FF0000"/>
-        </w:rPr>
-        <w:t>s</w:t>
-      </w:r>
-      <w:r>
-        <w:rPr>
-          <w:color w:val="FF0000"/>
-        </w:rPr>
-        <w:t xml:space="preserve">e localiser : </w:t>
-      </w:r>
-    </w:p>
-    <w:p>
-      <w:pPr>
-        <w:pStyle w:val="Paragraphedeliste"/>
-        <w:numPr>
-          <w:ilvl w:val="1"/>
-          <w:numId w:val="12"/>
-        </w:numPr>
-        <w:rPr>
-          <w:color w:val="FF0000"/>
-        </w:rPr>
-      </w:pPr>
-      <w:r>
-        <w:rPr>
-          <w:color w:val="FF0000"/>
-        </w:rPr>
-        <w:t>5 tentatives de localisation échouées : Envoi d’un message d’erreur sur l</w:t>
-      </w:r>
-      <w:r>
-        <w:rPr>
-          <w:color w:val="FF0000"/>
-        </w:rPr>
-        <w:t>’</w:t>
-      </w:r>
-      <w:r>
-        <w:rPr>
-          <w:color w:val="FF0000"/>
-        </w:rPr>
-        <w:t>IHM</w:t>
-      </w:r>
-    </w:p>
-    <w:p>
-      <w:pPr>
-        <w:pStyle w:val="Paragraphedeliste"/>
-        <w:numPr>
-          <w:ilvl w:val="1"/>
-          <w:numId w:val="12"/>
-        </w:numPr>
-        <w:rPr>
-          <w:color w:val="FF0000"/>
-        </w:rPr>
-      </w:pPr>
-      <w:r>
-        <w:rPr>
-          <w:color w:val="FF0000"/>
-        </w:rPr>
-        <w:t>Attente Mode manuel</w:t>
-      </w:r>
-    </w:p>
-    <w:p>
-      <w:pPr>
-        <w:ind w:left="720"/>
-      </w:pPr>
-      <w:r>
         <w:t>Si ordre de contrôle manuel pendant un déplacement (Gestion d’anomalie ou ronde) :</w:t>
       </w:r>
     </w:p>
@@ -6444,7 +6525,7 @@
           <w:numId w:val="6"/>
         </w:numPr>
       </w:pPr>
-      <w:bookmarkStart w:id="11" w:name="_Toc100666232"/>
+      <w:bookmarkStart w:id="11" w:name="_Toc100822916"/>
       <w:r>
         <w:lastRenderedPageBreak/>
         <w:t>Spécifications détaillées du système</w:t>
@@ -6865,7 +6946,7 @@
           <w:numId w:val="6"/>
         </w:numPr>
       </w:pPr>
-      <w:bookmarkStart w:id="15" w:name="_Toc100666233"/>
+      <w:bookmarkStart w:id="15" w:name="_Toc100822917"/>
       <w:r>
         <w:t>Fonctionnement général</w:t>
       </w:r>
@@ -7131,7 +7212,7 @@
           <w:numId w:val="6"/>
         </w:numPr>
       </w:pPr>
-      <w:bookmarkStart w:id="16" w:name="_Toc100666234"/>
+      <w:bookmarkStart w:id="16" w:name="_Toc100822918"/>
       <w:r>
         <w:t>Fonctionnement SOFTWARE</w:t>
       </w:r>
@@ -7145,7 +7226,7 @@
           <w:numId w:val="6"/>
         </w:numPr>
       </w:pPr>
-      <w:bookmarkStart w:id="17" w:name="_Toc100666235"/>
+      <w:bookmarkStart w:id="17" w:name="_Toc100822919"/>
       <w:r>
         <w:t>SW bas niveau carte châssis</w:t>
       </w:r>
@@ -7593,13 +7674,14 @@
           <w:numId w:val="6"/>
         </w:numPr>
       </w:pPr>
-      <w:bookmarkStart w:id="18" w:name="_Toc100666236"/>
+      <w:bookmarkStart w:id="18" w:name="_Toc100822920"/>
       <w:r>
         <w:t xml:space="preserve">SW haut niveau carte </w:t>
       </w:r>
       <w:r>
         <w:t>Zybo Z7-20</w:t>
       </w:r>
+      <w:bookmarkEnd w:id="18"/>
       <w:r>
         <w:t xml:space="preserve"> </w:t>
       </w:r>
@@ -7612,13 +7694,14 @@
           <w:numId w:val="6"/>
         </w:numPr>
       </w:pPr>
+      <w:bookmarkStart w:id="19" w:name="_Toc100822921"/>
       <w:r>
         <w:t>L</w:t>
       </w:r>
       <w:r>
         <w:t>ocalisation</w:t>
       </w:r>
-      <w:bookmarkEnd w:id="18"/>
+      <w:bookmarkEnd w:id="19"/>
       <w:r>
         <w:t xml:space="preserve"> </w:t>
       </w:r>
@@ -8262,8 +8345,8 @@
           <w:szCs w:val="28"/>
         </w:rPr>
       </w:pPr>
-      <w:bookmarkStart w:id="19" w:name="_heading=h.qzi7224nrexo" w:colFirst="0" w:colLast="0"/>
-      <w:bookmarkEnd w:id="19"/>
+      <w:bookmarkStart w:id="20" w:name="_heading=h.qzi7224nrexo" w:colFirst="0" w:colLast="0"/>
+      <w:bookmarkEnd w:id="20"/>
       <w:r>
         <w:br w:type="page"/>
       </w:r>
@@ -8276,7 +8359,7 @@
           <w:numId w:val="6"/>
         </w:numPr>
       </w:pPr>
-      <w:bookmarkStart w:id="20" w:name="_Toc100666237"/>
+      <w:bookmarkStart w:id="21" w:name="_Toc100822922"/>
       <w:r>
         <w:lastRenderedPageBreak/>
         <w:t>N</w:t>
@@ -8284,7 +8367,7 @@
       <w:r>
         <w:t>avigation</w:t>
       </w:r>
-      <w:bookmarkEnd w:id="20"/>
+      <w:bookmarkEnd w:id="21"/>
     </w:p>
     <w:tbl>
       <w:tblPr>
@@ -9067,12 +9150,14 @@
           <w:numId w:val="6"/>
         </w:numPr>
       </w:pPr>
+      <w:bookmarkStart w:id="22" w:name="_Toc100822923"/>
       <w:r>
         <w:t>D</w:t>
       </w:r>
       <w:r>
         <w:t>étecteur d’alertes</w:t>
       </w:r>
+      <w:bookmarkEnd w:id="22"/>
     </w:p>
     <w:tbl>
       <w:tblPr>
@@ -9354,14 +9439,14 @@
           <w:numId w:val="6"/>
         </w:numPr>
       </w:pPr>
-      <w:bookmarkStart w:id="21" w:name="_Toc100666239"/>
+      <w:bookmarkStart w:id="23" w:name="_Toc100822924"/>
       <w:r>
         <w:t>G</w:t>
       </w:r>
       <w:r>
         <w:t>estionnaire</w:t>
       </w:r>
-      <w:bookmarkEnd w:id="21"/>
+      <w:bookmarkEnd w:id="23"/>
     </w:p>
     <w:tbl>
       <w:tblPr>
@@ -10224,10 +10309,7 @@
               <w:spacing w:after="0" w:line="276" w:lineRule="auto"/>
             </w:pPr>
             <w:r>
-              <w:t>SW-4</w:t>
-            </w:r>
-            <w:r>
-              <w:t>11</w:t>
+              <w:t>SW-411</w:t>
             </w:r>
           </w:p>
         </w:tc>
@@ -10252,13 +10334,7 @@
               <w:spacing w:after="0" w:line="300" w:lineRule="auto"/>
             </w:pPr>
             <w:r>
-              <w:t xml:space="preserve">Le gestionnaire doit pouvoir enregistrer le flux </w:t>
-            </w:r>
-            <w:r>
-              <w:t>audio du micro</w:t>
-            </w:r>
-            <w:r>
-              <w:t xml:space="preserve"> lorsqu’il exécute sa ronde.</w:t>
+              <w:t>Le gestionnaire doit pouvoir enregistrer le flux audio du micro lorsqu’il exécute sa ronde.</w:t>
             </w:r>
           </w:p>
         </w:tc>
@@ -10297,11 +10373,11 @@
           <w:numId w:val="6"/>
         </w:numPr>
       </w:pPr>
-      <w:bookmarkStart w:id="22" w:name="_Toc100666240"/>
+      <w:bookmarkStart w:id="24" w:name="_Toc100822925"/>
       <w:r>
         <w:t>IHM web</w:t>
       </w:r>
-      <w:bookmarkEnd w:id="22"/>
+      <w:bookmarkEnd w:id="24"/>
     </w:p>
     <w:tbl>
       <w:tblPr>
@@ -11112,10 +11188,11 @@
           <w:numId w:val="6"/>
         </w:numPr>
       </w:pPr>
-      <w:bookmarkStart w:id="23" w:name="_Toc100666241"/>
+      <w:bookmarkStart w:id="25" w:name="_Toc100822926"/>
       <w:r>
         <w:t>Gestionnaire d’alertes</w:t>
       </w:r>
+      <w:bookmarkEnd w:id="25"/>
     </w:p>
     <w:tbl>
       <w:tblPr>
@@ -11684,10 +11761,7 @@
               <w:spacing w:after="0" w:line="276" w:lineRule="auto"/>
             </w:pPr>
             <w:r>
-              <w:t>SW-60</w:t>
-            </w:r>
-            <w:r>
-              <w:t>6</w:t>
+              <w:t>SW-606</w:t>
             </w:r>
           </w:p>
         </w:tc>
@@ -11712,13 +11786,7 @@
               <w:spacing w:after="0" w:line="300" w:lineRule="auto"/>
             </w:pPr>
             <w:r>
-              <w:t xml:space="preserve">Le gestionnaire d’alerte doit enregistrer et diffuser le flux </w:t>
-            </w:r>
-            <w:r>
-              <w:t>audio</w:t>
-            </w:r>
-            <w:r>
-              <w:t xml:space="preserve"> lors de l’intervention</w:t>
+              <w:t>Le gestionnaire d’alerte doit enregistrer et diffuser le flux audio lors de l’intervention</w:t>
             </w:r>
           </w:p>
         </w:tc>
@@ -11758,9 +11826,11 @@
           <w:numId w:val="6"/>
         </w:numPr>
       </w:pPr>
+      <w:bookmarkStart w:id="26" w:name="_Toc100822927"/>
       <w:r>
         <w:t>Evitement d’obstacles</w:t>
       </w:r>
+      <w:bookmarkEnd w:id="26"/>
     </w:p>
     <w:tbl>
       <w:tblPr>
@@ -12286,11 +12356,12 @@
           <w:numId w:val="6"/>
         </w:numPr>
       </w:pPr>
+      <w:bookmarkStart w:id="27" w:name="_Toc100822928"/>
       <w:r>
         <w:lastRenderedPageBreak/>
         <w:t>Fonctions électroniques</w:t>
       </w:r>
-      <w:bookmarkEnd w:id="23"/>
+      <w:bookmarkEnd w:id="27"/>
       <w:r>
         <w:t xml:space="preserve"> </w:t>
       </w:r>
@@ -12303,11 +12374,11 @@
           <w:numId w:val="6"/>
         </w:numPr>
       </w:pPr>
-      <w:bookmarkStart w:id="24" w:name="_Toc100666242"/>
+      <w:bookmarkStart w:id="28" w:name="_Toc100822929"/>
       <w:r>
         <w:t>Station de charge</w:t>
       </w:r>
-      <w:bookmarkEnd w:id="24"/>
+      <w:bookmarkEnd w:id="28"/>
     </w:p>
     <w:p>
       <w:pPr>
@@ -12328,8 +12399,8 @@
           <w:szCs w:val="28"/>
         </w:rPr>
       </w:pPr>
-      <w:bookmarkStart w:id="25" w:name="_heading=h.w2klv7txjpr6" w:colFirst="0" w:colLast="0"/>
-      <w:bookmarkEnd w:id="25"/>
+      <w:bookmarkStart w:id="29" w:name="_heading=h.w2klv7txjpr6" w:colFirst="0" w:colLast="0"/>
+      <w:bookmarkEnd w:id="29"/>
     </w:p>
     <w:tbl>
       <w:tblPr>
@@ -12366,22 +12437,18 @@
             <w:pPr>
               <w:spacing w:after="0" w:line="240" w:lineRule="auto"/>
             </w:pPr>
-            <w:bookmarkStart w:id="26" w:name="_heading=h.bb7mmid6rtbo" w:colFirst="0" w:colLast="0"/>
-            <w:bookmarkStart w:id="27" w:name="_heading=h.v6lczw5ncvp9" w:colFirst="0" w:colLast="0"/>
-            <w:bookmarkStart w:id="28" w:name="_heading=h.7gk19kluo4zx" w:colFirst="0" w:colLast="0"/>
-            <w:bookmarkStart w:id="29" w:name="_heading=h.261l9j442rqj" w:colFirst="0" w:colLast="0"/>
-            <w:bookmarkStart w:id="30" w:name="_heading=h.trb3qpjs652t" w:colFirst="0" w:colLast="0"/>
-            <w:bookmarkStart w:id="31" w:name="_heading=h.ixqqikx17bqi" w:colFirst="0" w:colLast="0"/>
-            <w:bookmarkStart w:id="32" w:name="_heading=h.ojh7gcbe5poh" w:colFirst="0" w:colLast="0"/>
-            <w:bookmarkStart w:id="33" w:name="_heading=h.a5c0demf79l8" w:colFirst="0" w:colLast="0"/>
-            <w:bookmarkStart w:id="34" w:name="_heading=h.y49qoqjox3yn" w:colFirst="0" w:colLast="0"/>
-            <w:bookmarkStart w:id="35" w:name="_heading=h.viaca88zl7ed" w:colFirst="0" w:colLast="0"/>
-            <w:bookmarkStart w:id="36" w:name="_heading=h.jp5zrjy4yamr" w:colFirst="0" w:colLast="0"/>
-            <w:bookmarkStart w:id="37" w:name="_heading=h.yfaqsjqxqnxg" w:colFirst="0" w:colLast="0"/>
-            <w:bookmarkEnd w:id="26"/>
-            <w:bookmarkEnd w:id="27"/>
-            <w:bookmarkEnd w:id="28"/>
-            <w:bookmarkEnd w:id="29"/>
+            <w:bookmarkStart w:id="30" w:name="_heading=h.bb7mmid6rtbo" w:colFirst="0" w:colLast="0"/>
+            <w:bookmarkStart w:id="31" w:name="_heading=h.v6lczw5ncvp9" w:colFirst="0" w:colLast="0"/>
+            <w:bookmarkStart w:id="32" w:name="_heading=h.7gk19kluo4zx" w:colFirst="0" w:colLast="0"/>
+            <w:bookmarkStart w:id="33" w:name="_heading=h.261l9j442rqj" w:colFirst="0" w:colLast="0"/>
+            <w:bookmarkStart w:id="34" w:name="_heading=h.trb3qpjs652t" w:colFirst="0" w:colLast="0"/>
+            <w:bookmarkStart w:id="35" w:name="_heading=h.ixqqikx17bqi" w:colFirst="0" w:colLast="0"/>
+            <w:bookmarkStart w:id="36" w:name="_heading=h.ojh7gcbe5poh" w:colFirst="0" w:colLast="0"/>
+            <w:bookmarkStart w:id="37" w:name="_heading=h.a5c0demf79l8" w:colFirst="0" w:colLast="0"/>
+            <w:bookmarkStart w:id="38" w:name="_heading=h.y49qoqjox3yn" w:colFirst="0" w:colLast="0"/>
+            <w:bookmarkStart w:id="39" w:name="_heading=h.viaca88zl7ed" w:colFirst="0" w:colLast="0"/>
+            <w:bookmarkStart w:id="40" w:name="_heading=h.jp5zrjy4yamr" w:colFirst="0" w:colLast="0"/>
+            <w:bookmarkStart w:id="41" w:name="_heading=h.yfaqsjqxqnxg" w:colFirst="0" w:colLast="0"/>
             <w:bookmarkEnd w:id="30"/>
             <w:bookmarkEnd w:id="31"/>
             <w:bookmarkEnd w:id="32"/>
@@ -12390,6 +12457,10 @@
             <w:bookmarkEnd w:id="35"/>
             <w:bookmarkEnd w:id="36"/>
             <w:bookmarkEnd w:id="37"/>
+            <w:bookmarkEnd w:id="38"/>
+            <w:bookmarkEnd w:id="39"/>
+            <w:bookmarkEnd w:id="40"/>
+            <w:bookmarkEnd w:id="41"/>
             <w:r>
               <w:t>HW-001</w:t>
             </w:r>
@@ -12886,11 +12957,11 @@
           <w:numId w:val="6"/>
         </w:numPr>
       </w:pPr>
-      <w:bookmarkStart w:id="38" w:name="_Toc100666243"/>
+      <w:bookmarkStart w:id="42" w:name="_Toc100822930"/>
       <w:r>
         <w:t>Balises d’alertes</w:t>
       </w:r>
-      <w:bookmarkEnd w:id="38"/>
+      <w:bookmarkEnd w:id="42"/>
     </w:p>
     <w:p/>
     <w:tbl>
@@ -13702,12 +13773,12 @@
           <w:numId w:val="6"/>
         </w:numPr>
       </w:pPr>
-      <w:bookmarkStart w:id="39" w:name="_Toc100666244"/>
+      <w:bookmarkStart w:id="43" w:name="_Toc100822931"/>
       <w:r>
         <w:lastRenderedPageBreak/>
         <w:t>Carte d’interface</w:t>
       </w:r>
-      <w:bookmarkEnd w:id="39"/>
+      <w:bookmarkEnd w:id="43"/>
     </w:p>
     <w:tbl>
       <w:tblPr>
@@ -14216,14 +14287,14 @@
           <w:numId w:val="6"/>
         </w:numPr>
       </w:pPr>
-      <w:bookmarkStart w:id="40" w:name="_Toc100666246"/>
+      <w:bookmarkStart w:id="44" w:name="_Toc100822932"/>
       <w:r>
         <w:t>Hautparleur</w:t>
       </w:r>
       <w:r>
         <w:t xml:space="preserve"> / microphone</w:t>
       </w:r>
-      <w:bookmarkEnd w:id="40"/>
+      <w:bookmarkEnd w:id="44"/>
       <w:r>
         <w:t xml:space="preserve"> </w:t>
       </w:r>
@@ -14672,8 +14743,8 @@
       </w:tr>
     </w:tbl>
     <w:p>
-      <w:bookmarkStart w:id="41" w:name="_heading=h.zhn6ghuhcnq" w:colFirst="0" w:colLast="0"/>
-      <w:bookmarkEnd w:id="41"/>
+      <w:bookmarkStart w:id="45" w:name="_heading=h.zhn6ghuhcnq" w:colFirst="0" w:colLast="0"/>
+      <w:bookmarkEnd w:id="45"/>
     </w:p>
     <w:p>
       <w:pPr>
@@ -14716,11 +14787,11 @@
           <w:numId w:val="6"/>
         </w:numPr>
       </w:pPr>
-      <w:bookmarkStart w:id="42" w:name="_Toc100666247"/>
+      <w:bookmarkStart w:id="46" w:name="_Toc100822933"/>
       <w:r>
         <w:t>Acquisition vidéo</w:t>
       </w:r>
-      <w:bookmarkEnd w:id="42"/>
+      <w:bookmarkEnd w:id="46"/>
     </w:p>
     <w:tbl>
       <w:tblPr>
@@ -15395,12 +15466,12 @@
           <w:numId w:val="6"/>
         </w:numPr>
       </w:pPr>
-      <w:bookmarkStart w:id="43" w:name="_Toc100666248"/>
+      <w:bookmarkStart w:id="47" w:name="_Toc100822934"/>
       <w:r>
         <w:lastRenderedPageBreak/>
         <w:t>Interface</w:t>
       </w:r>
-      <w:bookmarkEnd w:id="43"/>
+      <w:bookmarkEnd w:id="47"/>
     </w:p>
     <w:tbl>
       <w:tblPr>
@@ -16135,14 +16206,14 @@
           <w:numId w:val="6"/>
         </w:numPr>
       </w:pPr>
-      <w:bookmarkStart w:id="44" w:name="_Toc100666249"/>
+      <w:bookmarkStart w:id="48" w:name="_Toc100822935"/>
       <w:r>
         <w:t xml:space="preserve">Boîtier carte </w:t>
       </w:r>
       <w:r>
         <w:t>Zybo Z7-20</w:t>
       </w:r>
-      <w:bookmarkEnd w:id="44"/>
+      <w:bookmarkEnd w:id="48"/>
     </w:p>
     <w:p>
       <w:pPr>
@@ -16508,8 +16579,8 @@
           <w:szCs w:val="32"/>
         </w:rPr>
       </w:pPr>
-      <w:bookmarkStart w:id="45" w:name="_heading=h.o3h5calkcdzn" w:colFirst="0" w:colLast="0"/>
-      <w:bookmarkEnd w:id="45"/>
+      <w:bookmarkStart w:id="49" w:name="_heading=h.o3h5calkcdzn" w:colFirst="0" w:colLast="0"/>
+      <w:bookmarkEnd w:id="49"/>
     </w:p>
     <w:p>
       <w:pPr>
@@ -16519,11 +16590,11 @@
           <w:numId w:val="6"/>
         </w:numPr>
       </w:pPr>
-      <w:bookmarkStart w:id="46" w:name="_Toc100666250"/>
+      <w:bookmarkStart w:id="50" w:name="_Toc100822936"/>
       <w:r>
         <w:t>Boîtier de balise d’alerte</w:t>
       </w:r>
-      <w:bookmarkEnd w:id="46"/>
+      <w:bookmarkEnd w:id="50"/>
     </w:p>
     <w:tbl>
       <w:tblPr>
@@ -16865,12 +16936,12 @@
           <w:numId w:val="6"/>
         </w:numPr>
       </w:pPr>
-      <w:bookmarkStart w:id="47" w:name="_Toc100666251"/>
+      <w:bookmarkStart w:id="51" w:name="_Toc100822937"/>
       <w:r>
         <w:lastRenderedPageBreak/>
         <w:t>Station de charge</w:t>
       </w:r>
-      <w:bookmarkEnd w:id="47"/>
+      <w:bookmarkEnd w:id="51"/>
     </w:p>
     <w:tbl>
       <w:tblPr>
@@ -17294,14 +17365,14 @@
           <w:szCs w:val="32"/>
         </w:rPr>
       </w:pPr>
-      <w:bookmarkStart w:id="48" w:name="_heading=h.cegw086g1tla" w:colFirst="0" w:colLast="0"/>
-      <w:bookmarkStart w:id="49" w:name="_heading=h.x9zwp9ynixhw" w:colFirst="0" w:colLast="0"/>
-      <w:bookmarkStart w:id="50" w:name="_heading=h.pxfx87h1rtht" w:colFirst="0" w:colLast="0"/>
-      <w:bookmarkStart w:id="51" w:name="_heading=h.yym8f2wpbvrl" w:colFirst="0" w:colLast="0"/>
-      <w:bookmarkEnd w:id="48"/>
-      <w:bookmarkEnd w:id="49"/>
-      <w:bookmarkEnd w:id="50"/>
-      <w:bookmarkEnd w:id="51"/>
+      <w:bookmarkStart w:id="52" w:name="_heading=h.cegw086g1tla" w:colFirst="0" w:colLast="0"/>
+      <w:bookmarkStart w:id="53" w:name="_heading=h.x9zwp9ynixhw" w:colFirst="0" w:colLast="0"/>
+      <w:bookmarkStart w:id="54" w:name="_heading=h.pxfx87h1rtht" w:colFirst="0" w:colLast="0"/>
+      <w:bookmarkStart w:id="55" w:name="_heading=h.yym8f2wpbvrl" w:colFirst="0" w:colLast="0"/>
+      <w:bookmarkEnd w:id="52"/>
+      <w:bookmarkEnd w:id="53"/>
+      <w:bookmarkEnd w:id="54"/>
+      <w:bookmarkEnd w:id="55"/>
     </w:p>
     <w:p>
       <w:pPr>
@@ -17324,13 +17395,13 @@
           <w:numId w:val="6"/>
         </w:numPr>
       </w:pPr>
-      <w:bookmarkStart w:id="52" w:name="_Toc100666252"/>
+      <w:bookmarkStart w:id="56" w:name="_Toc100822938"/>
       <w:r>
         <w:lastRenderedPageBreak/>
         <w:t>Annexes</w:t>
       </w:r>
       <w:bookmarkEnd w:id="0"/>
-      <w:bookmarkEnd w:id="52"/>
+      <w:bookmarkEnd w:id="56"/>
     </w:p>
     <w:sectPr>
       <w:headerReference w:type="default" r:id="rId12"/>
@@ -17529,8 +17600,8 @@
         <w:szCs w:val="28"/>
       </w:rPr>
     </w:pPr>
-    <w:bookmarkStart w:id="53" w:name="_heading=h.111kx3o" w:colFirst="0" w:colLast="0"/>
-    <w:bookmarkEnd w:id="53"/>
+    <w:bookmarkStart w:id="57" w:name="_heading=h.111kx3o" w:colFirst="0" w:colLast="0"/>
+    <w:bookmarkEnd w:id="57"/>
     <w:r>
       <w:rPr>
         <w:b/>
@@ -19664,7 +19735,7 @@
     <w:lsdException w:name="Table Web 2" w:semiHidden="1" w:unhideWhenUsed="1"/>
     <w:lsdException w:name="Table Web 3" w:semiHidden="1" w:unhideWhenUsed="1"/>
     <w:lsdException w:name="Balloon Text" w:semiHidden="1" w:unhideWhenUsed="1"/>
-    <w:lsdException w:name="Table Grid" w:semiHidden="1" w:uiPriority="39" w:unhideWhenUsed="1"/>
+    <w:lsdException w:name="Table Grid" w:uiPriority="39"/>
     <w:lsdException w:name="Table Theme" w:semiHidden="1" w:unhideWhenUsed="1"/>
     <w:lsdException w:name="Placeholder Text" w:semiHidden="1"/>
     <w:lsdException w:name="No Spacing" w:uiPriority="1" w:qFormat="1"/>

</xml_diff>